<commit_message>
Agrego Modelo de Boehm al archivo de notas
</commit_message>
<xml_diff>
--- a/Notas del curso.docx
+++ b/Notas del curso.docx
@@ -4,47 +4,30 @@
   <w:body>
     <w:p>
       <w:pPr>
-        <w:rPr>
-          <w:b/>
-          <w:bCs/>
-        </w:rPr>
+        <w:pStyle w:val="Ttulo1"/>
       </w:pPr>
       <w:r>
         <w:rPr>
           <w:rFonts w:ascii="Segoe UI Emoji" w:hAnsi="Segoe UI Emoji" w:cs="Segoe UI Emoji"/>
-          <w:b/>
-          <w:bCs/>
         </w:rPr>
         <w:t>📘</w:t>
       </w:r>
       <w:r>
-        <w:rPr>
-          <w:b/>
-          <w:bCs/>
-        </w:rPr>
         <w:t xml:space="preserve"> RESUMEN: Calidad en el Desarrollo de Software</w:t>
       </w:r>
     </w:p>
-    <w:p>
-      <w:pPr>
-        <w:rPr>
-          <w:b/>
-          <w:bCs/>
-        </w:rPr>
+    <w:p/>
+    <w:p>
+      <w:pPr>
+        <w:pStyle w:val="Ttulo2"/>
       </w:pPr>
       <w:r>
         <w:rPr>
           <w:rFonts w:ascii="Segoe UI Emoji" w:hAnsi="Segoe UI Emoji" w:cs="Segoe UI Emoji"/>
-          <w:b/>
-          <w:bCs/>
         </w:rPr>
         <w:t>✅</w:t>
       </w:r>
       <w:r>
-        <w:rPr>
-          <w:b/>
-          <w:bCs/>
-        </w:rPr>
         <w:t xml:space="preserve"> ¿Qué es la calidad en el desarrollo de software?</w:t>
       </w:r>
     </w:p>
@@ -151,7 +134,7 @@
     <w:p>
       <w:r>
         <w:pict w14:anchorId="59EF7A56">
-          <v:rect id="_x0000_i1049" style="width:0;height:1.5pt" o:hralign="center" o:hrstd="t" o:hr="t" fillcolor="#a0a0a0" stroked="f"/>
+          <v:rect id="_x0000_i1025" style="width:0;height:1.5pt" o:hralign="center" o:hrstd="t" o:hr="t" fillcolor="#a0a0a0" stroked="f"/>
         </w:pict>
       </w:r>
     </w:p>
@@ -164,18 +147,23 @@
       </w:pPr>
       <w:r>
         <w:rPr>
+          <w:rStyle w:val="Ttulo2Car"/>
           <w:rFonts w:ascii="Segoe UI Emoji" w:hAnsi="Segoe UI Emoji" w:cs="Segoe UI Emoji"/>
-          <w:b/>
-          <w:bCs/>
         </w:rPr>
         <w:t>🧱</w:t>
       </w:r>
       <w:r>
         <w:rPr>
-          <w:b/>
-          <w:bCs/>
-        </w:rPr>
-        <w:t xml:space="preserve"> ¿Qué es un modelo?</w:t>
+          <w:rStyle w:val="Ttulo2Car"/>
+        </w:rPr>
+        <w:t xml:space="preserve"> ¿Qué es un modelo</w:t>
+      </w:r>
+      <w:r>
+        <w:rPr>
+          <w:b/>
+          <w:bCs/>
+        </w:rPr>
+        <w:t>?</w:t>
       </w:r>
     </w:p>
     <w:p>
@@ -234,30 +222,21 @@
     <w:p>
       <w:r>
         <w:pict w14:anchorId="53351932">
-          <v:rect id="_x0000_i1050" style="width:0;height:1.5pt" o:hralign="center" o:hrstd="t" o:hr="t" fillcolor="#a0a0a0" stroked="f"/>
+          <v:rect id="_x0000_i1026" style="width:0;height:1.5pt" o:hralign="center" o:hrstd="t" o:hr="t" fillcolor="#a0a0a0" stroked="f"/>
         </w:pict>
       </w:r>
     </w:p>
     <w:p>
       <w:pPr>
-        <w:rPr>
-          <w:b/>
-          <w:bCs/>
-        </w:rPr>
+        <w:pStyle w:val="Ttulo2"/>
       </w:pPr>
       <w:r>
         <w:rPr>
           <w:rFonts w:ascii="Segoe UI Emoji" w:hAnsi="Segoe UI Emoji" w:cs="Segoe UI Emoji"/>
-          <w:b/>
-          <w:bCs/>
         </w:rPr>
         <w:t>🧾</w:t>
       </w:r>
       <w:r>
-        <w:rPr>
-          <w:b/>
-          <w:bCs/>
-        </w:rPr>
         <w:t xml:space="preserve"> ¿Qué es un estándar?</w:t>
       </w:r>
     </w:p>
@@ -317,30 +296,22 @@
     <w:p>
       <w:r>
         <w:pict w14:anchorId="371478D8">
-          <v:rect id="_x0000_i1051" style="width:0;height:1.5pt" o:hralign="center" o:hrstd="t" o:hr="t" fillcolor="#a0a0a0" stroked="f"/>
+          <v:rect id="_x0000_i1027" style="width:0;height:1.5pt" o:hralign="center" o:hrstd="t" o:hr="t" fillcolor="#a0a0a0" stroked="f"/>
         </w:pict>
       </w:r>
     </w:p>
     <w:p>
       <w:pPr>
-        <w:rPr>
-          <w:b/>
-          <w:bCs/>
-        </w:rPr>
+        <w:pStyle w:val="Ttulo2"/>
       </w:pPr>
       <w:r>
         <w:rPr>
           <w:rFonts w:ascii="Segoe UI Emoji" w:hAnsi="Segoe UI Emoji" w:cs="Segoe UI Emoji"/>
-          <w:b/>
-          <w:bCs/>
-        </w:rPr>
+        </w:rPr>
+        <w:lastRenderedPageBreak/>
         <w:t>🌍</w:t>
       </w:r>
       <w:r>
-        <w:rPr>
-          <w:b/>
-          <w:bCs/>
-        </w:rPr>
         <w:t xml:space="preserve"> Modelos más conocidos</w:t>
       </w:r>
     </w:p>
@@ -374,7 +345,6 @@
           <w:b/>
           <w:bCs/>
         </w:rPr>
-        <w:lastRenderedPageBreak/>
         <w:t>CMM (</w:t>
       </w:r>
       <w:proofErr w:type="spellStart"/>
@@ -468,30 +438,21 @@
     <w:p>
       <w:r>
         <w:pict w14:anchorId="276CBC9A">
-          <v:rect id="_x0000_i1052" style="width:0;height:1.5pt" o:hralign="center" o:hrstd="t" o:hr="t" fillcolor="#a0a0a0" stroked="f"/>
+          <v:rect id="_x0000_i1028" style="width:0;height:1.5pt" o:hralign="center" o:hrstd="t" o:hr="t" fillcolor="#a0a0a0" stroked="f"/>
         </w:pict>
       </w:r>
     </w:p>
     <w:p>
       <w:pPr>
-        <w:rPr>
-          <w:b/>
-          <w:bCs/>
-        </w:rPr>
+        <w:pStyle w:val="Ttulo2"/>
       </w:pPr>
       <w:r>
         <w:rPr>
           <w:rFonts w:ascii="Segoe UI Emoji" w:hAnsi="Segoe UI Emoji" w:cs="Segoe UI Emoji"/>
-          <w:b/>
-          <w:bCs/>
         </w:rPr>
         <w:t>🔺</w:t>
       </w:r>
       <w:r>
-        <w:rPr>
-          <w:b/>
-          <w:bCs/>
-        </w:rPr>
         <w:t xml:space="preserve"> Modelo de McCall – Visión General</w:t>
       </w:r>
     </w:p>
@@ -838,9 +799,9 @@
     </w:p>
     <w:p>
       <w:pPr>
-        <w:rPr>
-          <w:b/>
-          <w:bCs/>
+        <w:pStyle w:val="Ttulo3"/>
+        <w:rPr>
+          <w:rStyle w:val="Ttulo3Car"/>
         </w:rPr>
       </w:pPr>
       <w:r>
@@ -856,7 +817,13 @@
           <w:b/>
           <w:bCs/>
         </w:rPr>
-        <w:t xml:space="preserve"> Factores de calidad según McCall – Relación con el cliente, la dirección y el desarrollador</w:t>
+        <w:t xml:space="preserve"> </w:t>
+      </w:r>
+      <w:r>
+        <w:rPr>
+          <w:rStyle w:val="Ttulo3Car"/>
+        </w:rPr>
+        <w:t>Factores de calidad según McCall – Relación con el cliente, la dirección y el desarrollador</w:t>
       </w:r>
     </w:p>
     <w:p>
@@ -1006,6 +973,7 @@
         </w:numPr>
       </w:pPr>
       <w:r>
+        <w:lastRenderedPageBreak/>
         <w:t xml:space="preserve">Que </w:t>
       </w:r>
       <w:r>
@@ -1031,7 +999,6 @@
           <w:b/>
           <w:bCs/>
         </w:rPr>
-        <w:lastRenderedPageBreak/>
         <w:t>3. Visión del desarrollador</w:t>
       </w:r>
     </w:p>
@@ -1158,24 +1125,15 @@
     <w:p/>
     <w:p>
       <w:pPr>
-        <w:rPr>
-          <w:b/>
-          <w:bCs/>
-        </w:rPr>
+        <w:pStyle w:val="Ttulo3"/>
       </w:pPr>
       <w:r>
         <w:rPr>
           <w:rFonts w:ascii="Segoe UI Emoji" w:hAnsi="Segoe UI Emoji" w:cs="Segoe UI Emoji"/>
-          <w:b/>
-          <w:bCs/>
         </w:rPr>
         <w:t>🎯</w:t>
       </w:r>
       <w:r>
-        <w:rPr>
-          <w:b/>
-          <w:bCs/>
-        </w:rPr>
         <w:t xml:space="preserve"> Conclusión</w:t>
       </w:r>
     </w:p>
@@ -1218,6 +1176,1032 @@
       </w:r>
       <w:r>
         <w:t>.</w:t>
+      </w:r>
+    </w:p>
+    <w:p>
+      <w:pPr>
+        <w:pStyle w:val="Ttulo2"/>
+      </w:pPr>
+      <w:r>
+        <w:rPr>
+          <w:rFonts w:ascii="Segoe UI Emoji" w:hAnsi="Segoe UI Emoji" w:cs="Segoe UI Emoji"/>
+        </w:rPr>
+        <w:t>🧠</w:t>
+      </w:r>
+      <w:r>
+        <w:t xml:space="preserve"> Modelo Boehm</w:t>
+      </w:r>
+    </w:p>
+    <w:p>
+      <w:pPr>
+        <w:pStyle w:val="Ttulo3"/>
+      </w:pPr>
+      <w:r>
+        <w:rPr>
+          <w:rFonts w:ascii="Segoe UI Emoji" w:hAnsi="Segoe UI Emoji" w:cs="Segoe UI Emoji"/>
+        </w:rPr>
+        <w:t>✅</w:t>
+      </w:r>
+      <w:r>
+        <w:t xml:space="preserve"> ¿Qué es el modelo Boehm?</w:t>
+      </w:r>
+    </w:p>
+    <w:p>
+      <w:r>
+        <w:t xml:space="preserve">El </w:t>
+      </w:r>
+      <w:r>
+        <w:rPr>
+          <w:b/>
+          <w:bCs/>
+        </w:rPr>
+        <w:t>modelo Boehm</w:t>
+      </w:r>
+      <w:r>
+        <w:t xml:space="preserve"> es un marco que ayuda a evaluar la calidad del software en tres niveles:</w:t>
+      </w:r>
+    </w:p>
+    <w:p>
+      <w:pPr>
+        <w:numPr>
+          <w:ilvl w:val="0"/>
+          <w:numId w:val="9"/>
+        </w:numPr>
+      </w:pPr>
+      <w:r>
+        <w:t>Nivel Alto</w:t>
+      </w:r>
+    </w:p>
+    <w:p>
+      <w:pPr>
+        <w:numPr>
+          <w:ilvl w:val="0"/>
+          <w:numId w:val="9"/>
+        </w:numPr>
+      </w:pPr>
+      <w:r>
+        <w:t>Nivel Intermedio</w:t>
+      </w:r>
+    </w:p>
+    <w:p>
+      <w:pPr>
+        <w:numPr>
+          <w:ilvl w:val="0"/>
+          <w:numId w:val="9"/>
+        </w:numPr>
+      </w:pPr>
+      <w:r>
+        <w:t>Nivel Primitivo</w:t>
+      </w:r>
+    </w:p>
+    <w:p>
+      <w:r>
+        <w:t>Es útil tanto para los usuarios (porque analiza si el software sirve y es fácil de usar), como para los desarrolladores (porque revisa si es fácil de entender, probar y mantener).</w:t>
+      </w:r>
+    </w:p>
+    <w:p>
+      <w:r>
+        <w:pict w14:anchorId="2770647A">
+          <v:rect id="_x0000_i1029" style="width:0;height:1.5pt" o:hralign="center" o:hrstd="t" o:hr="t" fillcolor="#a0a0a0" stroked="f"/>
+        </w:pict>
+      </w:r>
+    </w:p>
+    <w:p>
+      <w:r>
+        <w:rPr>
+          <w:noProof/>
+        </w:rPr>
+        <w:drawing>
+          <wp:inline distT="0" distB="0" distL="0" distR="0" wp14:anchorId="2B128AA9" wp14:editId="7A4D951F">
+            <wp:extent cx="5612130" cy="3866515"/>
+            <wp:effectExtent l="0" t="0" r="7620" b="635"/>
+            <wp:docPr id="720597763" name="Imagen 1"/>
+            <wp:cNvGraphicFramePr>
+              <a:graphicFrameLocks xmlns:a="http://schemas.openxmlformats.org/drawingml/2006/main" noChangeAspect="1"/>
+            </wp:cNvGraphicFramePr>
+            <a:graphic xmlns:a="http://schemas.openxmlformats.org/drawingml/2006/main">
+              <a:graphicData uri="http://schemas.openxmlformats.org/drawingml/2006/picture">
+                <pic:pic xmlns:pic="http://schemas.openxmlformats.org/drawingml/2006/picture">
+                  <pic:nvPicPr>
+                    <pic:cNvPr id="720597763" name=""/>
+                    <pic:cNvPicPr/>
+                  </pic:nvPicPr>
+                  <pic:blipFill>
+                    <a:blip r:embed="rId7"/>
+                    <a:stretch>
+                      <a:fillRect/>
+                    </a:stretch>
+                  </pic:blipFill>
+                  <pic:spPr>
+                    <a:xfrm>
+                      <a:off x="0" y="0"/>
+                      <a:ext cx="5612130" cy="3866515"/>
+                    </a:xfrm>
+                    <a:prstGeom prst="rect">
+                      <a:avLst/>
+                    </a:prstGeom>
+                  </pic:spPr>
+                </pic:pic>
+              </a:graphicData>
+            </a:graphic>
+          </wp:inline>
+        </w:drawing>
+      </w:r>
+    </w:p>
+    <w:p/>
+    <w:p/>
+    <w:p/>
+    <w:p>
+      <w:r>
+        <w:rPr>
+          <w:noProof/>
+        </w:rPr>
+        <w:lastRenderedPageBreak/>
+        <w:drawing>
+          <wp:inline distT="0" distB="0" distL="0" distR="0" wp14:anchorId="29DC41F8" wp14:editId="4B405A92">
+            <wp:extent cx="5612130" cy="3065145"/>
+            <wp:effectExtent l="0" t="0" r="7620" b="1905"/>
+            <wp:docPr id="114151613" name="Imagen 1" descr="Diagrama&#10;&#10;El contenido generado por IA puede ser incorrecto."/>
+            <wp:cNvGraphicFramePr>
+              <a:graphicFrameLocks xmlns:a="http://schemas.openxmlformats.org/drawingml/2006/main" noChangeAspect="1"/>
+            </wp:cNvGraphicFramePr>
+            <a:graphic xmlns:a="http://schemas.openxmlformats.org/drawingml/2006/main">
+              <a:graphicData uri="http://schemas.openxmlformats.org/drawingml/2006/picture">
+                <pic:pic xmlns:pic="http://schemas.openxmlformats.org/drawingml/2006/picture">
+                  <pic:nvPicPr>
+                    <pic:cNvPr id="114151613" name="Imagen 1" descr="Diagrama&#10;&#10;El contenido generado por IA puede ser incorrecto."/>
+                    <pic:cNvPicPr/>
+                  </pic:nvPicPr>
+                  <pic:blipFill>
+                    <a:blip r:embed="rId8"/>
+                    <a:stretch>
+                      <a:fillRect/>
+                    </a:stretch>
+                  </pic:blipFill>
+                  <pic:spPr>
+                    <a:xfrm>
+                      <a:off x="0" y="0"/>
+                      <a:ext cx="5612130" cy="3065145"/>
+                    </a:xfrm>
+                    <a:prstGeom prst="rect">
+                      <a:avLst/>
+                    </a:prstGeom>
+                  </pic:spPr>
+                </pic:pic>
+              </a:graphicData>
+            </a:graphic>
+          </wp:inline>
+        </w:drawing>
+      </w:r>
+    </w:p>
+    <w:p/>
+    <w:p>
+      <w:r>
+        <w:pict w14:anchorId="6ACD4A5D">
+          <v:rect id="_x0000_i1041" style="width:0;height:1.5pt" o:hralign="center" o:hrstd="t" o:hr="t" fillcolor="#a0a0a0" stroked="f"/>
+        </w:pict>
+      </w:r>
+    </w:p>
+    <w:p>
+      <w:pPr>
+        <w:pStyle w:val="Ttulo3"/>
+      </w:pPr>
+      <w:r>
+        <w:rPr>
+          <w:rFonts w:ascii="Segoe UI Emoji" w:hAnsi="Segoe UI Emoji" w:cs="Segoe UI Emoji"/>
+        </w:rPr>
+        <w:t>📌</w:t>
+      </w:r>
+      <w:r>
+        <w:t xml:space="preserve"> Niveles del modelo Boehm</w:t>
+      </w:r>
+    </w:p>
+    <w:p>
+      <w:pPr>
+        <w:pStyle w:val="Ttulo4"/>
+      </w:pPr>
+      <w:r>
+        <w:t>1. Nivel Alto: Utilidad General</w:t>
+      </w:r>
+    </w:p>
+    <w:p>
+      <w:r>
+        <w:t>Es la calidad global del software, es decir, ¿es útil realmente?</w:t>
+      </w:r>
+    </w:p>
+    <w:p>
+      <w:r>
+        <w:rPr>
+          <w:rFonts w:ascii="Segoe UI Emoji" w:hAnsi="Segoe UI Emoji" w:cs="Segoe UI Emoji"/>
+        </w:rPr>
+        <w:t>📍</w:t>
+      </w:r>
+      <w:r>
+        <w:rPr>
+          <w:i/>
+          <w:iCs/>
+        </w:rPr>
+        <w:t>Ver: Figura 3 (Modelo Boehm)</w:t>
+      </w:r>
+    </w:p>
+    <w:p>
+      <w:r>
+        <w:pict w14:anchorId="1DCB6D18">
+          <v:rect id="_x0000_i1030" style="width:0;height:1.5pt" o:hralign="center" o:hrstd="t" o:hr="t" fillcolor="#a0a0a0" stroked="f"/>
+        </w:pict>
+      </w:r>
+    </w:p>
+    <w:p>
+      <w:pPr>
+        <w:pStyle w:val="Ttulo4"/>
+      </w:pPr>
+      <w:r>
+        <w:t>2. Nivel Intermedio: Se divide en dos partes:</w:t>
+      </w:r>
+    </w:p>
+    <w:p>
+      <w:pPr>
+        <w:numPr>
+          <w:ilvl w:val="0"/>
+          <w:numId w:val="10"/>
+        </w:numPr>
+      </w:pPr>
+      <w:r>
+        <w:rPr>
+          <w:b/>
+          <w:bCs/>
+        </w:rPr>
+        <w:t>Utilidad Percibida:</w:t>
+      </w:r>
+      <w:r>
+        <w:t xml:space="preserve"> lo que el usuario nota directamente.</w:t>
+      </w:r>
+    </w:p>
+    <w:p>
+      <w:pPr>
+        <w:numPr>
+          <w:ilvl w:val="1"/>
+          <w:numId w:val="10"/>
+        </w:numPr>
+      </w:pPr>
+      <w:r>
+        <w:t>Ejemplo: Si una aplicación bancaria es confiable, rápida y se puede usar en diferentes dispositivos.</w:t>
+      </w:r>
+    </w:p>
+    <w:p>
+      <w:pPr>
+        <w:numPr>
+          <w:ilvl w:val="0"/>
+          <w:numId w:val="10"/>
+        </w:numPr>
+      </w:pPr>
+      <w:r>
+        <w:rPr>
+          <w:b/>
+          <w:bCs/>
+        </w:rPr>
+        <w:t>Facilidad de Mantenimiento:</w:t>
+      </w:r>
+      <w:r>
+        <w:t xml:space="preserve"> lo que facilita el trabajo de los programadores y técnicos.</w:t>
+      </w:r>
+    </w:p>
+    <w:p>
+      <w:pPr>
+        <w:numPr>
+          <w:ilvl w:val="1"/>
+          <w:numId w:val="10"/>
+        </w:numPr>
+      </w:pPr>
+      <w:r>
+        <w:t>Ejemplo: Si se puede modificar fácilmente un módulo del software sin dañar los otros.</w:t>
+      </w:r>
+    </w:p>
+    <w:p>
+      <w:r>
+        <w:rPr>
+          <w:rFonts w:ascii="Segoe UI Emoji" w:hAnsi="Segoe UI Emoji" w:cs="Segoe UI Emoji"/>
+        </w:rPr>
+        <w:t>📍</w:t>
+      </w:r>
+      <w:r>
+        <w:rPr>
+          <w:i/>
+          <w:iCs/>
+        </w:rPr>
+        <w:t>Ver: Figura 3</w:t>
+      </w:r>
+    </w:p>
+    <w:p>
+      <w:r>
+        <w:pict w14:anchorId="20250438">
+          <v:rect id="_x0000_i1031" style="width:0;height:1.5pt" o:hralign="center" o:hrstd="t" o:hr="t" fillcolor="#a0a0a0" stroked="f"/>
+        </w:pict>
+      </w:r>
+    </w:p>
+    <w:p>
+      <w:pPr>
+        <w:pStyle w:val="Ttulo4"/>
+      </w:pPr>
+      <w:r>
+        <w:t>3. Nivel Primitivo: Detalles técnicos</w:t>
+      </w:r>
+    </w:p>
+    <w:p>
+      <w:r>
+        <w:t>Aquí se descomponen las características en propiedades específicas que permiten medir la calidad con más precisión.</w:t>
+      </w:r>
+    </w:p>
+    <w:p>
+      <w:r>
+        <w:rPr>
+          <w:rFonts w:ascii="Segoe UI Emoji" w:hAnsi="Segoe UI Emoji" w:cs="Segoe UI Emoji"/>
+        </w:rPr>
+        <w:lastRenderedPageBreak/>
+        <w:t>📍</w:t>
+      </w:r>
+      <w:r>
+        <w:rPr>
+          <w:i/>
+          <w:iCs/>
+        </w:rPr>
+        <w:t>Ver: Tabla 2</w:t>
+      </w:r>
+    </w:p>
+    <w:p>
+      <w:r>
+        <w:pict w14:anchorId="471F8B4B">
+          <v:rect id="_x0000_i1032" style="width:0;height:1.5pt" o:hralign="center" o:hrstd="t" o:hr="t" fillcolor="#a0a0a0" stroked="f"/>
+        </w:pict>
+      </w:r>
+    </w:p>
+    <w:p>
+      <w:pPr>
+        <w:rPr>
+          <w:b/>
+          <w:bCs/>
+        </w:rPr>
+      </w:pPr>
+      <w:r>
+        <w:rPr>
+          <w:rFonts w:ascii="Segoe UI Emoji" w:hAnsi="Segoe UI Emoji" w:cs="Segoe UI Emoji"/>
+          <w:b/>
+          <w:bCs/>
+        </w:rPr>
+        <w:t>🧩</w:t>
+      </w:r>
+      <w:r>
+        <w:rPr>
+          <w:b/>
+          <w:bCs/>
+        </w:rPr>
+        <w:t xml:space="preserve"> Explicación de cada característica con ejemplos</w:t>
+      </w:r>
+    </w:p>
+    <w:p>
+      <w:r>
+        <w:pict w14:anchorId="202FA9DE">
+          <v:rect id="_x0000_i1033" style="width:0;height:1.5pt" o:hralign="center" o:hrstd="t" o:hr="t" fillcolor="#a0a0a0" stroked="f"/>
+        </w:pict>
+      </w:r>
+    </w:p>
+    <w:p>
+      <w:pPr>
+        <w:pStyle w:val="Ttulo4"/>
+      </w:pPr>
+      <w:r>
+        <w:rPr>
+          <w:rFonts w:ascii="Segoe UI Emoji" w:hAnsi="Segoe UI Emoji" w:cs="Segoe UI Emoji"/>
+        </w:rPr>
+        <w:t>🔷</w:t>
+      </w:r>
+      <w:r>
+        <w:t xml:space="preserve"> Portabilidad</w:t>
+      </w:r>
+    </w:p>
+    <w:p>
+      <w:pPr>
+        <w:numPr>
+          <w:ilvl w:val="0"/>
+          <w:numId w:val="11"/>
+        </w:numPr>
+      </w:pPr>
+      <w:r>
+        <w:t>¿Funciona el software en diferentes dispositivos o sistemas?</w:t>
+      </w:r>
+    </w:p>
+    <w:p>
+      <w:pPr>
+        <w:numPr>
+          <w:ilvl w:val="0"/>
+          <w:numId w:val="11"/>
+        </w:numPr>
+      </w:pPr>
+      <w:r>
+        <w:rPr>
+          <w:rFonts w:ascii="Segoe UI Emoji" w:hAnsi="Segoe UI Emoji" w:cs="Segoe UI Emoji"/>
+        </w:rPr>
+        <w:t>📌</w:t>
+      </w:r>
+      <w:r>
+        <w:t xml:space="preserve"> </w:t>
+      </w:r>
+      <w:proofErr w:type="spellStart"/>
+      <w:r>
+        <w:t>Ej</w:t>
+      </w:r>
+      <w:proofErr w:type="spellEnd"/>
+      <w:r>
+        <w:t xml:space="preserve">: Una </w:t>
+      </w:r>
+      <w:proofErr w:type="gramStart"/>
+      <w:r>
+        <w:t>app</w:t>
+      </w:r>
+      <w:proofErr w:type="gramEnd"/>
+      <w:r>
+        <w:t xml:space="preserve"> que corre igual en Android, iOS y PC.</w:t>
+      </w:r>
+    </w:p>
+    <w:p>
+      <w:pPr>
+        <w:numPr>
+          <w:ilvl w:val="0"/>
+          <w:numId w:val="11"/>
+        </w:numPr>
+      </w:pPr>
+      <w:r>
+        <w:t xml:space="preserve">Primitivas: </w:t>
+      </w:r>
+      <w:r>
+        <w:rPr>
+          <w:i/>
+          <w:iCs/>
+        </w:rPr>
+        <w:t>Independencia de dispositivos, Auto contención</w:t>
+      </w:r>
+    </w:p>
+    <w:p>
+      <w:r>
+        <w:pict w14:anchorId="5F947985">
+          <v:rect id="_x0000_i1034" style="width:0;height:1.5pt" o:hralign="center" o:hrstd="t" o:hr="t" fillcolor="#a0a0a0" stroked="f"/>
+        </w:pict>
+      </w:r>
+    </w:p>
+    <w:p>
+      <w:pPr>
+        <w:pStyle w:val="Ttulo4"/>
+      </w:pPr>
+      <w:r>
+        <w:rPr>
+          <w:rFonts w:ascii="Segoe UI Emoji" w:hAnsi="Segoe UI Emoji" w:cs="Segoe UI Emoji"/>
+        </w:rPr>
+        <w:t>🔷</w:t>
+      </w:r>
+      <w:r>
+        <w:t xml:space="preserve"> Confiabilidad</w:t>
+      </w:r>
+    </w:p>
+    <w:p>
+      <w:pPr>
+        <w:numPr>
+          <w:ilvl w:val="0"/>
+          <w:numId w:val="12"/>
+        </w:numPr>
+      </w:pPr>
+      <w:r>
+        <w:t>¿Hace el software lo que se espera sin fallos?</w:t>
+      </w:r>
+    </w:p>
+    <w:p>
+      <w:pPr>
+        <w:numPr>
+          <w:ilvl w:val="0"/>
+          <w:numId w:val="12"/>
+        </w:numPr>
+      </w:pPr>
+      <w:r>
+        <w:rPr>
+          <w:rFonts w:ascii="Segoe UI Emoji" w:hAnsi="Segoe UI Emoji" w:cs="Segoe UI Emoji"/>
+        </w:rPr>
+        <w:t>📌</w:t>
+      </w:r>
+      <w:r>
+        <w:t xml:space="preserve"> </w:t>
+      </w:r>
+      <w:proofErr w:type="spellStart"/>
+      <w:r>
+        <w:t>Ej</w:t>
+      </w:r>
+      <w:proofErr w:type="spellEnd"/>
+      <w:r>
+        <w:t>: Un sistema de nómina que calcula los sueldos siempre correctamente.</w:t>
+      </w:r>
+    </w:p>
+    <w:p>
+      <w:pPr>
+        <w:numPr>
+          <w:ilvl w:val="0"/>
+          <w:numId w:val="12"/>
+        </w:numPr>
+      </w:pPr>
+      <w:r>
+        <w:t xml:space="preserve">Primitivas: </w:t>
+      </w:r>
+      <w:r>
+        <w:rPr>
+          <w:i/>
+          <w:iCs/>
+        </w:rPr>
+        <w:t>Exactitud, Completitud, Consistencia, Robustez/Integridad</w:t>
+      </w:r>
+    </w:p>
+    <w:p>
+      <w:r>
+        <w:pict w14:anchorId="5E06D548">
+          <v:rect id="_x0000_i1035" style="width:0;height:1.5pt" o:hralign="center" o:hrstd="t" o:hr="t" fillcolor="#a0a0a0" stroked="f"/>
+        </w:pict>
+      </w:r>
+    </w:p>
+    <w:p>
+      <w:pPr>
+        <w:pStyle w:val="Ttulo4"/>
+      </w:pPr>
+      <w:r>
+        <w:rPr>
+          <w:rFonts w:ascii="Segoe UI Emoji" w:hAnsi="Segoe UI Emoji" w:cs="Segoe UI Emoji"/>
+        </w:rPr>
+        <w:t>🔷</w:t>
+      </w:r>
+      <w:r>
+        <w:t xml:space="preserve"> Eficiencia</w:t>
+      </w:r>
+    </w:p>
+    <w:p>
+      <w:pPr>
+        <w:numPr>
+          <w:ilvl w:val="0"/>
+          <w:numId w:val="13"/>
+        </w:numPr>
+      </w:pPr>
+      <w:r>
+        <w:t>¿Utiliza bien los recursos del sistema? ¿Es rápido?</w:t>
+      </w:r>
+    </w:p>
+    <w:p>
+      <w:pPr>
+        <w:numPr>
+          <w:ilvl w:val="0"/>
+          <w:numId w:val="13"/>
+        </w:numPr>
+      </w:pPr>
+      <w:r>
+        <w:rPr>
+          <w:rFonts w:ascii="Segoe UI Emoji" w:hAnsi="Segoe UI Emoji" w:cs="Segoe UI Emoji"/>
+        </w:rPr>
+        <w:t>📌</w:t>
+      </w:r>
+      <w:r>
+        <w:t xml:space="preserve"> </w:t>
+      </w:r>
+      <w:proofErr w:type="spellStart"/>
+      <w:r>
+        <w:t>Ej</w:t>
+      </w:r>
+      <w:proofErr w:type="spellEnd"/>
+      <w:r>
+        <w:t xml:space="preserve">: Una </w:t>
+      </w:r>
+      <w:proofErr w:type="gramStart"/>
+      <w:r>
+        <w:t>app</w:t>
+      </w:r>
+      <w:proofErr w:type="gramEnd"/>
+      <w:r>
+        <w:t xml:space="preserve"> que no consume mucha batería ni se pone lenta.</w:t>
+      </w:r>
+    </w:p>
+    <w:p>
+      <w:pPr>
+        <w:numPr>
+          <w:ilvl w:val="0"/>
+          <w:numId w:val="13"/>
+        </w:numPr>
+      </w:pPr>
+      <w:r>
+        <w:t xml:space="preserve">Primitivas: </w:t>
+      </w:r>
+      <w:r>
+        <w:rPr>
+          <w:i/>
+          <w:iCs/>
+        </w:rPr>
+        <w:t>Accesibilidad, Eficiencia de uso de dispositivos</w:t>
+      </w:r>
+    </w:p>
+    <w:p>
+      <w:r>
+        <w:pict w14:anchorId="47310F8F">
+          <v:rect id="_x0000_i1036" style="width:0;height:1.5pt" o:hralign="center" o:hrstd="t" o:hr="t" fillcolor="#a0a0a0" stroked="f"/>
+        </w:pict>
+      </w:r>
+    </w:p>
+    <w:p>
+      <w:pPr>
+        <w:pStyle w:val="Ttulo4"/>
+      </w:pPr>
+      <w:r>
+        <w:rPr>
+          <w:rFonts w:ascii="Segoe UI Emoji" w:hAnsi="Segoe UI Emoji" w:cs="Segoe UI Emoji"/>
+        </w:rPr>
+        <w:t>🔷</w:t>
+      </w:r>
+      <w:r>
+        <w:t xml:space="preserve"> Usabilidad (Ingeniería Humana)</w:t>
+      </w:r>
+    </w:p>
+    <w:p>
+      <w:pPr>
+        <w:numPr>
+          <w:ilvl w:val="0"/>
+          <w:numId w:val="14"/>
+        </w:numPr>
+      </w:pPr>
+      <w:r>
+        <w:t>¿Es fácil de aprender y usar?</w:t>
+      </w:r>
+    </w:p>
+    <w:p>
+      <w:pPr>
+        <w:numPr>
+          <w:ilvl w:val="0"/>
+          <w:numId w:val="14"/>
+        </w:numPr>
+      </w:pPr>
+      <w:r>
+        <w:rPr>
+          <w:rFonts w:ascii="Segoe UI Emoji" w:hAnsi="Segoe UI Emoji" w:cs="Segoe UI Emoji"/>
+        </w:rPr>
+        <w:t>📌</w:t>
+      </w:r>
+      <w:r>
+        <w:t xml:space="preserve"> </w:t>
+      </w:r>
+      <w:proofErr w:type="spellStart"/>
+      <w:r>
+        <w:t>Ej</w:t>
+      </w:r>
+      <w:proofErr w:type="spellEnd"/>
+      <w:r>
+        <w:t>: Que el botón de “guardar” sea fácil de encontrar.</w:t>
+      </w:r>
+    </w:p>
+    <w:p>
+      <w:pPr>
+        <w:numPr>
+          <w:ilvl w:val="0"/>
+          <w:numId w:val="14"/>
+        </w:numPr>
+      </w:pPr>
+      <w:r>
+        <w:t xml:space="preserve">Primitivas: </w:t>
+      </w:r>
+      <w:r>
+        <w:rPr>
+          <w:i/>
+          <w:iCs/>
+        </w:rPr>
+        <w:t>Accesibilidad, Comunicación, Robustez/Integridad</w:t>
+      </w:r>
+    </w:p>
+    <w:p>
+      <w:r>
+        <w:pict w14:anchorId="402ECA13">
+          <v:rect id="_x0000_i1037" style="width:0;height:1.5pt" o:hralign="center" o:hrstd="t" o:hr="t" fillcolor="#a0a0a0" stroked="f"/>
+        </w:pict>
+      </w:r>
+    </w:p>
+    <w:p>
+      <w:pPr>
+        <w:pStyle w:val="Ttulo4"/>
+      </w:pPr>
+      <w:r>
+        <w:rPr>
+          <w:rFonts w:ascii="Segoe UI Emoji" w:hAnsi="Segoe UI Emoji" w:cs="Segoe UI Emoji"/>
+        </w:rPr>
+        <w:t>🔷</w:t>
+      </w:r>
+      <w:r>
+        <w:t xml:space="preserve"> </w:t>
+      </w:r>
+      <w:proofErr w:type="spellStart"/>
+      <w:r>
+        <w:t>Testeabilidad</w:t>
+      </w:r>
+      <w:proofErr w:type="spellEnd"/>
+      <w:r>
+        <w:t xml:space="preserve"> (Facilidad de prueba)</w:t>
+      </w:r>
+    </w:p>
+    <w:p>
+      <w:pPr>
+        <w:numPr>
+          <w:ilvl w:val="0"/>
+          <w:numId w:val="15"/>
+        </w:numPr>
+      </w:pPr>
+      <w:r>
+        <w:t>¿Es fácil de probar para encontrar errores?</w:t>
+      </w:r>
+    </w:p>
+    <w:p>
+      <w:pPr>
+        <w:numPr>
+          <w:ilvl w:val="0"/>
+          <w:numId w:val="15"/>
+        </w:numPr>
+      </w:pPr>
+      <w:r>
+        <w:rPr>
+          <w:rFonts w:ascii="Segoe UI Emoji" w:hAnsi="Segoe UI Emoji" w:cs="Segoe UI Emoji"/>
+        </w:rPr>
+        <w:t>📌</w:t>
+      </w:r>
+      <w:r>
+        <w:t xml:space="preserve"> </w:t>
+      </w:r>
+      <w:proofErr w:type="spellStart"/>
+      <w:r>
+        <w:t>Ej</w:t>
+      </w:r>
+      <w:proofErr w:type="spellEnd"/>
+      <w:r>
+        <w:t>: Un sistema con módulos bien separados facilita las pruebas automáticas.</w:t>
+      </w:r>
+    </w:p>
+    <w:p>
+      <w:pPr>
+        <w:numPr>
+          <w:ilvl w:val="0"/>
+          <w:numId w:val="15"/>
+        </w:numPr>
+      </w:pPr>
+      <w:r>
+        <w:t xml:space="preserve">Primitivas: </w:t>
+      </w:r>
+      <w:r>
+        <w:rPr>
+          <w:i/>
+          <w:iCs/>
+        </w:rPr>
+        <w:t>Comunicación, Auto descripción, Estructuración</w:t>
+      </w:r>
+    </w:p>
+    <w:p>
+      <w:r>
+        <w:pict w14:anchorId="5E0B0EAC">
+          <v:rect id="_x0000_i1038" style="width:0;height:1.5pt" o:hralign="center" o:hrstd="t" o:hr="t" fillcolor="#a0a0a0" stroked="f"/>
+        </w:pict>
+      </w:r>
+    </w:p>
+    <w:p>
+      <w:pPr>
+        <w:pStyle w:val="Ttulo4"/>
+      </w:pPr>
+      <w:r>
+        <w:rPr>
+          <w:rFonts w:ascii="Segoe UI Emoji" w:hAnsi="Segoe UI Emoji" w:cs="Segoe UI Emoji"/>
+        </w:rPr>
+        <w:lastRenderedPageBreak/>
+        <w:t>🔷</w:t>
+      </w:r>
+      <w:r>
+        <w:t xml:space="preserve"> </w:t>
+      </w:r>
+      <w:proofErr w:type="spellStart"/>
+      <w:r>
+        <w:t>Entendibilidad</w:t>
+      </w:r>
+      <w:proofErr w:type="spellEnd"/>
+      <w:r>
+        <w:t xml:space="preserve"> (Facilidad de comprensión)</w:t>
+      </w:r>
+    </w:p>
+    <w:p>
+      <w:pPr>
+        <w:numPr>
+          <w:ilvl w:val="0"/>
+          <w:numId w:val="16"/>
+        </w:numPr>
+      </w:pPr>
+      <w:r>
+        <w:t>¿Es fácil de leer y entender el código y la lógica del sistema?</w:t>
+      </w:r>
+    </w:p>
+    <w:p>
+      <w:pPr>
+        <w:numPr>
+          <w:ilvl w:val="0"/>
+          <w:numId w:val="16"/>
+        </w:numPr>
+      </w:pPr>
+      <w:r>
+        <w:rPr>
+          <w:rFonts w:ascii="Segoe UI Emoji" w:hAnsi="Segoe UI Emoji" w:cs="Segoe UI Emoji"/>
+        </w:rPr>
+        <w:t>📌</w:t>
+      </w:r>
+      <w:r>
+        <w:t xml:space="preserve"> </w:t>
+      </w:r>
+      <w:proofErr w:type="spellStart"/>
+      <w:r>
+        <w:t>Ej</w:t>
+      </w:r>
+      <w:proofErr w:type="spellEnd"/>
+      <w:r>
+        <w:t>: Un código con nombres claros y bien comentado.</w:t>
+      </w:r>
+    </w:p>
+    <w:p>
+      <w:pPr>
+        <w:numPr>
+          <w:ilvl w:val="0"/>
+          <w:numId w:val="16"/>
+        </w:numPr>
+      </w:pPr>
+      <w:r>
+        <w:t xml:space="preserve">Primitivas: </w:t>
+      </w:r>
+      <w:r>
+        <w:rPr>
+          <w:i/>
+          <w:iCs/>
+        </w:rPr>
+        <w:t>Concisión, Legibilidad, Estructuración, Consistencia</w:t>
+      </w:r>
+    </w:p>
+    <w:p>
+      <w:r>
+        <w:pict w14:anchorId="693EB92B">
+          <v:rect id="_x0000_i1039" style="width:0;height:1.5pt" o:hralign="center" o:hrstd="t" o:hr="t" fillcolor="#a0a0a0" stroked="f"/>
+        </w:pict>
+      </w:r>
+    </w:p>
+    <w:p>
+      <w:pPr>
+        <w:rPr>
+          <w:b/>
+          <w:bCs/>
+        </w:rPr>
+      </w:pPr>
+      <w:r>
+        <w:rPr>
+          <w:rFonts w:ascii="Segoe UI Emoji" w:hAnsi="Segoe UI Emoji" w:cs="Segoe UI Emoji"/>
+          <w:b/>
+          <w:bCs/>
+        </w:rPr>
+        <w:t>🔷</w:t>
+      </w:r>
+      <w:r>
+        <w:rPr>
+          <w:b/>
+          <w:bCs/>
+        </w:rPr>
+        <w:t xml:space="preserve"> Modificabilidad (Facilidad de cambio)</w:t>
+      </w:r>
+    </w:p>
+    <w:p>
+      <w:pPr>
+        <w:numPr>
+          <w:ilvl w:val="0"/>
+          <w:numId w:val="17"/>
+        </w:numPr>
+      </w:pPr>
+      <w:r>
+        <w:t>¿Es fácil actualizar o modificar el software?</w:t>
+      </w:r>
+    </w:p>
+    <w:p>
+      <w:pPr>
+        <w:numPr>
+          <w:ilvl w:val="0"/>
+          <w:numId w:val="17"/>
+        </w:numPr>
+      </w:pPr>
+      <w:r>
+        <w:rPr>
+          <w:rFonts w:ascii="Segoe UI Emoji" w:hAnsi="Segoe UI Emoji" w:cs="Segoe UI Emoji"/>
+        </w:rPr>
+        <w:t>📌</w:t>
+      </w:r>
+      <w:r>
+        <w:t xml:space="preserve"> </w:t>
+      </w:r>
+      <w:proofErr w:type="spellStart"/>
+      <w:r>
+        <w:t>Ej</w:t>
+      </w:r>
+      <w:proofErr w:type="spellEnd"/>
+      <w:r>
+        <w:t>: Cambiar el diseño de un formulario sin afectar otras partes del sistema.</w:t>
+      </w:r>
+    </w:p>
+    <w:p>
+      <w:pPr>
+        <w:numPr>
+          <w:ilvl w:val="0"/>
+          <w:numId w:val="17"/>
+        </w:numPr>
+      </w:pPr>
+      <w:r>
+        <w:t xml:space="preserve">Primitivas: </w:t>
+      </w:r>
+      <w:r>
+        <w:rPr>
+          <w:i/>
+          <w:iCs/>
+        </w:rPr>
+        <w:t xml:space="preserve">Estructuración, </w:t>
+      </w:r>
+      <w:proofErr w:type="spellStart"/>
+      <w:r>
+        <w:rPr>
+          <w:i/>
+          <w:iCs/>
+        </w:rPr>
+        <w:t>Automentabilidad</w:t>
+      </w:r>
+      <w:proofErr w:type="spellEnd"/>
+    </w:p>
+    <w:p>
+      <w:r>
+        <w:pict w14:anchorId="26529AE9">
+          <v:rect id="_x0000_i1040" style="width:0;height:1.5pt" o:hralign="center" o:hrstd="t" o:hr="t" fillcolor="#a0a0a0" stroked="f"/>
+        </w:pict>
+      </w:r>
+    </w:p>
+    <w:p>
+      <w:pPr>
+        <w:pStyle w:val="Ttulo2"/>
+      </w:pPr>
+      <w:r>
+        <w:rPr>
+          <w:rFonts w:ascii="Segoe UI Emoji" w:hAnsi="Segoe UI Emoji" w:cs="Segoe UI Emoji"/>
+        </w:rPr>
+        <w:t>📌</w:t>
+      </w:r>
+      <w:r>
+        <w:t xml:space="preserve"> Conclusión</w:t>
+      </w:r>
+    </w:p>
+    <w:p>
+      <w:r>
+        <w:t>El modelo Boehm permite evaluar la calidad del software en profundidad.</w:t>
+      </w:r>
+      <w:r>
+        <w:br/>
+      </w:r>
+      <w:r>
+        <w:rPr>
+          <w:rFonts w:ascii="Segoe UI Emoji" w:hAnsi="Segoe UI Emoji" w:cs="Segoe UI Emoji"/>
+        </w:rPr>
+        <w:t>🔹</w:t>
+      </w:r>
+      <w:r>
+        <w:t xml:space="preserve"> </w:t>
+      </w:r>
+      <w:r>
+        <w:rPr>
+          <w:b/>
+          <w:bCs/>
+        </w:rPr>
+        <w:t>Los usuarios</w:t>
+      </w:r>
+      <w:r>
+        <w:t xml:space="preserve"> obtienen software útil, confiable y fácil de usar.</w:t>
+      </w:r>
+      <w:r>
+        <w:br/>
+      </w:r>
+      <w:r>
+        <w:rPr>
+          <w:rFonts w:ascii="Segoe UI Emoji" w:hAnsi="Segoe UI Emoji" w:cs="Segoe UI Emoji"/>
+        </w:rPr>
+        <w:t>🔹</w:t>
+      </w:r>
+      <w:r>
+        <w:t xml:space="preserve"> </w:t>
+      </w:r>
+      <w:r>
+        <w:rPr>
+          <w:b/>
+          <w:bCs/>
+        </w:rPr>
+        <w:t>Los desarrolladores</w:t>
+      </w:r>
+      <w:r>
+        <w:t xml:space="preserve"> logran sistemas que pueden mantener, probar y modificar sin complicaciones.</w:t>
       </w:r>
     </w:p>
     <w:p/>
@@ -1234,6 +2218,304 @@
 <file path=word/numbering.xml><?xml version="1.0" encoding="utf-8"?>
 <w:numbering xmlns:wpc="http://schemas.microsoft.com/office/word/2010/wordprocessingCanvas" xmlns:cx="http://schemas.microsoft.com/office/drawing/2014/chartex" xmlns:cx1="http://schemas.microsoft.com/office/drawing/2015/9/8/chartex" xmlns:cx2="http://schemas.microsoft.com/office/drawing/2015/10/21/chartex" xmlns:cx3="http://schemas.microsoft.com/office/drawing/2016/5/9/chartex" xmlns:cx4="http://schemas.microsoft.com/office/drawing/2016/5/10/chartex" xmlns:cx5="http://schemas.microsoft.com/office/drawing/2016/5/11/chartex" xmlns:cx6="http://schemas.microsoft.com/office/drawing/2016/5/12/chartex" xmlns:cx7="http://schemas.microsoft.com/office/drawing/2016/5/13/chartex" xmlns:cx8="http://schemas.microsoft.com/office/drawing/2016/5/14/chartex" xmlns:mc="http://schemas.openxmlformats.org/markup-compatibility/2006" xmlns:aink="http://schemas.microsoft.com/office/drawing/2016/ink" xmlns:am3d="http://schemas.microsoft.com/office/drawing/2017/model3d" xmlns:o="urn:schemas-microsoft-com:office:office" xmlns:oel="http://schemas.microsoft.com/office/2019/extlst" xmlns:r="http://schemas.openxmlformats.org/officeDocument/2006/relationships" xmlns:m="http://schemas.openxmlformats.org/officeDocument/2006/math" xmlns:v="urn:schemas-microsoft-com:vml" xmlns:wp14="http://schemas.microsoft.com/office/word/2010/wordprocessingDrawing" xmlns:wp="http://schemas.openxmlformats.org/drawingml/2006/wordprocessingDrawing" xmlns:w10="urn:schemas-microsoft-com:office:word" xmlns:w="http://schemas.openxmlformats.org/wordprocessingml/2006/main" xmlns:w14="http://schemas.microsoft.com/office/word/2010/wordml" xmlns:w15="http://schemas.microsoft.com/office/word/2012/wordml" xmlns:w16cex="http://schemas.microsoft.com/office/word/2018/wordml/cex" xmlns:w16cid="http://schemas.microsoft.com/office/word/2016/wordml/cid" xmlns:w16="http://schemas.microsoft.com/office/word/2018/wordml" xmlns:w16du="http://schemas.microsoft.com/office/word/2023/wordml/word16du" xmlns:w16sdtdh="http://schemas.microsoft.com/office/word/2020/wordml/sdtdatahash" xmlns:w16sdtfl="http://schemas.microsoft.com/office/word/2024/wordml/sdtformatlock" xmlns:w16se="http://schemas.microsoft.com/office/word/2015/wordml/symex" xmlns:wpg="http://schemas.microsoft.com/office/word/2010/wordprocessingGroup" xmlns:wpi="http://schemas.microsoft.com/office/word/2010/wordprocessingInk" xmlns:wne="http://schemas.microsoft.com/office/word/2006/wordml" xmlns:wps="http://schemas.microsoft.com/office/word/2010/wordprocessingShape" mc:Ignorable="w14 w15 w16se w16cid w16 w16cex w16sdtdh w16sdtfl w16du wp14">
   <w:abstractNum w:abstractNumId="0" w15:restartNumberingAfterBreak="0">
+    <w:nsid w:val="0D2A4718"/>
+    <w:multiLevelType w:val="multilevel"/>
+    <w:tmpl w:val="56F67EA6"/>
+    <w:lvl w:ilvl="0">
+      <w:start w:val="1"/>
+      <w:numFmt w:val="bullet"/>
+      <w:lvlText w:val=""/>
+      <w:lvlJc w:val="left"/>
+      <w:pPr>
+        <w:tabs>
+          <w:tab w:val="num" w:pos="720"/>
+        </w:tabs>
+        <w:ind w:left="720" w:hanging="360"/>
+      </w:pPr>
+      <w:rPr>
+        <w:rFonts w:ascii="Symbol" w:hAnsi="Symbol" w:hint="default"/>
+        <w:sz w:val="20"/>
+      </w:rPr>
+    </w:lvl>
+    <w:lvl w:ilvl="1" w:tentative="1">
+      <w:start w:val="1"/>
+      <w:numFmt w:val="bullet"/>
+      <w:lvlText w:val="o"/>
+      <w:lvlJc w:val="left"/>
+      <w:pPr>
+        <w:tabs>
+          <w:tab w:val="num" w:pos="1440"/>
+        </w:tabs>
+        <w:ind w:left="1440" w:hanging="360"/>
+      </w:pPr>
+      <w:rPr>
+        <w:rFonts w:ascii="Courier New" w:hAnsi="Courier New" w:hint="default"/>
+        <w:sz w:val="20"/>
+      </w:rPr>
+    </w:lvl>
+    <w:lvl w:ilvl="2" w:tentative="1">
+      <w:start w:val="1"/>
+      <w:numFmt w:val="bullet"/>
+      <w:lvlText w:val=""/>
+      <w:lvlJc w:val="left"/>
+      <w:pPr>
+        <w:tabs>
+          <w:tab w:val="num" w:pos="2160"/>
+        </w:tabs>
+        <w:ind w:left="2160" w:hanging="360"/>
+      </w:pPr>
+      <w:rPr>
+        <w:rFonts w:ascii="Wingdings" w:hAnsi="Wingdings" w:hint="default"/>
+        <w:sz w:val="20"/>
+      </w:rPr>
+    </w:lvl>
+    <w:lvl w:ilvl="3" w:tentative="1">
+      <w:start w:val="1"/>
+      <w:numFmt w:val="bullet"/>
+      <w:lvlText w:val=""/>
+      <w:lvlJc w:val="left"/>
+      <w:pPr>
+        <w:tabs>
+          <w:tab w:val="num" w:pos="2880"/>
+        </w:tabs>
+        <w:ind w:left="2880" w:hanging="360"/>
+      </w:pPr>
+      <w:rPr>
+        <w:rFonts w:ascii="Wingdings" w:hAnsi="Wingdings" w:hint="default"/>
+        <w:sz w:val="20"/>
+      </w:rPr>
+    </w:lvl>
+    <w:lvl w:ilvl="4" w:tentative="1">
+      <w:start w:val="1"/>
+      <w:numFmt w:val="bullet"/>
+      <w:lvlText w:val=""/>
+      <w:lvlJc w:val="left"/>
+      <w:pPr>
+        <w:tabs>
+          <w:tab w:val="num" w:pos="3600"/>
+        </w:tabs>
+        <w:ind w:left="3600" w:hanging="360"/>
+      </w:pPr>
+      <w:rPr>
+        <w:rFonts w:ascii="Wingdings" w:hAnsi="Wingdings" w:hint="default"/>
+        <w:sz w:val="20"/>
+      </w:rPr>
+    </w:lvl>
+    <w:lvl w:ilvl="5" w:tentative="1">
+      <w:start w:val="1"/>
+      <w:numFmt w:val="bullet"/>
+      <w:lvlText w:val=""/>
+      <w:lvlJc w:val="left"/>
+      <w:pPr>
+        <w:tabs>
+          <w:tab w:val="num" w:pos="4320"/>
+        </w:tabs>
+        <w:ind w:left="4320" w:hanging="360"/>
+      </w:pPr>
+      <w:rPr>
+        <w:rFonts w:ascii="Wingdings" w:hAnsi="Wingdings" w:hint="default"/>
+        <w:sz w:val="20"/>
+      </w:rPr>
+    </w:lvl>
+    <w:lvl w:ilvl="6" w:tentative="1">
+      <w:start w:val="1"/>
+      <w:numFmt w:val="bullet"/>
+      <w:lvlText w:val=""/>
+      <w:lvlJc w:val="left"/>
+      <w:pPr>
+        <w:tabs>
+          <w:tab w:val="num" w:pos="5040"/>
+        </w:tabs>
+        <w:ind w:left="5040" w:hanging="360"/>
+      </w:pPr>
+      <w:rPr>
+        <w:rFonts w:ascii="Wingdings" w:hAnsi="Wingdings" w:hint="default"/>
+        <w:sz w:val="20"/>
+      </w:rPr>
+    </w:lvl>
+    <w:lvl w:ilvl="7" w:tentative="1">
+      <w:start w:val="1"/>
+      <w:numFmt w:val="bullet"/>
+      <w:lvlText w:val=""/>
+      <w:lvlJc w:val="left"/>
+      <w:pPr>
+        <w:tabs>
+          <w:tab w:val="num" w:pos="5760"/>
+        </w:tabs>
+        <w:ind w:left="5760" w:hanging="360"/>
+      </w:pPr>
+      <w:rPr>
+        <w:rFonts w:ascii="Wingdings" w:hAnsi="Wingdings" w:hint="default"/>
+        <w:sz w:val="20"/>
+      </w:rPr>
+    </w:lvl>
+    <w:lvl w:ilvl="8" w:tentative="1">
+      <w:start w:val="1"/>
+      <w:numFmt w:val="bullet"/>
+      <w:lvlText w:val=""/>
+      <w:lvlJc w:val="left"/>
+      <w:pPr>
+        <w:tabs>
+          <w:tab w:val="num" w:pos="6480"/>
+        </w:tabs>
+        <w:ind w:left="6480" w:hanging="360"/>
+      </w:pPr>
+      <w:rPr>
+        <w:rFonts w:ascii="Wingdings" w:hAnsi="Wingdings" w:hint="default"/>
+        <w:sz w:val="20"/>
+      </w:rPr>
+    </w:lvl>
+  </w:abstractNum>
+  <w:abstractNum w:abstractNumId="1" w15:restartNumberingAfterBreak="0">
+    <w:nsid w:val="22857872"/>
+    <w:multiLevelType w:val="multilevel"/>
+    <w:tmpl w:val="25C0A9C8"/>
+    <w:lvl w:ilvl="0">
+      <w:start w:val="1"/>
+      <w:numFmt w:val="bullet"/>
+      <w:lvlText w:val=""/>
+      <w:lvlJc w:val="left"/>
+      <w:pPr>
+        <w:tabs>
+          <w:tab w:val="num" w:pos="720"/>
+        </w:tabs>
+        <w:ind w:left="720" w:hanging="360"/>
+      </w:pPr>
+      <w:rPr>
+        <w:rFonts w:ascii="Symbol" w:hAnsi="Symbol" w:hint="default"/>
+        <w:sz w:val="20"/>
+      </w:rPr>
+    </w:lvl>
+    <w:lvl w:ilvl="1" w:tentative="1">
+      <w:start w:val="1"/>
+      <w:numFmt w:val="bullet"/>
+      <w:lvlText w:val="o"/>
+      <w:lvlJc w:val="left"/>
+      <w:pPr>
+        <w:tabs>
+          <w:tab w:val="num" w:pos="1440"/>
+        </w:tabs>
+        <w:ind w:left="1440" w:hanging="360"/>
+      </w:pPr>
+      <w:rPr>
+        <w:rFonts w:ascii="Courier New" w:hAnsi="Courier New" w:hint="default"/>
+        <w:sz w:val="20"/>
+      </w:rPr>
+    </w:lvl>
+    <w:lvl w:ilvl="2" w:tentative="1">
+      <w:start w:val="1"/>
+      <w:numFmt w:val="bullet"/>
+      <w:lvlText w:val=""/>
+      <w:lvlJc w:val="left"/>
+      <w:pPr>
+        <w:tabs>
+          <w:tab w:val="num" w:pos="2160"/>
+        </w:tabs>
+        <w:ind w:left="2160" w:hanging="360"/>
+      </w:pPr>
+      <w:rPr>
+        <w:rFonts w:ascii="Wingdings" w:hAnsi="Wingdings" w:hint="default"/>
+        <w:sz w:val="20"/>
+      </w:rPr>
+    </w:lvl>
+    <w:lvl w:ilvl="3" w:tentative="1">
+      <w:start w:val="1"/>
+      <w:numFmt w:val="bullet"/>
+      <w:lvlText w:val=""/>
+      <w:lvlJc w:val="left"/>
+      <w:pPr>
+        <w:tabs>
+          <w:tab w:val="num" w:pos="2880"/>
+        </w:tabs>
+        <w:ind w:left="2880" w:hanging="360"/>
+      </w:pPr>
+      <w:rPr>
+        <w:rFonts w:ascii="Wingdings" w:hAnsi="Wingdings" w:hint="default"/>
+        <w:sz w:val="20"/>
+      </w:rPr>
+    </w:lvl>
+    <w:lvl w:ilvl="4" w:tentative="1">
+      <w:start w:val="1"/>
+      <w:numFmt w:val="bullet"/>
+      <w:lvlText w:val=""/>
+      <w:lvlJc w:val="left"/>
+      <w:pPr>
+        <w:tabs>
+          <w:tab w:val="num" w:pos="3600"/>
+        </w:tabs>
+        <w:ind w:left="3600" w:hanging="360"/>
+      </w:pPr>
+      <w:rPr>
+        <w:rFonts w:ascii="Wingdings" w:hAnsi="Wingdings" w:hint="default"/>
+        <w:sz w:val="20"/>
+      </w:rPr>
+    </w:lvl>
+    <w:lvl w:ilvl="5" w:tentative="1">
+      <w:start w:val="1"/>
+      <w:numFmt w:val="bullet"/>
+      <w:lvlText w:val=""/>
+      <w:lvlJc w:val="left"/>
+      <w:pPr>
+        <w:tabs>
+          <w:tab w:val="num" w:pos="4320"/>
+        </w:tabs>
+        <w:ind w:left="4320" w:hanging="360"/>
+      </w:pPr>
+      <w:rPr>
+        <w:rFonts w:ascii="Wingdings" w:hAnsi="Wingdings" w:hint="default"/>
+        <w:sz w:val="20"/>
+      </w:rPr>
+    </w:lvl>
+    <w:lvl w:ilvl="6" w:tentative="1">
+      <w:start w:val="1"/>
+      <w:numFmt w:val="bullet"/>
+      <w:lvlText w:val=""/>
+      <w:lvlJc w:val="left"/>
+      <w:pPr>
+        <w:tabs>
+          <w:tab w:val="num" w:pos="5040"/>
+        </w:tabs>
+        <w:ind w:left="5040" w:hanging="360"/>
+      </w:pPr>
+      <w:rPr>
+        <w:rFonts w:ascii="Wingdings" w:hAnsi="Wingdings" w:hint="default"/>
+        <w:sz w:val="20"/>
+      </w:rPr>
+    </w:lvl>
+    <w:lvl w:ilvl="7" w:tentative="1">
+      <w:start w:val="1"/>
+      <w:numFmt w:val="bullet"/>
+      <w:lvlText w:val=""/>
+      <w:lvlJc w:val="left"/>
+      <w:pPr>
+        <w:tabs>
+          <w:tab w:val="num" w:pos="5760"/>
+        </w:tabs>
+        <w:ind w:left="5760" w:hanging="360"/>
+      </w:pPr>
+      <w:rPr>
+        <w:rFonts w:ascii="Wingdings" w:hAnsi="Wingdings" w:hint="default"/>
+        <w:sz w:val="20"/>
+      </w:rPr>
+    </w:lvl>
+    <w:lvl w:ilvl="8" w:tentative="1">
+      <w:start w:val="1"/>
+      <w:numFmt w:val="bullet"/>
+      <w:lvlText w:val=""/>
+      <w:lvlJc w:val="left"/>
+      <w:pPr>
+        <w:tabs>
+          <w:tab w:val="num" w:pos="6480"/>
+        </w:tabs>
+        <w:ind w:left="6480" w:hanging="360"/>
+      </w:pPr>
+      <w:rPr>
+        <w:rFonts w:ascii="Wingdings" w:hAnsi="Wingdings" w:hint="default"/>
+        <w:sz w:val="20"/>
+      </w:rPr>
+    </w:lvl>
+  </w:abstractNum>
+  <w:abstractNum w:abstractNumId="2" w15:restartNumberingAfterBreak="0">
     <w:nsid w:val="26E43ABD"/>
     <w:multiLevelType w:val="multilevel"/>
     <w:tmpl w:val="41A603B2"/>
@@ -1382,7 +2664,120 @@
       </w:rPr>
     </w:lvl>
   </w:abstractNum>
-  <w:abstractNum w:abstractNumId="1" w15:restartNumberingAfterBreak="0">
+  <w:abstractNum w:abstractNumId="3" w15:restartNumberingAfterBreak="0">
+    <w:nsid w:val="26F079AB"/>
+    <w:multiLevelType w:val="multilevel"/>
+    <w:tmpl w:val="B2560974"/>
+    <w:lvl w:ilvl="0">
+      <w:start w:val="1"/>
+      <w:numFmt w:val="decimal"/>
+      <w:lvlText w:val="%1."/>
+      <w:lvlJc w:val="left"/>
+      <w:pPr>
+        <w:tabs>
+          <w:tab w:val="num" w:pos="720"/>
+        </w:tabs>
+        <w:ind w:left="720" w:hanging="360"/>
+      </w:pPr>
+    </w:lvl>
+    <w:lvl w:ilvl="1" w:tentative="1">
+      <w:start w:val="1"/>
+      <w:numFmt w:val="decimal"/>
+      <w:lvlText w:val="%2."/>
+      <w:lvlJc w:val="left"/>
+      <w:pPr>
+        <w:tabs>
+          <w:tab w:val="num" w:pos="1440"/>
+        </w:tabs>
+        <w:ind w:left="1440" w:hanging="360"/>
+      </w:pPr>
+    </w:lvl>
+    <w:lvl w:ilvl="2" w:tentative="1">
+      <w:start w:val="1"/>
+      <w:numFmt w:val="decimal"/>
+      <w:lvlText w:val="%3."/>
+      <w:lvlJc w:val="left"/>
+      <w:pPr>
+        <w:tabs>
+          <w:tab w:val="num" w:pos="2160"/>
+        </w:tabs>
+        <w:ind w:left="2160" w:hanging="360"/>
+      </w:pPr>
+    </w:lvl>
+    <w:lvl w:ilvl="3" w:tentative="1">
+      <w:start w:val="1"/>
+      <w:numFmt w:val="decimal"/>
+      <w:lvlText w:val="%4."/>
+      <w:lvlJc w:val="left"/>
+      <w:pPr>
+        <w:tabs>
+          <w:tab w:val="num" w:pos="2880"/>
+        </w:tabs>
+        <w:ind w:left="2880" w:hanging="360"/>
+      </w:pPr>
+    </w:lvl>
+    <w:lvl w:ilvl="4" w:tentative="1">
+      <w:start w:val="1"/>
+      <w:numFmt w:val="decimal"/>
+      <w:lvlText w:val="%5."/>
+      <w:lvlJc w:val="left"/>
+      <w:pPr>
+        <w:tabs>
+          <w:tab w:val="num" w:pos="3600"/>
+        </w:tabs>
+        <w:ind w:left="3600" w:hanging="360"/>
+      </w:pPr>
+    </w:lvl>
+    <w:lvl w:ilvl="5" w:tentative="1">
+      <w:start w:val="1"/>
+      <w:numFmt w:val="decimal"/>
+      <w:lvlText w:val="%6."/>
+      <w:lvlJc w:val="left"/>
+      <w:pPr>
+        <w:tabs>
+          <w:tab w:val="num" w:pos="4320"/>
+        </w:tabs>
+        <w:ind w:left="4320" w:hanging="360"/>
+      </w:pPr>
+    </w:lvl>
+    <w:lvl w:ilvl="6" w:tentative="1">
+      <w:start w:val="1"/>
+      <w:numFmt w:val="decimal"/>
+      <w:lvlText w:val="%7."/>
+      <w:lvlJc w:val="left"/>
+      <w:pPr>
+        <w:tabs>
+          <w:tab w:val="num" w:pos="5040"/>
+        </w:tabs>
+        <w:ind w:left="5040" w:hanging="360"/>
+      </w:pPr>
+    </w:lvl>
+    <w:lvl w:ilvl="7" w:tentative="1">
+      <w:start w:val="1"/>
+      <w:numFmt w:val="decimal"/>
+      <w:lvlText w:val="%8."/>
+      <w:lvlJc w:val="left"/>
+      <w:pPr>
+        <w:tabs>
+          <w:tab w:val="num" w:pos="5760"/>
+        </w:tabs>
+        <w:ind w:left="5760" w:hanging="360"/>
+      </w:pPr>
+    </w:lvl>
+    <w:lvl w:ilvl="8" w:tentative="1">
+      <w:start w:val="1"/>
+      <w:numFmt w:val="decimal"/>
+      <w:lvlText w:val="%9."/>
+      <w:lvlJc w:val="left"/>
+      <w:pPr>
+        <w:tabs>
+          <w:tab w:val="num" w:pos="6480"/>
+        </w:tabs>
+        <w:ind w:left="6480" w:hanging="360"/>
+      </w:pPr>
+    </w:lvl>
+  </w:abstractNum>
+  <w:abstractNum w:abstractNumId="4" w15:restartNumberingAfterBreak="0">
     <w:nsid w:val="2A037980"/>
     <w:multiLevelType w:val="multilevel"/>
     <w:tmpl w:val="CE0E77E8"/>
@@ -1531,7 +2926,305 @@
       </w:rPr>
     </w:lvl>
   </w:abstractNum>
-  <w:abstractNum w:abstractNumId="2" w15:restartNumberingAfterBreak="0">
+  <w:abstractNum w:abstractNumId="5" w15:restartNumberingAfterBreak="0">
+    <w:nsid w:val="2BA80AE1"/>
+    <w:multiLevelType w:val="multilevel"/>
+    <w:tmpl w:val="3410C632"/>
+    <w:lvl w:ilvl="0">
+      <w:start w:val="1"/>
+      <w:numFmt w:val="bullet"/>
+      <w:lvlText w:val=""/>
+      <w:lvlJc w:val="left"/>
+      <w:pPr>
+        <w:tabs>
+          <w:tab w:val="num" w:pos="720"/>
+        </w:tabs>
+        <w:ind w:left="720" w:hanging="360"/>
+      </w:pPr>
+      <w:rPr>
+        <w:rFonts w:ascii="Symbol" w:hAnsi="Symbol" w:hint="default"/>
+        <w:sz w:val="20"/>
+      </w:rPr>
+    </w:lvl>
+    <w:lvl w:ilvl="1" w:tentative="1">
+      <w:start w:val="1"/>
+      <w:numFmt w:val="bullet"/>
+      <w:lvlText w:val="o"/>
+      <w:lvlJc w:val="left"/>
+      <w:pPr>
+        <w:tabs>
+          <w:tab w:val="num" w:pos="1440"/>
+        </w:tabs>
+        <w:ind w:left="1440" w:hanging="360"/>
+      </w:pPr>
+      <w:rPr>
+        <w:rFonts w:ascii="Courier New" w:hAnsi="Courier New" w:hint="default"/>
+        <w:sz w:val="20"/>
+      </w:rPr>
+    </w:lvl>
+    <w:lvl w:ilvl="2" w:tentative="1">
+      <w:start w:val="1"/>
+      <w:numFmt w:val="bullet"/>
+      <w:lvlText w:val=""/>
+      <w:lvlJc w:val="left"/>
+      <w:pPr>
+        <w:tabs>
+          <w:tab w:val="num" w:pos="2160"/>
+        </w:tabs>
+        <w:ind w:left="2160" w:hanging="360"/>
+      </w:pPr>
+      <w:rPr>
+        <w:rFonts w:ascii="Wingdings" w:hAnsi="Wingdings" w:hint="default"/>
+        <w:sz w:val="20"/>
+      </w:rPr>
+    </w:lvl>
+    <w:lvl w:ilvl="3" w:tentative="1">
+      <w:start w:val="1"/>
+      <w:numFmt w:val="bullet"/>
+      <w:lvlText w:val=""/>
+      <w:lvlJc w:val="left"/>
+      <w:pPr>
+        <w:tabs>
+          <w:tab w:val="num" w:pos="2880"/>
+        </w:tabs>
+        <w:ind w:left="2880" w:hanging="360"/>
+      </w:pPr>
+      <w:rPr>
+        <w:rFonts w:ascii="Wingdings" w:hAnsi="Wingdings" w:hint="default"/>
+        <w:sz w:val="20"/>
+      </w:rPr>
+    </w:lvl>
+    <w:lvl w:ilvl="4" w:tentative="1">
+      <w:start w:val="1"/>
+      <w:numFmt w:val="bullet"/>
+      <w:lvlText w:val=""/>
+      <w:lvlJc w:val="left"/>
+      <w:pPr>
+        <w:tabs>
+          <w:tab w:val="num" w:pos="3600"/>
+        </w:tabs>
+        <w:ind w:left="3600" w:hanging="360"/>
+      </w:pPr>
+      <w:rPr>
+        <w:rFonts w:ascii="Wingdings" w:hAnsi="Wingdings" w:hint="default"/>
+        <w:sz w:val="20"/>
+      </w:rPr>
+    </w:lvl>
+    <w:lvl w:ilvl="5" w:tentative="1">
+      <w:start w:val="1"/>
+      <w:numFmt w:val="bullet"/>
+      <w:lvlText w:val=""/>
+      <w:lvlJc w:val="left"/>
+      <w:pPr>
+        <w:tabs>
+          <w:tab w:val="num" w:pos="4320"/>
+        </w:tabs>
+        <w:ind w:left="4320" w:hanging="360"/>
+      </w:pPr>
+      <w:rPr>
+        <w:rFonts w:ascii="Wingdings" w:hAnsi="Wingdings" w:hint="default"/>
+        <w:sz w:val="20"/>
+      </w:rPr>
+    </w:lvl>
+    <w:lvl w:ilvl="6" w:tentative="1">
+      <w:start w:val="1"/>
+      <w:numFmt w:val="bullet"/>
+      <w:lvlText w:val=""/>
+      <w:lvlJc w:val="left"/>
+      <w:pPr>
+        <w:tabs>
+          <w:tab w:val="num" w:pos="5040"/>
+        </w:tabs>
+        <w:ind w:left="5040" w:hanging="360"/>
+      </w:pPr>
+      <w:rPr>
+        <w:rFonts w:ascii="Wingdings" w:hAnsi="Wingdings" w:hint="default"/>
+        <w:sz w:val="20"/>
+      </w:rPr>
+    </w:lvl>
+    <w:lvl w:ilvl="7" w:tentative="1">
+      <w:start w:val="1"/>
+      <w:numFmt w:val="bullet"/>
+      <w:lvlText w:val=""/>
+      <w:lvlJc w:val="left"/>
+      <w:pPr>
+        <w:tabs>
+          <w:tab w:val="num" w:pos="5760"/>
+        </w:tabs>
+        <w:ind w:left="5760" w:hanging="360"/>
+      </w:pPr>
+      <w:rPr>
+        <w:rFonts w:ascii="Wingdings" w:hAnsi="Wingdings" w:hint="default"/>
+        <w:sz w:val="20"/>
+      </w:rPr>
+    </w:lvl>
+    <w:lvl w:ilvl="8" w:tentative="1">
+      <w:start w:val="1"/>
+      <w:numFmt w:val="bullet"/>
+      <w:lvlText w:val=""/>
+      <w:lvlJc w:val="left"/>
+      <w:pPr>
+        <w:tabs>
+          <w:tab w:val="num" w:pos="6480"/>
+        </w:tabs>
+        <w:ind w:left="6480" w:hanging="360"/>
+      </w:pPr>
+      <w:rPr>
+        <w:rFonts w:ascii="Wingdings" w:hAnsi="Wingdings" w:hint="default"/>
+        <w:sz w:val="20"/>
+      </w:rPr>
+    </w:lvl>
+  </w:abstractNum>
+  <w:abstractNum w:abstractNumId="6" w15:restartNumberingAfterBreak="0">
+    <w:nsid w:val="47CC187B"/>
+    <w:multiLevelType w:val="multilevel"/>
+    <w:tmpl w:val="BD1EA566"/>
+    <w:lvl w:ilvl="0">
+      <w:start w:val="1"/>
+      <w:numFmt w:val="bullet"/>
+      <w:lvlText w:val=""/>
+      <w:lvlJc w:val="left"/>
+      <w:pPr>
+        <w:tabs>
+          <w:tab w:val="num" w:pos="720"/>
+        </w:tabs>
+        <w:ind w:left="720" w:hanging="360"/>
+      </w:pPr>
+      <w:rPr>
+        <w:rFonts w:ascii="Symbol" w:hAnsi="Symbol" w:hint="default"/>
+        <w:sz w:val="20"/>
+      </w:rPr>
+    </w:lvl>
+    <w:lvl w:ilvl="1" w:tentative="1">
+      <w:start w:val="1"/>
+      <w:numFmt w:val="bullet"/>
+      <w:lvlText w:val="o"/>
+      <w:lvlJc w:val="left"/>
+      <w:pPr>
+        <w:tabs>
+          <w:tab w:val="num" w:pos="1440"/>
+        </w:tabs>
+        <w:ind w:left="1440" w:hanging="360"/>
+      </w:pPr>
+      <w:rPr>
+        <w:rFonts w:ascii="Courier New" w:hAnsi="Courier New" w:hint="default"/>
+        <w:sz w:val="20"/>
+      </w:rPr>
+    </w:lvl>
+    <w:lvl w:ilvl="2" w:tentative="1">
+      <w:start w:val="1"/>
+      <w:numFmt w:val="bullet"/>
+      <w:lvlText w:val=""/>
+      <w:lvlJc w:val="left"/>
+      <w:pPr>
+        <w:tabs>
+          <w:tab w:val="num" w:pos="2160"/>
+        </w:tabs>
+        <w:ind w:left="2160" w:hanging="360"/>
+      </w:pPr>
+      <w:rPr>
+        <w:rFonts w:ascii="Wingdings" w:hAnsi="Wingdings" w:hint="default"/>
+        <w:sz w:val="20"/>
+      </w:rPr>
+    </w:lvl>
+    <w:lvl w:ilvl="3" w:tentative="1">
+      <w:start w:val="1"/>
+      <w:numFmt w:val="bullet"/>
+      <w:lvlText w:val=""/>
+      <w:lvlJc w:val="left"/>
+      <w:pPr>
+        <w:tabs>
+          <w:tab w:val="num" w:pos="2880"/>
+        </w:tabs>
+        <w:ind w:left="2880" w:hanging="360"/>
+      </w:pPr>
+      <w:rPr>
+        <w:rFonts w:ascii="Wingdings" w:hAnsi="Wingdings" w:hint="default"/>
+        <w:sz w:val="20"/>
+      </w:rPr>
+    </w:lvl>
+    <w:lvl w:ilvl="4" w:tentative="1">
+      <w:start w:val="1"/>
+      <w:numFmt w:val="bullet"/>
+      <w:lvlText w:val=""/>
+      <w:lvlJc w:val="left"/>
+      <w:pPr>
+        <w:tabs>
+          <w:tab w:val="num" w:pos="3600"/>
+        </w:tabs>
+        <w:ind w:left="3600" w:hanging="360"/>
+      </w:pPr>
+      <w:rPr>
+        <w:rFonts w:ascii="Wingdings" w:hAnsi="Wingdings" w:hint="default"/>
+        <w:sz w:val="20"/>
+      </w:rPr>
+    </w:lvl>
+    <w:lvl w:ilvl="5" w:tentative="1">
+      <w:start w:val="1"/>
+      <w:numFmt w:val="bullet"/>
+      <w:lvlText w:val=""/>
+      <w:lvlJc w:val="left"/>
+      <w:pPr>
+        <w:tabs>
+          <w:tab w:val="num" w:pos="4320"/>
+        </w:tabs>
+        <w:ind w:left="4320" w:hanging="360"/>
+      </w:pPr>
+      <w:rPr>
+        <w:rFonts w:ascii="Wingdings" w:hAnsi="Wingdings" w:hint="default"/>
+        <w:sz w:val="20"/>
+      </w:rPr>
+    </w:lvl>
+    <w:lvl w:ilvl="6" w:tentative="1">
+      <w:start w:val="1"/>
+      <w:numFmt w:val="bullet"/>
+      <w:lvlText w:val=""/>
+      <w:lvlJc w:val="left"/>
+      <w:pPr>
+        <w:tabs>
+          <w:tab w:val="num" w:pos="5040"/>
+        </w:tabs>
+        <w:ind w:left="5040" w:hanging="360"/>
+      </w:pPr>
+      <w:rPr>
+        <w:rFonts w:ascii="Wingdings" w:hAnsi="Wingdings" w:hint="default"/>
+        <w:sz w:val="20"/>
+      </w:rPr>
+    </w:lvl>
+    <w:lvl w:ilvl="7" w:tentative="1">
+      <w:start w:val="1"/>
+      <w:numFmt w:val="bullet"/>
+      <w:lvlText w:val=""/>
+      <w:lvlJc w:val="left"/>
+      <w:pPr>
+        <w:tabs>
+          <w:tab w:val="num" w:pos="5760"/>
+        </w:tabs>
+        <w:ind w:left="5760" w:hanging="360"/>
+      </w:pPr>
+      <w:rPr>
+        <w:rFonts w:ascii="Wingdings" w:hAnsi="Wingdings" w:hint="default"/>
+        <w:sz w:val="20"/>
+      </w:rPr>
+    </w:lvl>
+    <w:lvl w:ilvl="8" w:tentative="1">
+      <w:start w:val="1"/>
+      <w:numFmt w:val="bullet"/>
+      <w:lvlText w:val=""/>
+      <w:lvlJc w:val="left"/>
+      <w:pPr>
+        <w:tabs>
+          <w:tab w:val="num" w:pos="6480"/>
+        </w:tabs>
+        <w:ind w:left="6480" w:hanging="360"/>
+      </w:pPr>
+      <w:rPr>
+        <w:rFonts w:ascii="Wingdings" w:hAnsi="Wingdings" w:hint="default"/>
+        <w:sz w:val="20"/>
+      </w:rPr>
+    </w:lvl>
+  </w:abstractNum>
+  <w:abstractNum w:abstractNumId="7" w15:restartNumberingAfterBreak="0">
     <w:nsid w:val="49A749AE"/>
     <w:multiLevelType w:val="multilevel"/>
     <w:tmpl w:val="945C30BC"/>
@@ -1680,7 +3373,7 @@
       </w:rPr>
     </w:lvl>
   </w:abstractNum>
-  <w:abstractNum w:abstractNumId="3" w15:restartNumberingAfterBreak="0">
+  <w:abstractNum w:abstractNumId="8" w15:restartNumberingAfterBreak="0">
     <w:nsid w:val="4A5F5DDA"/>
     <w:multiLevelType w:val="multilevel"/>
     <w:tmpl w:val="9DD810C2"/>
@@ -1829,7 +3522,7 @@
       </w:rPr>
     </w:lvl>
   </w:abstractNum>
-  <w:abstractNum w:abstractNumId="4" w15:restartNumberingAfterBreak="0">
+  <w:abstractNum w:abstractNumId="9" w15:restartNumberingAfterBreak="0">
     <w:nsid w:val="4FE120FE"/>
     <w:multiLevelType w:val="multilevel"/>
     <w:tmpl w:val="E77AECD6"/>
@@ -1978,7 +3671,305 @@
       </w:rPr>
     </w:lvl>
   </w:abstractNum>
-  <w:abstractNum w:abstractNumId="5" w15:restartNumberingAfterBreak="0">
+  <w:abstractNum w:abstractNumId="10" w15:restartNumberingAfterBreak="0">
+    <w:nsid w:val="5B8C4D71"/>
+    <w:multiLevelType w:val="multilevel"/>
+    <w:tmpl w:val="7564EAB8"/>
+    <w:lvl w:ilvl="0">
+      <w:start w:val="1"/>
+      <w:numFmt w:val="bullet"/>
+      <w:lvlText w:val=""/>
+      <w:lvlJc w:val="left"/>
+      <w:pPr>
+        <w:tabs>
+          <w:tab w:val="num" w:pos="720"/>
+        </w:tabs>
+        <w:ind w:left="720" w:hanging="360"/>
+      </w:pPr>
+      <w:rPr>
+        <w:rFonts w:ascii="Symbol" w:hAnsi="Symbol" w:hint="default"/>
+        <w:sz w:val="20"/>
+      </w:rPr>
+    </w:lvl>
+    <w:lvl w:ilvl="1" w:tentative="1">
+      <w:start w:val="1"/>
+      <w:numFmt w:val="bullet"/>
+      <w:lvlText w:val="o"/>
+      <w:lvlJc w:val="left"/>
+      <w:pPr>
+        <w:tabs>
+          <w:tab w:val="num" w:pos="1440"/>
+        </w:tabs>
+        <w:ind w:left="1440" w:hanging="360"/>
+      </w:pPr>
+      <w:rPr>
+        <w:rFonts w:ascii="Courier New" w:hAnsi="Courier New" w:hint="default"/>
+        <w:sz w:val="20"/>
+      </w:rPr>
+    </w:lvl>
+    <w:lvl w:ilvl="2" w:tentative="1">
+      <w:start w:val="1"/>
+      <w:numFmt w:val="bullet"/>
+      <w:lvlText w:val=""/>
+      <w:lvlJc w:val="left"/>
+      <w:pPr>
+        <w:tabs>
+          <w:tab w:val="num" w:pos="2160"/>
+        </w:tabs>
+        <w:ind w:left="2160" w:hanging="360"/>
+      </w:pPr>
+      <w:rPr>
+        <w:rFonts w:ascii="Wingdings" w:hAnsi="Wingdings" w:hint="default"/>
+        <w:sz w:val="20"/>
+      </w:rPr>
+    </w:lvl>
+    <w:lvl w:ilvl="3" w:tentative="1">
+      <w:start w:val="1"/>
+      <w:numFmt w:val="bullet"/>
+      <w:lvlText w:val=""/>
+      <w:lvlJc w:val="left"/>
+      <w:pPr>
+        <w:tabs>
+          <w:tab w:val="num" w:pos="2880"/>
+        </w:tabs>
+        <w:ind w:left="2880" w:hanging="360"/>
+      </w:pPr>
+      <w:rPr>
+        <w:rFonts w:ascii="Wingdings" w:hAnsi="Wingdings" w:hint="default"/>
+        <w:sz w:val="20"/>
+      </w:rPr>
+    </w:lvl>
+    <w:lvl w:ilvl="4" w:tentative="1">
+      <w:start w:val="1"/>
+      <w:numFmt w:val="bullet"/>
+      <w:lvlText w:val=""/>
+      <w:lvlJc w:val="left"/>
+      <w:pPr>
+        <w:tabs>
+          <w:tab w:val="num" w:pos="3600"/>
+        </w:tabs>
+        <w:ind w:left="3600" w:hanging="360"/>
+      </w:pPr>
+      <w:rPr>
+        <w:rFonts w:ascii="Wingdings" w:hAnsi="Wingdings" w:hint="default"/>
+        <w:sz w:val="20"/>
+      </w:rPr>
+    </w:lvl>
+    <w:lvl w:ilvl="5" w:tentative="1">
+      <w:start w:val="1"/>
+      <w:numFmt w:val="bullet"/>
+      <w:lvlText w:val=""/>
+      <w:lvlJc w:val="left"/>
+      <w:pPr>
+        <w:tabs>
+          <w:tab w:val="num" w:pos="4320"/>
+        </w:tabs>
+        <w:ind w:left="4320" w:hanging="360"/>
+      </w:pPr>
+      <w:rPr>
+        <w:rFonts w:ascii="Wingdings" w:hAnsi="Wingdings" w:hint="default"/>
+        <w:sz w:val="20"/>
+      </w:rPr>
+    </w:lvl>
+    <w:lvl w:ilvl="6" w:tentative="1">
+      <w:start w:val="1"/>
+      <w:numFmt w:val="bullet"/>
+      <w:lvlText w:val=""/>
+      <w:lvlJc w:val="left"/>
+      <w:pPr>
+        <w:tabs>
+          <w:tab w:val="num" w:pos="5040"/>
+        </w:tabs>
+        <w:ind w:left="5040" w:hanging="360"/>
+      </w:pPr>
+      <w:rPr>
+        <w:rFonts w:ascii="Wingdings" w:hAnsi="Wingdings" w:hint="default"/>
+        <w:sz w:val="20"/>
+      </w:rPr>
+    </w:lvl>
+    <w:lvl w:ilvl="7" w:tentative="1">
+      <w:start w:val="1"/>
+      <w:numFmt w:val="bullet"/>
+      <w:lvlText w:val=""/>
+      <w:lvlJc w:val="left"/>
+      <w:pPr>
+        <w:tabs>
+          <w:tab w:val="num" w:pos="5760"/>
+        </w:tabs>
+        <w:ind w:left="5760" w:hanging="360"/>
+      </w:pPr>
+      <w:rPr>
+        <w:rFonts w:ascii="Wingdings" w:hAnsi="Wingdings" w:hint="default"/>
+        <w:sz w:val="20"/>
+      </w:rPr>
+    </w:lvl>
+    <w:lvl w:ilvl="8" w:tentative="1">
+      <w:start w:val="1"/>
+      <w:numFmt w:val="bullet"/>
+      <w:lvlText w:val=""/>
+      <w:lvlJc w:val="left"/>
+      <w:pPr>
+        <w:tabs>
+          <w:tab w:val="num" w:pos="6480"/>
+        </w:tabs>
+        <w:ind w:left="6480" w:hanging="360"/>
+      </w:pPr>
+      <w:rPr>
+        <w:rFonts w:ascii="Wingdings" w:hAnsi="Wingdings" w:hint="default"/>
+        <w:sz w:val="20"/>
+      </w:rPr>
+    </w:lvl>
+  </w:abstractNum>
+  <w:abstractNum w:abstractNumId="11" w15:restartNumberingAfterBreak="0">
+    <w:nsid w:val="5DAC4C88"/>
+    <w:multiLevelType w:val="multilevel"/>
+    <w:tmpl w:val="734A3CD4"/>
+    <w:lvl w:ilvl="0">
+      <w:start w:val="1"/>
+      <w:numFmt w:val="bullet"/>
+      <w:lvlText w:val=""/>
+      <w:lvlJc w:val="left"/>
+      <w:pPr>
+        <w:tabs>
+          <w:tab w:val="num" w:pos="720"/>
+        </w:tabs>
+        <w:ind w:left="720" w:hanging="360"/>
+      </w:pPr>
+      <w:rPr>
+        <w:rFonts w:ascii="Symbol" w:hAnsi="Symbol" w:hint="default"/>
+        <w:sz w:val="20"/>
+      </w:rPr>
+    </w:lvl>
+    <w:lvl w:ilvl="1" w:tentative="1">
+      <w:start w:val="1"/>
+      <w:numFmt w:val="bullet"/>
+      <w:lvlText w:val="o"/>
+      <w:lvlJc w:val="left"/>
+      <w:pPr>
+        <w:tabs>
+          <w:tab w:val="num" w:pos="1440"/>
+        </w:tabs>
+        <w:ind w:left="1440" w:hanging="360"/>
+      </w:pPr>
+      <w:rPr>
+        <w:rFonts w:ascii="Courier New" w:hAnsi="Courier New" w:hint="default"/>
+        <w:sz w:val="20"/>
+      </w:rPr>
+    </w:lvl>
+    <w:lvl w:ilvl="2" w:tentative="1">
+      <w:start w:val="1"/>
+      <w:numFmt w:val="bullet"/>
+      <w:lvlText w:val=""/>
+      <w:lvlJc w:val="left"/>
+      <w:pPr>
+        <w:tabs>
+          <w:tab w:val="num" w:pos="2160"/>
+        </w:tabs>
+        <w:ind w:left="2160" w:hanging="360"/>
+      </w:pPr>
+      <w:rPr>
+        <w:rFonts w:ascii="Wingdings" w:hAnsi="Wingdings" w:hint="default"/>
+        <w:sz w:val="20"/>
+      </w:rPr>
+    </w:lvl>
+    <w:lvl w:ilvl="3" w:tentative="1">
+      <w:start w:val="1"/>
+      <w:numFmt w:val="bullet"/>
+      <w:lvlText w:val=""/>
+      <w:lvlJc w:val="left"/>
+      <w:pPr>
+        <w:tabs>
+          <w:tab w:val="num" w:pos="2880"/>
+        </w:tabs>
+        <w:ind w:left="2880" w:hanging="360"/>
+      </w:pPr>
+      <w:rPr>
+        <w:rFonts w:ascii="Wingdings" w:hAnsi="Wingdings" w:hint="default"/>
+        <w:sz w:val="20"/>
+      </w:rPr>
+    </w:lvl>
+    <w:lvl w:ilvl="4" w:tentative="1">
+      <w:start w:val="1"/>
+      <w:numFmt w:val="bullet"/>
+      <w:lvlText w:val=""/>
+      <w:lvlJc w:val="left"/>
+      <w:pPr>
+        <w:tabs>
+          <w:tab w:val="num" w:pos="3600"/>
+        </w:tabs>
+        <w:ind w:left="3600" w:hanging="360"/>
+      </w:pPr>
+      <w:rPr>
+        <w:rFonts w:ascii="Wingdings" w:hAnsi="Wingdings" w:hint="default"/>
+        <w:sz w:val="20"/>
+      </w:rPr>
+    </w:lvl>
+    <w:lvl w:ilvl="5" w:tentative="1">
+      <w:start w:val="1"/>
+      <w:numFmt w:val="bullet"/>
+      <w:lvlText w:val=""/>
+      <w:lvlJc w:val="left"/>
+      <w:pPr>
+        <w:tabs>
+          <w:tab w:val="num" w:pos="4320"/>
+        </w:tabs>
+        <w:ind w:left="4320" w:hanging="360"/>
+      </w:pPr>
+      <w:rPr>
+        <w:rFonts w:ascii="Wingdings" w:hAnsi="Wingdings" w:hint="default"/>
+        <w:sz w:val="20"/>
+      </w:rPr>
+    </w:lvl>
+    <w:lvl w:ilvl="6" w:tentative="1">
+      <w:start w:val="1"/>
+      <w:numFmt w:val="bullet"/>
+      <w:lvlText w:val=""/>
+      <w:lvlJc w:val="left"/>
+      <w:pPr>
+        <w:tabs>
+          <w:tab w:val="num" w:pos="5040"/>
+        </w:tabs>
+        <w:ind w:left="5040" w:hanging="360"/>
+      </w:pPr>
+      <w:rPr>
+        <w:rFonts w:ascii="Wingdings" w:hAnsi="Wingdings" w:hint="default"/>
+        <w:sz w:val="20"/>
+      </w:rPr>
+    </w:lvl>
+    <w:lvl w:ilvl="7" w:tentative="1">
+      <w:start w:val="1"/>
+      <w:numFmt w:val="bullet"/>
+      <w:lvlText w:val=""/>
+      <w:lvlJc w:val="left"/>
+      <w:pPr>
+        <w:tabs>
+          <w:tab w:val="num" w:pos="5760"/>
+        </w:tabs>
+        <w:ind w:left="5760" w:hanging="360"/>
+      </w:pPr>
+      <w:rPr>
+        <w:rFonts w:ascii="Wingdings" w:hAnsi="Wingdings" w:hint="default"/>
+        <w:sz w:val="20"/>
+      </w:rPr>
+    </w:lvl>
+    <w:lvl w:ilvl="8" w:tentative="1">
+      <w:start w:val="1"/>
+      <w:numFmt w:val="bullet"/>
+      <w:lvlText w:val=""/>
+      <w:lvlJc w:val="left"/>
+      <w:pPr>
+        <w:tabs>
+          <w:tab w:val="num" w:pos="6480"/>
+        </w:tabs>
+        <w:ind w:left="6480" w:hanging="360"/>
+      </w:pPr>
+      <w:rPr>
+        <w:rFonts w:ascii="Wingdings" w:hAnsi="Wingdings" w:hint="default"/>
+        <w:sz w:val="20"/>
+      </w:rPr>
+    </w:lvl>
+  </w:abstractNum>
+  <w:abstractNum w:abstractNumId="12" w15:restartNumberingAfterBreak="0">
     <w:nsid w:val="60654B9B"/>
     <w:multiLevelType w:val="multilevel"/>
     <w:tmpl w:val="8D00DE04"/>
@@ -2127,7 +4118,156 @@
       </w:rPr>
     </w:lvl>
   </w:abstractNum>
-  <w:abstractNum w:abstractNumId="6" w15:restartNumberingAfterBreak="0">
+  <w:abstractNum w:abstractNumId="13" w15:restartNumberingAfterBreak="0">
+    <w:nsid w:val="63642EAB"/>
+    <w:multiLevelType w:val="multilevel"/>
+    <w:tmpl w:val="164A5D8C"/>
+    <w:lvl w:ilvl="0">
+      <w:start w:val="1"/>
+      <w:numFmt w:val="bullet"/>
+      <w:lvlText w:val=""/>
+      <w:lvlJc w:val="left"/>
+      <w:pPr>
+        <w:tabs>
+          <w:tab w:val="num" w:pos="720"/>
+        </w:tabs>
+        <w:ind w:left="720" w:hanging="360"/>
+      </w:pPr>
+      <w:rPr>
+        <w:rFonts w:ascii="Symbol" w:hAnsi="Symbol" w:hint="default"/>
+        <w:sz w:val="20"/>
+      </w:rPr>
+    </w:lvl>
+    <w:lvl w:ilvl="1">
+      <w:start w:val="1"/>
+      <w:numFmt w:val="bullet"/>
+      <w:lvlText w:val="o"/>
+      <w:lvlJc w:val="left"/>
+      <w:pPr>
+        <w:tabs>
+          <w:tab w:val="num" w:pos="1440"/>
+        </w:tabs>
+        <w:ind w:left="1440" w:hanging="360"/>
+      </w:pPr>
+      <w:rPr>
+        <w:rFonts w:ascii="Courier New" w:hAnsi="Courier New" w:hint="default"/>
+        <w:sz w:val="20"/>
+      </w:rPr>
+    </w:lvl>
+    <w:lvl w:ilvl="2" w:tentative="1">
+      <w:start w:val="1"/>
+      <w:numFmt w:val="bullet"/>
+      <w:lvlText w:val=""/>
+      <w:lvlJc w:val="left"/>
+      <w:pPr>
+        <w:tabs>
+          <w:tab w:val="num" w:pos="2160"/>
+        </w:tabs>
+        <w:ind w:left="2160" w:hanging="360"/>
+      </w:pPr>
+      <w:rPr>
+        <w:rFonts w:ascii="Wingdings" w:hAnsi="Wingdings" w:hint="default"/>
+        <w:sz w:val="20"/>
+      </w:rPr>
+    </w:lvl>
+    <w:lvl w:ilvl="3" w:tentative="1">
+      <w:start w:val="1"/>
+      <w:numFmt w:val="bullet"/>
+      <w:lvlText w:val=""/>
+      <w:lvlJc w:val="left"/>
+      <w:pPr>
+        <w:tabs>
+          <w:tab w:val="num" w:pos="2880"/>
+        </w:tabs>
+        <w:ind w:left="2880" w:hanging="360"/>
+      </w:pPr>
+      <w:rPr>
+        <w:rFonts w:ascii="Wingdings" w:hAnsi="Wingdings" w:hint="default"/>
+        <w:sz w:val="20"/>
+      </w:rPr>
+    </w:lvl>
+    <w:lvl w:ilvl="4" w:tentative="1">
+      <w:start w:val="1"/>
+      <w:numFmt w:val="bullet"/>
+      <w:lvlText w:val=""/>
+      <w:lvlJc w:val="left"/>
+      <w:pPr>
+        <w:tabs>
+          <w:tab w:val="num" w:pos="3600"/>
+        </w:tabs>
+        <w:ind w:left="3600" w:hanging="360"/>
+      </w:pPr>
+      <w:rPr>
+        <w:rFonts w:ascii="Wingdings" w:hAnsi="Wingdings" w:hint="default"/>
+        <w:sz w:val="20"/>
+      </w:rPr>
+    </w:lvl>
+    <w:lvl w:ilvl="5" w:tentative="1">
+      <w:start w:val="1"/>
+      <w:numFmt w:val="bullet"/>
+      <w:lvlText w:val=""/>
+      <w:lvlJc w:val="left"/>
+      <w:pPr>
+        <w:tabs>
+          <w:tab w:val="num" w:pos="4320"/>
+        </w:tabs>
+        <w:ind w:left="4320" w:hanging="360"/>
+      </w:pPr>
+      <w:rPr>
+        <w:rFonts w:ascii="Wingdings" w:hAnsi="Wingdings" w:hint="default"/>
+        <w:sz w:val="20"/>
+      </w:rPr>
+    </w:lvl>
+    <w:lvl w:ilvl="6" w:tentative="1">
+      <w:start w:val="1"/>
+      <w:numFmt w:val="bullet"/>
+      <w:lvlText w:val=""/>
+      <w:lvlJc w:val="left"/>
+      <w:pPr>
+        <w:tabs>
+          <w:tab w:val="num" w:pos="5040"/>
+        </w:tabs>
+        <w:ind w:left="5040" w:hanging="360"/>
+      </w:pPr>
+      <w:rPr>
+        <w:rFonts w:ascii="Wingdings" w:hAnsi="Wingdings" w:hint="default"/>
+        <w:sz w:val="20"/>
+      </w:rPr>
+    </w:lvl>
+    <w:lvl w:ilvl="7" w:tentative="1">
+      <w:start w:val="1"/>
+      <w:numFmt w:val="bullet"/>
+      <w:lvlText w:val=""/>
+      <w:lvlJc w:val="left"/>
+      <w:pPr>
+        <w:tabs>
+          <w:tab w:val="num" w:pos="5760"/>
+        </w:tabs>
+        <w:ind w:left="5760" w:hanging="360"/>
+      </w:pPr>
+      <w:rPr>
+        <w:rFonts w:ascii="Wingdings" w:hAnsi="Wingdings" w:hint="default"/>
+        <w:sz w:val="20"/>
+      </w:rPr>
+    </w:lvl>
+    <w:lvl w:ilvl="8" w:tentative="1">
+      <w:start w:val="1"/>
+      <w:numFmt w:val="bullet"/>
+      <w:lvlText w:val=""/>
+      <w:lvlJc w:val="left"/>
+      <w:pPr>
+        <w:tabs>
+          <w:tab w:val="num" w:pos="6480"/>
+        </w:tabs>
+        <w:ind w:left="6480" w:hanging="360"/>
+      </w:pPr>
+      <w:rPr>
+        <w:rFonts w:ascii="Wingdings" w:hAnsi="Wingdings" w:hint="default"/>
+        <w:sz w:val="20"/>
+      </w:rPr>
+    </w:lvl>
+  </w:abstractNum>
+  <w:abstractNum w:abstractNumId="14" w15:restartNumberingAfterBreak="0">
     <w:nsid w:val="69E8312D"/>
     <w:multiLevelType w:val="multilevel"/>
     <w:tmpl w:val="775C8F38"/>
@@ -2276,7 +4416,156 @@
       </w:rPr>
     </w:lvl>
   </w:abstractNum>
-  <w:abstractNum w:abstractNumId="7" w15:restartNumberingAfterBreak="0">
+  <w:abstractNum w:abstractNumId="15" w15:restartNumberingAfterBreak="0">
+    <w:nsid w:val="70802689"/>
+    <w:multiLevelType w:val="multilevel"/>
+    <w:tmpl w:val="21E2660A"/>
+    <w:lvl w:ilvl="0">
+      <w:start w:val="1"/>
+      <w:numFmt w:val="bullet"/>
+      <w:lvlText w:val=""/>
+      <w:lvlJc w:val="left"/>
+      <w:pPr>
+        <w:tabs>
+          <w:tab w:val="num" w:pos="720"/>
+        </w:tabs>
+        <w:ind w:left="720" w:hanging="360"/>
+      </w:pPr>
+      <w:rPr>
+        <w:rFonts w:ascii="Symbol" w:hAnsi="Symbol" w:hint="default"/>
+        <w:sz w:val="20"/>
+      </w:rPr>
+    </w:lvl>
+    <w:lvl w:ilvl="1" w:tentative="1">
+      <w:start w:val="1"/>
+      <w:numFmt w:val="bullet"/>
+      <w:lvlText w:val="o"/>
+      <w:lvlJc w:val="left"/>
+      <w:pPr>
+        <w:tabs>
+          <w:tab w:val="num" w:pos="1440"/>
+        </w:tabs>
+        <w:ind w:left="1440" w:hanging="360"/>
+      </w:pPr>
+      <w:rPr>
+        <w:rFonts w:ascii="Courier New" w:hAnsi="Courier New" w:hint="default"/>
+        <w:sz w:val="20"/>
+      </w:rPr>
+    </w:lvl>
+    <w:lvl w:ilvl="2" w:tentative="1">
+      <w:start w:val="1"/>
+      <w:numFmt w:val="bullet"/>
+      <w:lvlText w:val=""/>
+      <w:lvlJc w:val="left"/>
+      <w:pPr>
+        <w:tabs>
+          <w:tab w:val="num" w:pos="2160"/>
+        </w:tabs>
+        <w:ind w:left="2160" w:hanging="360"/>
+      </w:pPr>
+      <w:rPr>
+        <w:rFonts w:ascii="Wingdings" w:hAnsi="Wingdings" w:hint="default"/>
+        <w:sz w:val="20"/>
+      </w:rPr>
+    </w:lvl>
+    <w:lvl w:ilvl="3" w:tentative="1">
+      <w:start w:val="1"/>
+      <w:numFmt w:val="bullet"/>
+      <w:lvlText w:val=""/>
+      <w:lvlJc w:val="left"/>
+      <w:pPr>
+        <w:tabs>
+          <w:tab w:val="num" w:pos="2880"/>
+        </w:tabs>
+        <w:ind w:left="2880" w:hanging="360"/>
+      </w:pPr>
+      <w:rPr>
+        <w:rFonts w:ascii="Wingdings" w:hAnsi="Wingdings" w:hint="default"/>
+        <w:sz w:val="20"/>
+      </w:rPr>
+    </w:lvl>
+    <w:lvl w:ilvl="4" w:tentative="1">
+      <w:start w:val="1"/>
+      <w:numFmt w:val="bullet"/>
+      <w:lvlText w:val=""/>
+      <w:lvlJc w:val="left"/>
+      <w:pPr>
+        <w:tabs>
+          <w:tab w:val="num" w:pos="3600"/>
+        </w:tabs>
+        <w:ind w:left="3600" w:hanging="360"/>
+      </w:pPr>
+      <w:rPr>
+        <w:rFonts w:ascii="Wingdings" w:hAnsi="Wingdings" w:hint="default"/>
+        <w:sz w:val="20"/>
+      </w:rPr>
+    </w:lvl>
+    <w:lvl w:ilvl="5" w:tentative="1">
+      <w:start w:val="1"/>
+      <w:numFmt w:val="bullet"/>
+      <w:lvlText w:val=""/>
+      <w:lvlJc w:val="left"/>
+      <w:pPr>
+        <w:tabs>
+          <w:tab w:val="num" w:pos="4320"/>
+        </w:tabs>
+        <w:ind w:left="4320" w:hanging="360"/>
+      </w:pPr>
+      <w:rPr>
+        <w:rFonts w:ascii="Wingdings" w:hAnsi="Wingdings" w:hint="default"/>
+        <w:sz w:val="20"/>
+      </w:rPr>
+    </w:lvl>
+    <w:lvl w:ilvl="6" w:tentative="1">
+      <w:start w:val="1"/>
+      <w:numFmt w:val="bullet"/>
+      <w:lvlText w:val=""/>
+      <w:lvlJc w:val="left"/>
+      <w:pPr>
+        <w:tabs>
+          <w:tab w:val="num" w:pos="5040"/>
+        </w:tabs>
+        <w:ind w:left="5040" w:hanging="360"/>
+      </w:pPr>
+      <w:rPr>
+        <w:rFonts w:ascii="Wingdings" w:hAnsi="Wingdings" w:hint="default"/>
+        <w:sz w:val="20"/>
+      </w:rPr>
+    </w:lvl>
+    <w:lvl w:ilvl="7" w:tentative="1">
+      <w:start w:val="1"/>
+      <w:numFmt w:val="bullet"/>
+      <w:lvlText w:val=""/>
+      <w:lvlJc w:val="left"/>
+      <w:pPr>
+        <w:tabs>
+          <w:tab w:val="num" w:pos="5760"/>
+        </w:tabs>
+        <w:ind w:left="5760" w:hanging="360"/>
+      </w:pPr>
+      <w:rPr>
+        <w:rFonts w:ascii="Wingdings" w:hAnsi="Wingdings" w:hint="default"/>
+        <w:sz w:val="20"/>
+      </w:rPr>
+    </w:lvl>
+    <w:lvl w:ilvl="8" w:tentative="1">
+      <w:start w:val="1"/>
+      <w:numFmt w:val="bullet"/>
+      <w:lvlText w:val=""/>
+      <w:lvlJc w:val="left"/>
+      <w:pPr>
+        <w:tabs>
+          <w:tab w:val="num" w:pos="6480"/>
+        </w:tabs>
+        <w:ind w:left="6480" w:hanging="360"/>
+      </w:pPr>
+      <w:rPr>
+        <w:rFonts w:ascii="Wingdings" w:hAnsi="Wingdings" w:hint="default"/>
+        <w:sz w:val="20"/>
+      </w:rPr>
+    </w:lvl>
+  </w:abstractNum>
+  <w:abstractNum w:abstractNumId="16" w15:restartNumberingAfterBreak="0">
     <w:nsid w:val="79131350"/>
     <w:multiLevelType w:val="multilevel"/>
     <w:tmpl w:val="48B846C8"/>
@@ -2390,28 +4679,55 @@
     </w:lvl>
   </w:abstractNum>
   <w:num w:numId="1" w16cid:durableId="40055330">
+    <w:abstractNumId w:val="12"/>
+  </w:num>
+  <w:num w:numId="2" w16cid:durableId="1518692523">
+    <w:abstractNumId w:val="16"/>
+  </w:num>
+  <w:num w:numId="3" w16cid:durableId="458887046">
+    <w:abstractNumId w:val="2"/>
+  </w:num>
+  <w:num w:numId="4" w16cid:durableId="175120327">
+    <w:abstractNumId w:val="7"/>
+  </w:num>
+  <w:num w:numId="5" w16cid:durableId="1244680397">
+    <w:abstractNumId w:val="9"/>
+  </w:num>
+  <w:num w:numId="6" w16cid:durableId="2142184477">
+    <w:abstractNumId w:val="14"/>
+  </w:num>
+  <w:num w:numId="7" w16cid:durableId="1244996478">
+    <w:abstractNumId w:val="4"/>
+  </w:num>
+  <w:num w:numId="8" w16cid:durableId="493839302">
+    <w:abstractNumId w:val="8"/>
+  </w:num>
+  <w:num w:numId="9" w16cid:durableId="1994330251">
+    <w:abstractNumId w:val="3"/>
+  </w:num>
+  <w:num w:numId="10" w16cid:durableId="626619367">
+    <w:abstractNumId w:val="13"/>
+  </w:num>
+  <w:num w:numId="11" w16cid:durableId="2015915304">
     <w:abstractNumId w:val="5"/>
   </w:num>
-  <w:num w:numId="2" w16cid:durableId="1518692523">
-    <w:abstractNumId w:val="7"/>
+  <w:num w:numId="12" w16cid:durableId="38207586">
+    <w:abstractNumId w:val="15"/>
   </w:num>
-  <w:num w:numId="3" w16cid:durableId="458887046">
-    <w:abstractNumId w:val="0"/>
+  <w:num w:numId="13" w16cid:durableId="522666169">
+    <w:abstractNumId w:val="10"/>
   </w:num>
-  <w:num w:numId="4" w16cid:durableId="175120327">
-    <w:abstractNumId w:val="2"/>
-  </w:num>
-  <w:num w:numId="5" w16cid:durableId="1244680397">
-    <w:abstractNumId w:val="4"/>
-  </w:num>
-  <w:num w:numId="6" w16cid:durableId="2142184477">
+  <w:num w:numId="14" w16cid:durableId="1592200888">
     <w:abstractNumId w:val="6"/>
   </w:num>
-  <w:num w:numId="7" w16cid:durableId="1244996478">
+  <w:num w:numId="15" w16cid:durableId="174617568">
+    <w:abstractNumId w:val="11"/>
+  </w:num>
+  <w:num w:numId="16" w16cid:durableId="2129428368">
     <w:abstractNumId w:val="1"/>
   </w:num>
-  <w:num w:numId="8" w16cid:durableId="493839302">
-    <w:abstractNumId w:val="3"/>
+  <w:num w:numId="17" w16cid:durableId="170611226">
+    <w:abstractNumId w:val="0"/>
   </w:num>
 </w:numbering>
 </file>
@@ -2844,7 +5160,6 @@
     <w:next w:val="Normal"/>
     <w:link w:val="Ttulo2Car"/>
     <w:uiPriority w:val="9"/>
-    <w:semiHidden/>
     <w:unhideWhenUsed/>
     <w:qFormat/>
     <w:rsid w:val="00F30190"/>
@@ -2867,7 +5182,6 @@
     <w:next w:val="Normal"/>
     <w:link w:val="Ttulo3Car"/>
     <w:uiPriority w:val="9"/>
-    <w:semiHidden/>
     <w:unhideWhenUsed/>
     <w:qFormat/>
     <w:rsid w:val="00F30190"/>
@@ -2890,7 +5204,6 @@
     <w:next w:val="Normal"/>
     <w:link w:val="Ttulo4Car"/>
     <w:uiPriority w:val="9"/>
-    <w:semiHidden/>
     <w:unhideWhenUsed/>
     <w:qFormat/>
     <w:rsid w:val="00F30190"/>
@@ -3060,7 +5373,6 @@
     <w:basedOn w:val="Fuentedeprrafopredeter"/>
     <w:link w:val="Ttulo2"/>
     <w:uiPriority w:val="9"/>
-    <w:semiHidden/>
     <w:rsid w:val="00F30190"/>
     <w:rPr>
       <w:rFonts w:asciiTheme="majorHAnsi" w:eastAsiaTheme="majorEastAsia" w:hAnsiTheme="majorHAnsi" w:cstheme="majorBidi"/>
@@ -3074,7 +5386,6 @@
     <w:basedOn w:val="Fuentedeprrafopredeter"/>
     <w:link w:val="Ttulo3"/>
     <w:uiPriority w:val="9"/>
-    <w:semiHidden/>
     <w:rsid w:val="00F30190"/>
     <w:rPr>
       <w:rFonts w:eastAsiaTheme="majorEastAsia" w:cstheme="majorBidi"/>
@@ -3088,7 +5399,6 @@
     <w:basedOn w:val="Fuentedeprrafopredeter"/>
     <w:link w:val="Ttulo4"/>
     <w:uiPriority w:val="9"/>
-    <w:semiHidden/>
     <w:rsid w:val="00F30190"/>
     <w:rPr>
       <w:rFonts w:eastAsiaTheme="majorEastAsia" w:cstheme="majorBidi"/>

</xml_diff>

<commit_message>
Se agrega imagen de niveles de madurez de CMMI
</commit_message>
<xml_diff>
--- a/Notas del curso.docx
+++ b/Notas del curso.docx
@@ -1358,56 +1358,1197 @@
     <w:p>
       <w:r>
         <w:pict w14:anchorId="6ACD4A5D">
+          <v:rect id="_x0000_i1030" style="width:0;height:1.5pt" o:hralign="center" o:hrstd="t" o:hr="t" fillcolor="#a0a0a0" stroked="f"/>
+        </w:pict>
+      </w:r>
+    </w:p>
+    <w:p>
+      <w:pPr>
+        <w:pStyle w:val="Ttulo3"/>
+      </w:pPr>
+      <w:r>
+        <w:rPr>
+          <w:rFonts w:ascii="Segoe UI Emoji" w:hAnsi="Segoe UI Emoji" w:cs="Segoe UI Emoji"/>
+        </w:rPr>
+        <w:t>📌</w:t>
+      </w:r>
+      <w:r>
+        <w:t xml:space="preserve"> Niveles del modelo Boehm</w:t>
+      </w:r>
+    </w:p>
+    <w:p>
+      <w:pPr>
+        <w:pStyle w:val="Ttulo4"/>
+      </w:pPr>
+      <w:r>
+        <w:t>1. Nivel Alto: Utilidad General</w:t>
+      </w:r>
+    </w:p>
+    <w:p>
+      <w:r>
+        <w:t>Es la calidad global del software, es decir, ¿es útil realmente?</w:t>
+      </w:r>
+    </w:p>
+    <w:p>
+      <w:r>
+        <w:rPr>
+          <w:rFonts w:ascii="Segoe UI Emoji" w:hAnsi="Segoe UI Emoji" w:cs="Segoe UI Emoji"/>
+        </w:rPr>
+        <w:t>📍</w:t>
+      </w:r>
+      <w:r>
+        <w:rPr>
+          <w:i/>
+          <w:iCs/>
+        </w:rPr>
+        <w:t>Ver: Figura 3 (Modelo Boehm)</w:t>
+      </w:r>
+    </w:p>
+    <w:p>
+      <w:r>
+        <w:pict w14:anchorId="1DCB6D18">
+          <v:rect id="_x0000_i1031" style="width:0;height:1.5pt" o:hralign="center" o:hrstd="t" o:hr="t" fillcolor="#a0a0a0" stroked="f"/>
+        </w:pict>
+      </w:r>
+    </w:p>
+    <w:p>
+      <w:pPr>
+        <w:pStyle w:val="Ttulo4"/>
+      </w:pPr>
+      <w:r>
+        <w:t>2. Nivel Intermedio: Se divide en dos partes:</w:t>
+      </w:r>
+    </w:p>
+    <w:p>
+      <w:pPr>
+        <w:numPr>
+          <w:ilvl w:val="0"/>
+          <w:numId w:val="10"/>
+        </w:numPr>
+      </w:pPr>
+      <w:r>
+        <w:rPr>
+          <w:b/>
+          <w:bCs/>
+        </w:rPr>
+        <w:t>Utilidad Percibida:</w:t>
+      </w:r>
+      <w:r>
+        <w:t xml:space="preserve"> lo que el usuario nota directamente.</w:t>
+      </w:r>
+    </w:p>
+    <w:p>
+      <w:pPr>
+        <w:numPr>
+          <w:ilvl w:val="1"/>
+          <w:numId w:val="10"/>
+        </w:numPr>
+      </w:pPr>
+      <w:r>
+        <w:t>Ejemplo: Si una aplicación bancaria es confiable, rápida y se puede usar en diferentes dispositivos.</w:t>
+      </w:r>
+    </w:p>
+    <w:p>
+      <w:pPr>
+        <w:numPr>
+          <w:ilvl w:val="0"/>
+          <w:numId w:val="10"/>
+        </w:numPr>
+      </w:pPr>
+      <w:r>
+        <w:rPr>
+          <w:b/>
+          <w:bCs/>
+        </w:rPr>
+        <w:t>Facilidad de Mantenimiento:</w:t>
+      </w:r>
+      <w:r>
+        <w:t xml:space="preserve"> lo que facilita el trabajo de los programadores y técnicos.</w:t>
+      </w:r>
+    </w:p>
+    <w:p>
+      <w:pPr>
+        <w:numPr>
+          <w:ilvl w:val="1"/>
+          <w:numId w:val="10"/>
+        </w:numPr>
+      </w:pPr>
+      <w:r>
+        <w:t>Ejemplo: Si se puede modificar fácilmente un módulo del software sin dañar los otros.</w:t>
+      </w:r>
+    </w:p>
+    <w:p>
+      <w:r>
+        <w:rPr>
+          <w:rFonts w:ascii="Segoe UI Emoji" w:hAnsi="Segoe UI Emoji" w:cs="Segoe UI Emoji"/>
+        </w:rPr>
+        <w:t>📍</w:t>
+      </w:r>
+      <w:r>
+        <w:rPr>
+          <w:i/>
+          <w:iCs/>
+        </w:rPr>
+        <w:t>Ver: Figura 3</w:t>
+      </w:r>
+    </w:p>
+    <w:p>
+      <w:r>
+        <w:pict w14:anchorId="20250438">
+          <v:rect id="_x0000_i1032" style="width:0;height:1.5pt" o:hralign="center" o:hrstd="t" o:hr="t" fillcolor="#a0a0a0" stroked="f"/>
+        </w:pict>
+      </w:r>
+    </w:p>
+    <w:p>
+      <w:pPr>
+        <w:pStyle w:val="Ttulo4"/>
+      </w:pPr>
+      <w:r>
+        <w:t>3. Nivel Primitivo: Detalles técnicos</w:t>
+      </w:r>
+    </w:p>
+    <w:p>
+      <w:r>
+        <w:t>Aquí se descomponen las características en propiedades específicas que permiten medir la calidad con más precisión.</w:t>
+      </w:r>
+    </w:p>
+    <w:p>
+      <w:r>
+        <w:rPr>
+          <w:rFonts w:ascii="Segoe UI Emoji" w:hAnsi="Segoe UI Emoji" w:cs="Segoe UI Emoji"/>
+        </w:rPr>
+        <w:lastRenderedPageBreak/>
+        <w:t>📍</w:t>
+      </w:r>
+      <w:r>
+        <w:rPr>
+          <w:i/>
+          <w:iCs/>
+        </w:rPr>
+        <w:t>Ver: Tabla 2</w:t>
+      </w:r>
+    </w:p>
+    <w:p>
+      <w:r>
+        <w:pict w14:anchorId="471F8B4B">
+          <v:rect id="_x0000_i1033" style="width:0;height:1.5pt" o:hralign="center" o:hrstd="t" o:hr="t" fillcolor="#a0a0a0" stroked="f"/>
+        </w:pict>
+      </w:r>
+    </w:p>
+    <w:p>
+      <w:pPr>
+        <w:rPr>
+          <w:b/>
+          <w:bCs/>
+        </w:rPr>
+      </w:pPr>
+      <w:r>
+        <w:rPr>
+          <w:rFonts w:ascii="Segoe UI Emoji" w:hAnsi="Segoe UI Emoji" w:cs="Segoe UI Emoji"/>
+          <w:b/>
+          <w:bCs/>
+        </w:rPr>
+        <w:t>🧩</w:t>
+      </w:r>
+      <w:r>
+        <w:rPr>
+          <w:b/>
+          <w:bCs/>
+        </w:rPr>
+        <w:t xml:space="preserve"> Explicación de cada característica con ejemplos</w:t>
+      </w:r>
+    </w:p>
+    <w:p>
+      <w:r>
+        <w:pict w14:anchorId="202FA9DE">
+          <v:rect id="_x0000_i1034" style="width:0;height:1.5pt" o:hralign="center" o:hrstd="t" o:hr="t" fillcolor="#a0a0a0" stroked="f"/>
+        </w:pict>
+      </w:r>
+    </w:p>
+    <w:p>
+      <w:pPr>
+        <w:pStyle w:val="Ttulo4"/>
+      </w:pPr>
+      <w:r>
+        <w:rPr>
+          <w:rFonts w:ascii="Segoe UI Emoji" w:hAnsi="Segoe UI Emoji" w:cs="Segoe UI Emoji"/>
+        </w:rPr>
+        <w:t>🔷</w:t>
+      </w:r>
+      <w:r>
+        <w:t xml:space="preserve"> Portabilidad</w:t>
+      </w:r>
+    </w:p>
+    <w:p>
+      <w:pPr>
+        <w:numPr>
+          <w:ilvl w:val="0"/>
+          <w:numId w:val="11"/>
+        </w:numPr>
+      </w:pPr>
+      <w:r>
+        <w:t>¿Funciona el software en diferentes dispositivos o sistemas?</w:t>
+      </w:r>
+    </w:p>
+    <w:p>
+      <w:pPr>
+        <w:numPr>
+          <w:ilvl w:val="0"/>
+          <w:numId w:val="11"/>
+        </w:numPr>
+      </w:pPr>
+      <w:r>
+        <w:rPr>
+          <w:rFonts w:ascii="Segoe UI Emoji" w:hAnsi="Segoe UI Emoji" w:cs="Segoe UI Emoji"/>
+        </w:rPr>
+        <w:t>📌</w:t>
+      </w:r>
+      <w:r>
+        <w:t xml:space="preserve"> </w:t>
+      </w:r>
+      <w:proofErr w:type="spellStart"/>
+      <w:r>
+        <w:t>Ej</w:t>
+      </w:r>
+      <w:proofErr w:type="spellEnd"/>
+      <w:r>
+        <w:t xml:space="preserve">: Una </w:t>
+      </w:r>
+      <w:proofErr w:type="gramStart"/>
+      <w:r>
+        <w:t>app</w:t>
+      </w:r>
+      <w:proofErr w:type="gramEnd"/>
+      <w:r>
+        <w:t xml:space="preserve"> que corre igual en Android, iOS y PC.</w:t>
+      </w:r>
+    </w:p>
+    <w:p>
+      <w:pPr>
+        <w:numPr>
+          <w:ilvl w:val="0"/>
+          <w:numId w:val="11"/>
+        </w:numPr>
+      </w:pPr>
+      <w:r>
+        <w:t xml:space="preserve">Primitivas: </w:t>
+      </w:r>
+      <w:r>
+        <w:rPr>
+          <w:i/>
+          <w:iCs/>
+        </w:rPr>
+        <w:t>Independencia de dispositivos, Auto contención</w:t>
+      </w:r>
+    </w:p>
+    <w:p>
+      <w:r>
+        <w:pict w14:anchorId="5F947985">
+          <v:rect id="_x0000_i1035" style="width:0;height:1.5pt" o:hralign="center" o:hrstd="t" o:hr="t" fillcolor="#a0a0a0" stroked="f"/>
+        </w:pict>
+      </w:r>
+    </w:p>
+    <w:p>
+      <w:pPr>
+        <w:pStyle w:val="Ttulo4"/>
+      </w:pPr>
+      <w:r>
+        <w:rPr>
+          <w:rFonts w:ascii="Segoe UI Emoji" w:hAnsi="Segoe UI Emoji" w:cs="Segoe UI Emoji"/>
+        </w:rPr>
+        <w:t>🔷</w:t>
+      </w:r>
+      <w:r>
+        <w:t xml:space="preserve"> Confiabilidad</w:t>
+      </w:r>
+    </w:p>
+    <w:p>
+      <w:pPr>
+        <w:numPr>
+          <w:ilvl w:val="0"/>
+          <w:numId w:val="12"/>
+        </w:numPr>
+      </w:pPr>
+      <w:r>
+        <w:t>¿Hace el software lo que se espera sin fallos?</w:t>
+      </w:r>
+    </w:p>
+    <w:p>
+      <w:pPr>
+        <w:numPr>
+          <w:ilvl w:val="0"/>
+          <w:numId w:val="12"/>
+        </w:numPr>
+      </w:pPr>
+      <w:r>
+        <w:rPr>
+          <w:rFonts w:ascii="Segoe UI Emoji" w:hAnsi="Segoe UI Emoji" w:cs="Segoe UI Emoji"/>
+        </w:rPr>
+        <w:t>📌</w:t>
+      </w:r>
+      <w:r>
+        <w:t xml:space="preserve"> </w:t>
+      </w:r>
+      <w:proofErr w:type="spellStart"/>
+      <w:r>
+        <w:t>Ej</w:t>
+      </w:r>
+      <w:proofErr w:type="spellEnd"/>
+      <w:r>
+        <w:t>: Un sistema de nómina que calcula los sueldos siempre correctamente.</w:t>
+      </w:r>
+    </w:p>
+    <w:p>
+      <w:pPr>
+        <w:numPr>
+          <w:ilvl w:val="0"/>
+          <w:numId w:val="12"/>
+        </w:numPr>
+      </w:pPr>
+      <w:r>
+        <w:t xml:space="preserve">Primitivas: </w:t>
+      </w:r>
+      <w:r>
+        <w:rPr>
+          <w:i/>
+          <w:iCs/>
+        </w:rPr>
+        <w:t>Exactitud, Completitud, Consistencia, Robustez/Integridad</w:t>
+      </w:r>
+    </w:p>
+    <w:p>
+      <w:r>
+        <w:pict w14:anchorId="5E06D548">
+          <v:rect id="_x0000_i1036" style="width:0;height:1.5pt" o:hralign="center" o:hrstd="t" o:hr="t" fillcolor="#a0a0a0" stroked="f"/>
+        </w:pict>
+      </w:r>
+    </w:p>
+    <w:p>
+      <w:pPr>
+        <w:pStyle w:val="Ttulo4"/>
+      </w:pPr>
+      <w:r>
+        <w:rPr>
+          <w:rFonts w:ascii="Segoe UI Emoji" w:hAnsi="Segoe UI Emoji" w:cs="Segoe UI Emoji"/>
+        </w:rPr>
+        <w:t>🔷</w:t>
+      </w:r>
+      <w:r>
+        <w:t xml:space="preserve"> Eficiencia</w:t>
+      </w:r>
+    </w:p>
+    <w:p>
+      <w:pPr>
+        <w:numPr>
+          <w:ilvl w:val="0"/>
+          <w:numId w:val="13"/>
+        </w:numPr>
+      </w:pPr>
+      <w:r>
+        <w:t>¿Utiliza bien los recursos del sistema? ¿Es rápido?</w:t>
+      </w:r>
+    </w:p>
+    <w:p>
+      <w:pPr>
+        <w:numPr>
+          <w:ilvl w:val="0"/>
+          <w:numId w:val="13"/>
+        </w:numPr>
+      </w:pPr>
+      <w:r>
+        <w:rPr>
+          <w:rFonts w:ascii="Segoe UI Emoji" w:hAnsi="Segoe UI Emoji" w:cs="Segoe UI Emoji"/>
+        </w:rPr>
+        <w:t>📌</w:t>
+      </w:r>
+      <w:r>
+        <w:t xml:space="preserve"> </w:t>
+      </w:r>
+      <w:proofErr w:type="spellStart"/>
+      <w:r>
+        <w:t>Ej</w:t>
+      </w:r>
+      <w:proofErr w:type="spellEnd"/>
+      <w:r>
+        <w:t xml:space="preserve">: Una </w:t>
+      </w:r>
+      <w:proofErr w:type="gramStart"/>
+      <w:r>
+        <w:t>app</w:t>
+      </w:r>
+      <w:proofErr w:type="gramEnd"/>
+      <w:r>
+        <w:t xml:space="preserve"> que no consume mucha batería ni se pone lenta.</w:t>
+      </w:r>
+    </w:p>
+    <w:p>
+      <w:pPr>
+        <w:numPr>
+          <w:ilvl w:val="0"/>
+          <w:numId w:val="13"/>
+        </w:numPr>
+      </w:pPr>
+      <w:r>
+        <w:t xml:space="preserve">Primitivas: </w:t>
+      </w:r>
+      <w:r>
+        <w:rPr>
+          <w:i/>
+          <w:iCs/>
+        </w:rPr>
+        <w:t>Accesibilidad, Eficiencia de uso de dispositivos</w:t>
+      </w:r>
+    </w:p>
+    <w:p>
+      <w:r>
+        <w:pict w14:anchorId="47310F8F">
+          <v:rect id="_x0000_i1037" style="width:0;height:1.5pt" o:hralign="center" o:hrstd="t" o:hr="t" fillcolor="#a0a0a0" stroked="f"/>
+        </w:pict>
+      </w:r>
+    </w:p>
+    <w:p>
+      <w:pPr>
+        <w:pStyle w:val="Ttulo4"/>
+      </w:pPr>
+      <w:r>
+        <w:rPr>
+          <w:rFonts w:ascii="Segoe UI Emoji" w:hAnsi="Segoe UI Emoji" w:cs="Segoe UI Emoji"/>
+        </w:rPr>
+        <w:t>🔷</w:t>
+      </w:r>
+      <w:r>
+        <w:t xml:space="preserve"> Usabilidad (Ingeniería Humana)</w:t>
+      </w:r>
+    </w:p>
+    <w:p>
+      <w:pPr>
+        <w:numPr>
+          <w:ilvl w:val="0"/>
+          <w:numId w:val="14"/>
+        </w:numPr>
+      </w:pPr>
+      <w:r>
+        <w:t>¿Es fácil de aprender y usar?</w:t>
+      </w:r>
+    </w:p>
+    <w:p>
+      <w:pPr>
+        <w:numPr>
+          <w:ilvl w:val="0"/>
+          <w:numId w:val="14"/>
+        </w:numPr>
+      </w:pPr>
+      <w:r>
+        <w:rPr>
+          <w:rFonts w:ascii="Segoe UI Emoji" w:hAnsi="Segoe UI Emoji" w:cs="Segoe UI Emoji"/>
+        </w:rPr>
+        <w:t>📌</w:t>
+      </w:r>
+      <w:r>
+        <w:t xml:space="preserve"> </w:t>
+      </w:r>
+      <w:proofErr w:type="spellStart"/>
+      <w:r>
+        <w:t>Ej</w:t>
+      </w:r>
+      <w:proofErr w:type="spellEnd"/>
+      <w:r>
+        <w:t>: Que el botón de “guardar” sea fácil de encontrar.</w:t>
+      </w:r>
+    </w:p>
+    <w:p>
+      <w:pPr>
+        <w:numPr>
+          <w:ilvl w:val="0"/>
+          <w:numId w:val="14"/>
+        </w:numPr>
+      </w:pPr>
+      <w:r>
+        <w:t xml:space="preserve">Primitivas: </w:t>
+      </w:r>
+      <w:r>
+        <w:rPr>
+          <w:i/>
+          <w:iCs/>
+        </w:rPr>
+        <w:t>Accesibilidad, Comunicación, Robustez/Integridad</w:t>
+      </w:r>
+    </w:p>
+    <w:p>
+      <w:r>
+        <w:pict w14:anchorId="402ECA13">
+          <v:rect id="_x0000_i1038" style="width:0;height:1.5pt" o:hralign="center" o:hrstd="t" o:hr="t" fillcolor="#a0a0a0" stroked="f"/>
+        </w:pict>
+      </w:r>
+    </w:p>
+    <w:p>
+      <w:pPr>
+        <w:pStyle w:val="Ttulo4"/>
+      </w:pPr>
+      <w:r>
+        <w:rPr>
+          <w:rFonts w:ascii="Segoe UI Emoji" w:hAnsi="Segoe UI Emoji" w:cs="Segoe UI Emoji"/>
+        </w:rPr>
+        <w:t>🔷</w:t>
+      </w:r>
+      <w:r>
+        <w:t xml:space="preserve"> </w:t>
+      </w:r>
+      <w:proofErr w:type="spellStart"/>
+      <w:r>
+        <w:t>Testeabilidad</w:t>
+      </w:r>
+      <w:proofErr w:type="spellEnd"/>
+      <w:r>
+        <w:t xml:space="preserve"> (Facilidad de prueba)</w:t>
+      </w:r>
+    </w:p>
+    <w:p>
+      <w:pPr>
+        <w:numPr>
+          <w:ilvl w:val="0"/>
+          <w:numId w:val="15"/>
+        </w:numPr>
+      </w:pPr>
+      <w:r>
+        <w:t>¿Es fácil de probar para encontrar errores?</w:t>
+      </w:r>
+    </w:p>
+    <w:p>
+      <w:pPr>
+        <w:numPr>
+          <w:ilvl w:val="0"/>
+          <w:numId w:val="15"/>
+        </w:numPr>
+      </w:pPr>
+      <w:r>
+        <w:rPr>
+          <w:rFonts w:ascii="Segoe UI Emoji" w:hAnsi="Segoe UI Emoji" w:cs="Segoe UI Emoji"/>
+        </w:rPr>
+        <w:t>📌</w:t>
+      </w:r>
+      <w:r>
+        <w:t xml:space="preserve"> </w:t>
+      </w:r>
+      <w:proofErr w:type="spellStart"/>
+      <w:r>
+        <w:t>Ej</w:t>
+      </w:r>
+      <w:proofErr w:type="spellEnd"/>
+      <w:r>
+        <w:t>: Un sistema con módulos bien separados facilita las pruebas automáticas.</w:t>
+      </w:r>
+    </w:p>
+    <w:p>
+      <w:pPr>
+        <w:numPr>
+          <w:ilvl w:val="0"/>
+          <w:numId w:val="15"/>
+        </w:numPr>
+      </w:pPr>
+      <w:r>
+        <w:t xml:space="preserve">Primitivas: </w:t>
+      </w:r>
+      <w:r>
+        <w:rPr>
+          <w:i/>
+          <w:iCs/>
+        </w:rPr>
+        <w:t>Comunicación, Auto descripción, Estructuración</w:t>
+      </w:r>
+    </w:p>
+    <w:p>
+      <w:r>
+        <w:pict w14:anchorId="5E0B0EAC">
+          <v:rect id="_x0000_i1039" style="width:0;height:1.5pt" o:hralign="center" o:hrstd="t" o:hr="t" fillcolor="#a0a0a0" stroked="f"/>
+        </w:pict>
+      </w:r>
+    </w:p>
+    <w:p>
+      <w:pPr>
+        <w:pStyle w:val="Ttulo4"/>
+      </w:pPr>
+      <w:r>
+        <w:rPr>
+          <w:rFonts w:ascii="Segoe UI Emoji" w:hAnsi="Segoe UI Emoji" w:cs="Segoe UI Emoji"/>
+        </w:rPr>
+        <w:lastRenderedPageBreak/>
+        <w:t>🔷</w:t>
+      </w:r>
+      <w:r>
+        <w:t xml:space="preserve"> </w:t>
+      </w:r>
+      <w:proofErr w:type="spellStart"/>
+      <w:r>
+        <w:t>Entendibilidad</w:t>
+      </w:r>
+      <w:proofErr w:type="spellEnd"/>
+      <w:r>
+        <w:t xml:space="preserve"> (Facilidad de comprensión)</w:t>
+      </w:r>
+    </w:p>
+    <w:p>
+      <w:pPr>
+        <w:numPr>
+          <w:ilvl w:val="0"/>
+          <w:numId w:val="16"/>
+        </w:numPr>
+      </w:pPr>
+      <w:r>
+        <w:t>¿Es fácil de leer y entender el código y la lógica del sistema?</w:t>
+      </w:r>
+    </w:p>
+    <w:p>
+      <w:pPr>
+        <w:numPr>
+          <w:ilvl w:val="0"/>
+          <w:numId w:val="16"/>
+        </w:numPr>
+      </w:pPr>
+      <w:r>
+        <w:rPr>
+          <w:rFonts w:ascii="Segoe UI Emoji" w:hAnsi="Segoe UI Emoji" w:cs="Segoe UI Emoji"/>
+        </w:rPr>
+        <w:t>📌</w:t>
+      </w:r>
+      <w:r>
+        <w:t xml:space="preserve"> </w:t>
+      </w:r>
+      <w:proofErr w:type="spellStart"/>
+      <w:r>
+        <w:t>Ej</w:t>
+      </w:r>
+      <w:proofErr w:type="spellEnd"/>
+      <w:r>
+        <w:t>: Un código con nombres claros y bien comentado.</w:t>
+      </w:r>
+    </w:p>
+    <w:p>
+      <w:pPr>
+        <w:numPr>
+          <w:ilvl w:val="0"/>
+          <w:numId w:val="16"/>
+        </w:numPr>
+      </w:pPr>
+      <w:r>
+        <w:t xml:space="preserve">Primitivas: </w:t>
+      </w:r>
+      <w:r>
+        <w:rPr>
+          <w:i/>
+          <w:iCs/>
+        </w:rPr>
+        <w:t>Concisión, Legibilidad, Estructuración, Consistencia</w:t>
+      </w:r>
+    </w:p>
+    <w:p>
+      <w:r>
+        <w:pict w14:anchorId="693EB92B">
+          <v:rect id="_x0000_i1040" style="width:0;height:1.5pt" o:hralign="center" o:hrstd="t" o:hr="t" fillcolor="#a0a0a0" stroked="f"/>
+        </w:pict>
+      </w:r>
+    </w:p>
+    <w:p>
+      <w:pPr>
+        <w:rPr>
+          <w:b/>
+          <w:bCs/>
+        </w:rPr>
+      </w:pPr>
+      <w:r>
+        <w:rPr>
+          <w:rFonts w:ascii="Segoe UI Emoji" w:hAnsi="Segoe UI Emoji" w:cs="Segoe UI Emoji"/>
+          <w:b/>
+          <w:bCs/>
+        </w:rPr>
+        <w:t>🔷</w:t>
+      </w:r>
+      <w:r>
+        <w:rPr>
+          <w:b/>
+          <w:bCs/>
+        </w:rPr>
+        <w:t xml:space="preserve"> Modificabilidad (Facilidad de cambio)</w:t>
+      </w:r>
+    </w:p>
+    <w:p>
+      <w:pPr>
+        <w:numPr>
+          <w:ilvl w:val="0"/>
+          <w:numId w:val="17"/>
+        </w:numPr>
+      </w:pPr>
+      <w:r>
+        <w:t>¿Es fácil actualizar o modificar el software?</w:t>
+      </w:r>
+    </w:p>
+    <w:p>
+      <w:pPr>
+        <w:numPr>
+          <w:ilvl w:val="0"/>
+          <w:numId w:val="17"/>
+        </w:numPr>
+      </w:pPr>
+      <w:r>
+        <w:rPr>
+          <w:rFonts w:ascii="Segoe UI Emoji" w:hAnsi="Segoe UI Emoji" w:cs="Segoe UI Emoji"/>
+        </w:rPr>
+        <w:t>📌</w:t>
+      </w:r>
+      <w:r>
+        <w:t xml:space="preserve"> </w:t>
+      </w:r>
+      <w:proofErr w:type="spellStart"/>
+      <w:r>
+        <w:t>Ej</w:t>
+      </w:r>
+      <w:proofErr w:type="spellEnd"/>
+      <w:r>
+        <w:t>: Cambiar el diseño de un formulario sin afectar otras partes del sistema.</w:t>
+      </w:r>
+    </w:p>
+    <w:p>
+      <w:pPr>
+        <w:numPr>
+          <w:ilvl w:val="0"/>
+          <w:numId w:val="17"/>
+        </w:numPr>
+      </w:pPr>
+      <w:r>
+        <w:t xml:space="preserve">Primitivas: </w:t>
+      </w:r>
+      <w:r>
+        <w:rPr>
+          <w:i/>
+          <w:iCs/>
+        </w:rPr>
+        <w:t xml:space="preserve">Estructuración, </w:t>
+      </w:r>
+      <w:proofErr w:type="spellStart"/>
+      <w:r>
+        <w:rPr>
+          <w:i/>
+          <w:iCs/>
+        </w:rPr>
+        <w:t>Automentabilidad</w:t>
+      </w:r>
+      <w:proofErr w:type="spellEnd"/>
+    </w:p>
+    <w:p>
+      <w:r>
+        <w:pict w14:anchorId="26529AE9">
           <v:rect id="_x0000_i1041" style="width:0;height:1.5pt" o:hralign="center" o:hrstd="t" o:hr="t" fillcolor="#a0a0a0" stroked="f"/>
         </w:pict>
       </w:r>
     </w:p>
     <w:p>
       <w:pPr>
+        <w:pStyle w:val="Ttulo2"/>
+      </w:pPr>
+      <w:r>
+        <w:rPr>
+          <w:rFonts w:ascii="Segoe UI Emoji" w:hAnsi="Segoe UI Emoji" w:cs="Segoe UI Emoji"/>
+        </w:rPr>
+        <w:t>📌</w:t>
+      </w:r>
+      <w:r>
+        <w:t xml:space="preserve"> Conclusión</w:t>
+      </w:r>
+    </w:p>
+    <w:p>
+      <w:r>
+        <w:t>El modelo Boehm permite evaluar la calidad del software en profundidad.</w:t>
+      </w:r>
+      <w:r>
+        <w:br/>
+      </w:r>
+      <w:r>
+        <w:rPr>
+          <w:rFonts w:ascii="Segoe UI Emoji" w:hAnsi="Segoe UI Emoji" w:cs="Segoe UI Emoji"/>
+        </w:rPr>
+        <w:t>🔹</w:t>
+      </w:r>
+      <w:r>
+        <w:t xml:space="preserve"> </w:t>
+      </w:r>
+      <w:r>
+        <w:rPr>
+          <w:b/>
+          <w:bCs/>
+        </w:rPr>
+        <w:t>Los usuarios</w:t>
+      </w:r>
+      <w:r>
+        <w:t xml:space="preserve"> obtienen software útil, confiable y fácil de usar.</w:t>
+      </w:r>
+      <w:r>
+        <w:br/>
+      </w:r>
+      <w:r>
+        <w:rPr>
+          <w:rFonts w:ascii="Segoe UI Emoji" w:hAnsi="Segoe UI Emoji" w:cs="Segoe UI Emoji"/>
+        </w:rPr>
+        <w:t>🔹</w:t>
+      </w:r>
+      <w:r>
+        <w:t xml:space="preserve"> </w:t>
+      </w:r>
+      <w:r>
+        <w:rPr>
+          <w:b/>
+          <w:bCs/>
+        </w:rPr>
+        <w:t>Los desarrolladores</w:t>
+      </w:r>
+      <w:r>
+        <w:t xml:space="preserve"> logran sistemas que pueden mantener, probar y modificar sin complicaciones.</w:t>
+      </w:r>
+    </w:p>
+    <w:p/>
+    <w:p>
+      <w:pPr>
+        <w:pStyle w:val="Ttulo2"/>
+      </w:pPr>
+      <w:r>
+        <w:t>¿Qué es CMMI?</w:t>
+      </w:r>
+    </w:p>
+    <w:p>
+      <w:r>
+        <w:rPr>
+          <w:b/>
+          <w:bCs/>
+        </w:rPr>
+        <w:t>CMMI (</w:t>
+      </w:r>
+      <w:proofErr w:type="spellStart"/>
+      <w:r>
+        <w:rPr>
+          <w:b/>
+          <w:bCs/>
+        </w:rPr>
+        <w:t>Capability</w:t>
+      </w:r>
+      <w:proofErr w:type="spellEnd"/>
+      <w:r>
+        <w:rPr>
+          <w:b/>
+          <w:bCs/>
+        </w:rPr>
+        <w:t xml:space="preserve"> </w:t>
+      </w:r>
+      <w:proofErr w:type="spellStart"/>
+      <w:r>
+        <w:rPr>
+          <w:b/>
+          <w:bCs/>
+        </w:rPr>
+        <w:t>Maturity</w:t>
+      </w:r>
+      <w:proofErr w:type="spellEnd"/>
+      <w:r>
+        <w:rPr>
+          <w:b/>
+          <w:bCs/>
+        </w:rPr>
+        <w:t xml:space="preserve"> </w:t>
+      </w:r>
+      <w:proofErr w:type="spellStart"/>
+      <w:r>
+        <w:rPr>
+          <w:b/>
+          <w:bCs/>
+        </w:rPr>
+        <w:t>Model</w:t>
+      </w:r>
+      <w:proofErr w:type="spellEnd"/>
+      <w:r>
+        <w:rPr>
+          <w:b/>
+          <w:bCs/>
+        </w:rPr>
+        <w:t xml:space="preserve"> </w:t>
+      </w:r>
+      <w:proofErr w:type="spellStart"/>
+      <w:r>
+        <w:rPr>
+          <w:b/>
+          <w:bCs/>
+        </w:rPr>
+        <w:t>Integration</w:t>
+      </w:r>
+      <w:proofErr w:type="spellEnd"/>
+      <w:r>
+        <w:rPr>
+          <w:b/>
+          <w:bCs/>
+        </w:rPr>
+        <w:t>)</w:t>
+      </w:r>
+      <w:r>
+        <w:t xml:space="preserve"> es un </w:t>
+      </w:r>
+      <w:r>
+        <w:rPr>
+          <w:b/>
+          <w:bCs/>
+        </w:rPr>
+        <w:t>modelo de mejora de procesos</w:t>
+      </w:r>
+      <w:r>
+        <w:t xml:space="preserve"> que ayuda a las organizaciones (especialmente las que desarrollan software) a optimizar su rendimiento, mediante buenas prácticas organizadas en niveles de madurez.</w:t>
+      </w:r>
+    </w:p>
+    <w:p>
+      <w:r>
+        <w:t xml:space="preserve">Su propósito es proporcionar una </w:t>
+      </w:r>
+      <w:r>
+        <w:rPr>
+          <w:b/>
+          <w:bCs/>
+        </w:rPr>
+        <w:t>guía clara para gestionar, desarrollar y mantener procesos eficientes</w:t>
+      </w:r>
+      <w:r>
+        <w:t>, con el fin de mejorar la calidad, reducir riesgos y aumentar la productividad.</w:t>
+      </w:r>
+    </w:p>
+    <w:p>
+      <w:r>
+        <w:pict w14:anchorId="00FC4BC1">
+          <v:rect id="_x0000_i1102" style="width:0;height:1.5pt" o:hralign="center" o:hrstd="t" o:hr="t" fillcolor="#a0a0a0" stroked="f"/>
+        </w:pict>
+      </w:r>
+    </w:p>
+    <w:p>
+      <w:pPr>
         <w:pStyle w:val="Ttulo3"/>
+        <w:rPr>
+          <w:b/>
+          <w:bCs/>
+        </w:rPr>
       </w:pPr>
       <w:r>
         <w:rPr>
           <w:rFonts w:ascii="Segoe UI Emoji" w:hAnsi="Segoe UI Emoji" w:cs="Segoe UI Emoji"/>
+          <w:b/>
+          <w:bCs/>
+        </w:rPr>
+        <w:t>🎯</w:t>
+      </w:r>
+      <w:r>
+        <w:rPr>
+          <w:b/>
+          <w:bCs/>
+        </w:rPr>
+        <w:t xml:space="preserve"> </w:t>
+      </w:r>
+      <w:r>
+        <w:rPr>
+          <w:rStyle w:val="Ttulo3Car"/>
+        </w:rPr>
+        <w:t>Objetivos principales del CMMI</w:t>
+      </w:r>
+    </w:p>
+    <w:p>
+      <w:pPr>
+        <w:numPr>
+          <w:ilvl w:val="0"/>
+          <w:numId w:val="18"/>
+        </w:numPr>
+      </w:pPr>
+      <w:r>
+        <w:rPr>
+          <w:b/>
+          <w:bCs/>
+        </w:rPr>
+        <w:t>Trazar cinco niveles de madurez</w:t>
+      </w:r>
+      <w:r>
+        <w:t xml:space="preserve"> que permitan evaluar la capacidad de los procesos en una organización.</w:t>
+      </w:r>
+    </w:p>
+    <w:p>
+      <w:pPr>
+        <w:numPr>
+          <w:ilvl w:val="0"/>
+          <w:numId w:val="18"/>
+        </w:numPr>
+      </w:pPr>
+      <w:r>
+        <w:rPr>
+          <w:b/>
+          <w:bCs/>
+        </w:rPr>
+        <w:t>Guiar a las organizaciones</w:t>
+      </w:r>
+      <w:r>
+        <w:t xml:space="preserve"> en el control y mejora de sus procesos de desarrollo y mantenimiento.</w:t>
+      </w:r>
+    </w:p>
+    <w:p>
+      <w:pPr>
+        <w:numPr>
+          <w:ilvl w:val="0"/>
+          <w:numId w:val="18"/>
+        </w:numPr>
+      </w:pPr>
+      <w:r>
+        <w:rPr>
+          <w:b/>
+          <w:bCs/>
+        </w:rPr>
+        <w:t>Identificar prácticas clave</w:t>
+      </w:r>
+      <w:r>
+        <w:t xml:space="preserve"> que ayuden en la mejora continua.</w:t>
+      </w:r>
+    </w:p>
+    <w:p>
+      <w:pPr>
+        <w:numPr>
+          <w:ilvl w:val="0"/>
+          <w:numId w:val="18"/>
+        </w:numPr>
+      </w:pPr>
+      <w:r>
+        <w:rPr>
+          <w:b/>
+          <w:bCs/>
+        </w:rPr>
+        <w:t>Diagnosticar la madurez actual</w:t>
+      </w:r>
+      <w:r>
+        <w:t xml:space="preserve"> de una organización y señalar los elementos críticos para mejorar.</w:t>
+      </w:r>
+    </w:p>
+    <w:p>
+      <w:pPr>
+        <w:numPr>
+          <w:ilvl w:val="0"/>
+          <w:numId w:val="18"/>
+        </w:numPr>
+      </w:pPr>
+      <w:r>
+        <w:lastRenderedPageBreak/>
+        <w:t xml:space="preserve">Aunque CMMI tiene una visión amplia, su base original (CMM) se enfocaba principalmente en el </w:t>
+      </w:r>
+      <w:r>
+        <w:rPr>
+          <w:b/>
+          <w:bCs/>
+        </w:rPr>
+        <w:t>modelo en cascada</w:t>
+      </w:r>
+      <w:r>
+        <w:t xml:space="preserve"> del desarrollo de software.</w:t>
+      </w:r>
+    </w:p>
+    <w:p>
+      <w:r>
+        <w:pict w14:anchorId="69F2DFEF">
+          <v:rect id="_x0000_i1103" style="width:0;height:1.5pt" o:hralign="center" o:hrstd="t" o:hr="t" fillcolor="#a0a0a0" stroked="f"/>
+        </w:pict>
+      </w:r>
+    </w:p>
+    <w:p>
+      <w:pPr>
+        <w:pStyle w:val="Ttulo3"/>
+      </w:pPr>
+      <w:r>
+        <w:rPr>
+          <w:rFonts w:ascii="Segoe UI Emoji" w:hAnsi="Segoe UI Emoji" w:cs="Segoe UI Emoji"/>
+        </w:rPr>
+        <w:t>🪜</w:t>
+      </w:r>
+      <w:r>
+        <w:t xml:space="preserve"> Niveles de Madurez en el Modelo CMMI</w:t>
+      </w:r>
+    </w:p>
+    <w:p>
+      <w:r>
+        <w:rPr>
+          <w:rFonts w:ascii="Segoe UI Emoji" w:hAnsi="Segoe UI Emoji" w:cs="Segoe UI Emoji"/>
+        </w:rPr>
+        <w:t>🖼️</w:t>
+      </w:r>
+      <w:r>
+        <w:t xml:space="preserve"> </w:t>
+      </w:r>
+      <w:r>
+        <w:rPr>
+          <w:b/>
+          <w:bCs/>
+        </w:rPr>
+        <w:t>Ubicación de la imagen:</w:t>
+      </w:r>
+      <w:r>
+        <w:br/>
+      </w:r>
+      <w:r>
+        <w:rPr>
+          <w:noProof/>
+        </w:rPr>
+        <w:drawing>
+          <wp:inline distT="0" distB="0" distL="0" distR="0" wp14:anchorId="59D13D06" wp14:editId="1DCBBB51">
+            <wp:extent cx="5612130" cy="3700145"/>
+            <wp:effectExtent l="0" t="0" r="7620" b="0"/>
+            <wp:docPr id="1170722087" name="Imagen 1"/>
+            <wp:cNvGraphicFramePr>
+              <a:graphicFrameLocks xmlns:a="http://schemas.openxmlformats.org/drawingml/2006/main" noChangeAspect="1"/>
+            </wp:cNvGraphicFramePr>
+            <a:graphic xmlns:a="http://schemas.openxmlformats.org/drawingml/2006/main">
+              <a:graphicData uri="http://schemas.openxmlformats.org/drawingml/2006/picture">
+                <pic:pic xmlns:pic="http://schemas.openxmlformats.org/drawingml/2006/picture">
+                  <pic:nvPicPr>
+                    <pic:cNvPr id="1170722087" name=""/>
+                    <pic:cNvPicPr/>
+                  </pic:nvPicPr>
+                  <pic:blipFill>
+                    <a:blip r:embed="rId9"/>
+                    <a:stretch>
+                      <a:fillRect/>
+                    </a:stretch>
+                  </pic:blipFill>
+                  <pic:spPr>
+                    <a:xfrm>
+                      <a:off x="0" y="0"/>
+                      <a:ext cx="5612130" cy="3700145"/>
+                    </a:xfrm>
+                    <a:prstGeom prst="rect">
+                      <a:avLst/>
+                    </a:prstGeom>
+                  </pic:spPr>
+                </pic:pic>
+              </a:graphicData>
+            </a:graphic>
+          </wp:inline>
+        </w:drawing>
+      </w:r>
+    </w:p>
+    <w:p>
+      <w:r>
+        <w:rPr>
+          <w:rFonts w:ascii="Segoe UI Emoji" w:hAnsi="Segoe UI Emoji" w:cs="Segoe UI Emoji"/>
         </w:rPr>
         <w:t>📌</w:t>
       </w:r>
       <w:r>
-        <w:t xml:space="preserve"> Niveles del modelo Boehm</w:t>
-      </w:r>
-    </w:p>
-    <w:p>
-      <w:pPr>
-        <w:pStyle w:val="Ttulo4"/>
-      </w:pPr>
-      <w:r>
-        <w:t>1. Nivel Alto: Utilidad General</w:t>
-      </w:r>
-    </w:p>
-    <w:p>
-      <w:r>
-        <w:t>Es la calidad global del software, es decir, ¿es útil realmente?</w:t>
-      </w:r>
-    </w:p>
-    <w:p>
-      <w:r>
-        <w:rPr>
-          <w:rFonts w:ascii="Segoe UI Emoji" w:hAnsi="Segoe UI Emoji" w:cs="Segoe UI Emoji"/>
-        </w:rPr>
-        <w:t>📍</w:t>
+        <w:t xml:space="preserve"> </w:t>
       </w:r>
       <w:r>
         <w:rPr>
           <w:i/>
           <w:iCs/>
         </w:rPr>
-        <w:t>Ver: Figura 3 (Modelo Boehm)</w:t>
-      </w:r>
-    </w:p>
-    <w:p>
-      <w:r>
-        <w:pict w14:anchorId="1DCB6D18">
-          <v:rect id="_x0000_i1030" style="width:0;height:1.5pt" o:hralign="center" o:hrstd="t" o:hr="t" fillcolor="#a0a0a0" stroked="f"/>
+        <w:t>Figura 1. Modelo CMMI – Fuente: CCTI Soluciones Tecnológicas (2017)</w:t>
+      </w:r>
+    </w:p>
+    <w:p>
+      <w:r>
+        <w:pict w14:anchorId="2585D634">
+          <v:rect id="_x0000_i1104" style="width:0;height:1.5pt" o:hralign="center" o:hrstd="t" o:hr="t" fillcolor="#a0a0a0" stroked="f"/>
         </w:pict>
       </w:r>
     </w:p>
@@ -1416,86 +2557,88 @@
         <w:pStyle w:val="Ttulo4"/>
       </w:pPr>
       <w:r>
-        <w:t>2. Nivel Intermedio: Se divide en dos partes:</w:t>
+        <w:rPr>
+          <w:rFonts w:ascii="Segoe UI Emoji" w:hAnsi="Segoe UI Emoji" w:cs="Segoe UI Emoji"/>
+        </w:rPr>
+        <w:t>🔵</w:t>
+      </w:r>
+      <w:r>
+        <w:t xml:space="preserve"> Nivel 1 – Inicial (No gestionado)</w:t>
       </w:r>
     </w:p>
     <w:p>
       <w:pPr>
         <w:numPr>
           <w:ilvl w:val="0"/>
-          <w:numId w:val="10"/>
-        </w:numPr>
-      </w:pPr>
-      <w:r>
-        <w:rPr>
-          <w:b/>
-          <w:bCs/>
-        </w:rPr>
-        <w:t>Utilidad Percibida:</w:t>
-      </w:r>
-      <w:r>
-        <w:t xml:space="preserve"> lo que el usuario nota directamente.</w:t>
-      </w:r>
-    </w:p>
-    <w:p>
-      <w:pPr>
-        <w:numPr>
-          <w:ilvl w:val="1"/>
-          <w:numId w:val="10"/>
-        </w:numPr>
-      </w:pPr>
-      <w:r>
-        <w:t>Ejemplo: Si una aplicación bancaria es confiable, rápida y se puede usar en diferentes dispositivos.</w:t>
+          <w:numId w:val="19"/>
+        </w:numPr>
+      </w:pPr>
+      <w:r>
+        <w:rPr>
+          <w:b/>
+          <w:bCs/>
+        </w:rPr>
+        <w:t>Descripción:</w:t>
+      </w:r>
+      <w:r>
+        <w:br/>
+        <w:t>Procesos caóticos, impredecibles y mal controlados.</w:t>
       </w:r>
     </w:p>
     <w:p>
       <w:pPr>
         <w:numPr>
           <w:ilvl w:val="0"/>
-          <w:numId w:val="10"/>
-        </w:numPr>
-      </w:pPr>
-      <w:r>
-        <w:rPr>
-          <w:b/>
-          <w:bCs/>
-        </w:rPr>
-        <w:t>Facilidad de Mantenimiento:</w:t>
-      </w:r>
-      <w:r>
-        <w:t xml:space="preserve"> lo que facilita el trabajo de los programadores y técnicos.</w:t>
-      </w:r>
-    </w:p>
-    <w:p>
-      <w:pPr>
-        <w:numPr>
-          <w:ilvl w:val="1"/>
-          <w:numId w:val="10"/>
-        </w:numPr>
-      </w:pPr>
-      <w:r>
-        <w:t>Ejemplo: Si se puede modificar fácilmente un módulo del software sin dañar los otros.</w:t>
-      </w:r>
-    </w:p>
-    <w:p>
-      <w:r>
-        <w:rPr>
-          <w:rFonts w:ascii="Segoe UI Emoji" w:hAnsi="Segoe UI Emoji" w:cs="Segoe UI Emoji"/>
-        </w:rPr>
-        <w:t>📍</w:t>
+          <w:numId w:val="19"/>
+        </w:numPr>
+      </w:pPr>
+      <w:r>
+        <w:rPr>
+          <w:b/>
+          <w:bCs/>
+        </w:rPr>
+        <w:t>Frase clave:</w:t>
+      </w:r>
+      <w:r>
+        <w:t xml:space="preserve"> </w:t>
       </w:r>
       <w:r>
         <w:rPr>
           <w:i/>
           <w:iCs/>
         </w:rPr>
-        <w:t>Ver: Figura 3</w:t>
-      </w:r>
-    </w:p>
-    <w:p>
-      <w:r>
-        <w:pict w14:anchorId="20250438">
-          <v:rect id="_x0000_i1031" style="width:0;height:1.5pt" o:hralign="center" o:hrstd="t" o:hr="t" fillcolor="#a0a0a0" stroked="f"/>
+        <w:t>“El trabajo se realiza mediante el heroísmo individual.”</w:t>
+      </w:r>
+    </w:p>
+    <w:p>
+      <w:pPr>
+        <w:numPr>
+          <w:ilvl w:val="0"/>
+          <w:numId w:val="19"/>
+        </w:numPr>
+      </w:pPr>
+      <w:r>
+        <w:rPr>
+          <w:b/>
+          <w:bCs/>
+        </w:rPr>
+        <w:t>Ejemplo:</w:t>
+      </w:r>
+      <w:r>
+        <w:br/>
+        <w:t xml:space="preserve">Un equipo de desarrollo empieza a crear software sin planificación formal. </w:t>
+      </w:r>
+      <w:r>
+        <w:t>Cada uno</w:t>
+      </w:r>
+      <w:r>
+        <w:t xml:space="preserve"> trabaja a su manera, y los resultados son inconsistentes. Si el líder del equipo se ausenta, todo se paraliza.</w:t>
+      </w:r>
+    </w:p>
+    <w:p>
+      <w:r>
+        <w:pict w14:anchorId="1A7749EE">
+          <v:rect id="_x0000_i1105" style="width:0;height:1.5pt" o:hralign="center" o:hrstd="t" o:hr="t" fillcolor="#a0a0a0" stroked="f"/>
         </w:pict>
       </w:r>
     </w:p>
@@ -1504,147 +2647,167 @@
         <w:pStyle w:val="Ttulo4"/>
       </w:pPr>
       <w:r>
-        <w:t>3. Nivel Primitivo: Detalles técnicos</w:t>
-      </w:r>
-    </w:p>
-    <w:p>
-      <w:r>
-        <w:t>Aquí se descomponen las características en propiedades específicas que permiten medir la calidad con más precisión.</w:t>
-      </w:r>
-    </w:p>
-    <w:p>
-      <w:r>
         <w:rPr>
           <w:rFonts w:ascii="Segoe UI Emoji" w:hAnsi="Segoe UI Emoji" w:cs="Segoe UI Emoji"/>
         </w:rPr>
         <w:lastRenderedPageBreak/>
-        <w:t>📍</w:t>
+        <w:t>🟢</w:t>
+      </w:r>
+      <w:r>
+        <w:t xml:space="preserve"> Nivel 2 – Gestionado</w:t>
+      </w:r>
+    </w:p>
+    <w:p>
+      <w:pPr>
+        <w:numPr>
+          <w:ilvl w:val="0"/>
+          <w:numId w:val="20"/>
+        </w:numPr>
+      </w:pPr>
+      <w:r>
+        <w:rPr>
+          <w:b/>
+          <w:bCs/>
+        </w:rPr>
+        <w:t>Descripción:</w:t>
+      </w:r>
+      <w:r>
+        <w:br/>
+        <w:t>Hay consciencia de la dirección. Los procesos se gestionan, aunque de forma básica y por proyecto.</w:t>
+      </w:r>
+    </w:p>
+    <w:p>
+      <w:pPr>
+        <w:numPr>
+          <w:ilvl w:val="0"/>
+          <w:numId w:val="20"/>
+        </w:numPr>
+      </w:pPr>
+      <w:r>
+        <w:rPr>
+          <w:b/>
+          <w:bCs/>
+        </w:rPr>
+        <w:t>Frase clave:</w:t>
+      </w:r>
+      <w:r>
+        <w:t xml:space="preserve"> </w:t>
       </w:r>
       <w:r>
         <w:rPr>
           <w:i/>
           <w:iCs/>
         </w:rPr>
-        <w:t>Ver: Tabla 2</w:t>
-      </w:r>
-    </w:p>
-    <w:p>
-      <w:r>
-        <w:pict w14:anchorId="471F8B4B">
-          <v:rect id="_x0000_i1032" style="width:0;height:1.5pt" o:hralign="center" o:hrstd="t" o:hr="t" fillcolor="#a0a0a0" stroked="f"/>
+        <w:t>“Se planifican las actividades.”</w:t>
+      </w:r>
+    </w:p>
+    <w:p>
+      <w:pPr>
+        <w:numPr>
+          <w:ilvl w:val="0"/>
+          <w:numId w:val="20"/>
+        </w:numPr>
+      </w:pPr>
+      <w:r>
+        <w:rPr>
+          <w:b/>
+          <w:bCs/>
+        </w:rPr>
+        <w:t>Ejemplo:</w:t>
+      </w:r>
+      <w:r>
+        <w:br/>
+        <w:t>Una empresa empieza a documentar tareas, asignar responsables y hacer seguimiento con cronogramas. Cada proyecto tiene su propia manera de hacerlo, pero al menos hay control.</w:t>
+      </w:r>
+    </w:p>
+    <w:p>
+      <w:r>
+        <w:pict w14:anchorId="6D5BFC69">
+          <v:rect id="_x0000_i1106" style="width:0;height:1.5pt" o:hralign="center" o:hrstd="t" o:hr="t" fillcolor="#a0a0a0" stroked="f"/>
         </w:pict>
       </w:r>
     </w:p>
     <w:p>
       <w:pPr>
-        <w:rPr>
-          <w:b/>
-          <w:bCs/>
-        </w:rPr>
+        <w:pStyle w:val="Ttulo4"/>
       </w:pPr>
       <w:r>
         <w:rPr>
           <w:rFonts w:ascii="Segoe UI Emoji" w:hAnsi="Segoe UI Emoji" w:cs="Segoe UI Emoji"/>
-          <w:b/>
-          <w:bCs/>
-        </w:rPr>
-        <w:t>🧩</w:t>
-      </w:r>
-      <w:r>
-        <w:rPr>
-          <w:b/>
-          <w:bCs/>
-        </w:rPr>
-        <w:t xml:space="preserve"> Explicación de cada característica con ejemplos</w:t>
-      </w:r>
-    </w:p>
-    <w:p>
-      <w:r>
-        <w:pict w14:anchorId="202FA9DE">
-          <v:rect id="_x0000_i1033" style="width:0;height:1.5pt" o:hralign="center" o:hrstd="t" o:hr="t" fillcolor="#a0a0a0" stroked="f"/>
-        </w:pict>
-      </w:r>
-    </w:p>
-    <w:p>
-      <w:pPr>
-        <w:pStyle w:val="Ttulo4"/>
-      </w:pPr>
-      <w:r>
-        <w:rPr>
-          <w:rFonts w:ascii="Segoe UI Emoji" w:hAnsi="Segoe UI Emoji" w:cs="Segoe UI Emoji"/>
-        </w:rPr>
-        <w:t>🔷</w:t>
-      </w:r>
-      <w:r>
-        <w:t xml:space="preserve"> Portabilidad</w:t>
+        </w:rPr>
+        <w:t>🟡</w:t>
+      </w:r>
+      <w:r>
+        <w:t xml:space="preserve"> Nivel 3 – Definido</w:t>
       </w:r>
     </w:p>
     <w:p>
       <w:pPr>
         <w:numPr>
           <w:ilvl w:val="0"/>
-          <w:numId w:val="11"/>
-        </w:numPr>
-      </w:pPr>
-      <w:r>
-        <w:t>¿Funciona el software en diferentes dispositivos o sistemas?</w:t>
+          <w:numId w:val="21"/>
+        </w:numPr>
+      </w:pPr>
+      <w:r>
+        <w:rPr>
+          <w:b/>
+          <w:bCs/>
+        </w:rPr>
+        <w:t>Descripción:</w:t>
+      </w:r>
+      <w:r>
+        <w:br/>
+        <w:t>Los procesos están estandarizados, documentados y se comprenden a nivel organizacional.</w:t>
       </w:r>
     </w:p>
     <w:p>
       <w:pPr>
         <w:numPr>
           <w:ilvl w:val="0"/>
-          <w:numId w:val="11"/>
-        </w:numPr>
-      </w:pPr>
-      <w:r>
-        <w:rPr>
-          <w:rFonts w:ascii="Segoe UI Emoji" w:hAnsi="Segoe UI Emoji" w:cs="Segoe UI Emoji"/>
-        </w:rPr>
-        <w:t>📌</w:t>
+          <w:numId w:val="21"/>
+        </w:numPr>
+      </w:pPr>
+      <w:r>
+        <w:rPr>
+          <w:b/>
+          <w:bCs/>
+        </w:rPr>
+        <w:t>Frase clave:</w:t>
       </w:r>
       <w:r>
         <w:t xml:space="preserve"> </w:t>
-      </w:r>
-      <w:proofErr w:type="spellStart"/>
-      <w:r>
-        <w:t>Ej</w:t>
-      </w:r>
-      <w:proofErr w:type="spellEnd"/>
-      <w:r>
-        <w:t xml:space="preserve">: Una </w:t>
-      </w:r>
-      <w:proofErr w:type="gramStart"/>
-      <w:r>
-        <w:t>app</w:t>
-      </w:r>
-      <w:proofErr w:type="gramEnd"/>
-      <w:r>
-        <w:t xml:space="preserve"> que corre igual en Android, iOS y PC.</w:t>
-      </w:r>
-    </w:p>
-    <w:p>
-      <w:pPr>
-        <w:numPr>
-          <w:ilvl w:val="0"/>
-          <w:numId w:val="11"/>
-        </w:numPr>
-      </w:pPr>
-      <w:r>
-        <w:t xml:space="preserve">Primitivas: </w:t>
       </w:r>
       <w:r>
         <w:rPr>
           <w:i/>
           <w:iCs/>
         </w:rPr>
-        <w:t>Independencia de dispositivos, Auto contención</w:t>
-      </w:r>
-    </w:p>
-    <w:p>
-      <w:r>
-        <w:pict w14:anchorId="5F947985">
-          <v:rect id="_x0000_i1034" style="width:0;height:1.5pt" o:hralign="center" o:hrstd="t" o:hr="t" fillcolor="#a0a0a0" stroked="f"/>
+        <w:t>“Se ejecutan los planes.”</w:t>
+      </w:r>
+    </w:p>
+    <w:p>
+      <w:pPr>
+        <w:numPr>
+          <w:ilvl w:val="0"/>
+          <w:numId w:val="21"/>
+        </w:numPr>
+      </w:pPr>
+      <w:r>
+        <w:rPr>
+          <w:b/>
+          <w:bCs/>
+        </w:rPr>
+        <w:t>Ejemplo:</w:t>
+      </w:r>
+      <w:r>
+        <w:br/>
+        <w:t>Todos los equipos de la empresa usan la misma metodología para desarrollar software (como Scrum o RUP), con manuales, plantillas y prácticas comunes.</w:t>
+      </w:r>
+    </w:p>
+    <w:p>
+      <w:r>
+        <w:pict w14:anchorId="7CEF36E3">
+          <v:rect id="_x0000_i1107" style="width:0;height:1.5pt" o:hralign="center" o:hrstd="t" o:hr="t" fillcolor="#a0a0a0" stroked="f"/>
         </w:pict>
       </w:r>
     </w:p>
@@ -1656,70 +2819,89 @@
         <w:rPr>
           <w:rFonts w:ascii="Segoe UI Emoji" w:hAnsi="Segoe UI Emoji" w:cs="Segoe UI Emoji"/>
         </w:rPr>
-        <w:t>🔷</w:t>
-      </w:r>
-      <w:r>
-        <w:t xml:space="preserve"> Confiabilidad</w:t>
+        <w:t>🟠</w:t>
+      </w:r>
+      <w:r>
+        <w:t xml:space="preserve"> Nivel 4 – Administrado Cuantitativamente (Gestión Cuantitativa)</w:t>
       </w:r>
     </w:p>
     <w:p>
       <w:pPr>
         <w:numPr>
           <w:ilvl w:val="0"/>
-          <w:numId w:val="12"/>
-        </w:numPr>
-      </w:pPr>
-      <w:r>
-        <w:t>¿Hace el software lo que se espera sin fallos?</w:t>
+          <w:numId w:val="22"/>
+        </w:numPr>
+      </w:pPr>
+      <w:r>
+        <w:rPr>
+          <w:b/>
+          <w:bCs/>
+        </w:rPr>
+        <w:t>Descripción:</w:t>
+      </w:r>
+      <w:r>
+        <w:br/>
+        <w:t xml:space="preserve">La organización establece </w:t>
+      </w:r>
+      <w:r>
+        <w:rPr>
+          <w:b/>
+          <w:bCs/>
+        </w:rPr>
+        <w:t>objetivos medibles</w:t>
+      </w:r>
+      <w:r>
+        <w:t xml:space="preserve"> para controlar el rendimiento y calidad de los procesos.</w:t>
       </w:r>
     </w:p>
     <w:p>
       <w:pPr>
         <w:numPr>
           <w:ilvl w:val="0"/>
-          <w:numId w:val="12"/>
-        </w:numPr>
-      </w:pPr>
-      <w:r>
-        <w:rPr>
-          <w:rFonts w:ascii="Segoe UI Emoji" w:hAnsi="Segoe UI Emoji" w:cs="Segoe UI Emoji"/>
-        </w:rPr>
-        <w:t>📌</w:t>
+          <w:numId w:val="22"/>
+        </w:numPr>
+      </w:pPr>
+      <w:r>
+        <w:rPr>
+          <w:b/>
+          <w:bCs/>
+        </w:rPr>
+        <w:t>Frase clave:</w:t>
       </w:r>
       <w:r>
         <w:t xml:space="preserve"> </w:t>
-      </w:r>
-      <w:proofErr w:type="spellStart"/>
-      <w:r>
-        <w:t>Ej</w:t>
-      </w:r>
-      <w:proofErr w:type="spellEnd"/>
-      <w:r>
-        <w:t>: Un sistema de nómina que calcula los sueldos siempre correctamente.</w:t>
-      </w:r>
-    </w:p>
-    <w:p>
-      <w:pPr>
-        <w:numPr>
-          <w:ilvl w:val="0"/>
-          <w:numId w:val="12"/>
-        </w:numPr>
-      </w:pPr>
-      <w:r>
-        <w:t xml:space="preserve">Primitivas: </w:t>
       </w:r>
       <w:r>
         <w:rPr>
           <w:i/>
           <w:iCs/>
         </w:rPr>
-        <w:t>Exactitud, Completitud, Consistencia, Robustez/Integridad</w:t>
-      </w:r>
-    </w:p>
-    <w:p>
-      <w:r>
-        <w:pict w14:anchorId="5E06D548">
-          <v:rect id="_x0000_i1035" style="width:0;height:1.5pt" o:hralign="center" o:hrstd="t" o:hr="t" fillcolor="#a0a0a0" stroked="f"/>
+        <w:t>“Se miden las actividades.”</w:t>
+      </w:r>
+    </w:p>
+    <w:p>
+      <w:pPr>
+        <w:numPr>
+          <w:ilvl w:val="0"/>
+          <w:numId w:val="22"/>
+        </w:numPr>
+      </w:pPr>
+      <w:r>
+        <w:rPr>
+          <w:b/>
+          <w:bCs/>
+        </w:rPr>
+        <w:t>Ejemplo:</w:t>
+      </w:r>
+      <w:r>
+        <w:br/>
+        <w:t>Se recopilan métricas como defectos por módulo, tiempo promedio de respuesta, velocidad de desarrollo, etc. Estas métricas ayudan a tomar decisiones basadas en datos.</w:t>
+      </w:r>
+    </w:p>
+    <w:p>
+      <w:r>
+        <w:pict w14:anchorId="00198E4A">
+          <v:rect id="_x0000_i1108" style="width:0;height:1.5pt" o:hralign="center" o:hrstd="t" o:hr="t" fillcolor="#a0a0a0" stroked="f"/>
         </w:pict>
       </w:r>
     </w:p>
@@ -1731,477 +2913,237 @@
         <w:rPr>
           <w:rFonts w:ascii="Segoe UI Emoji" w:hAnsi="Segoe UI Emoji" w:cs="Segoe UI Emoji"/>
         </w:rPr>
-        <w:t>🔷</w:t>
-      </w:r>
-      <w:r>
-        <w:t xml:space="preserve"> Eficiencia</w:t>
+        <w:t>🔴</w:t>
+      </w:r>
+      <w:r>
+        <w:t xml:space="preserve"> Nivel 5 – Optimizado</w:t>
       </w:r>
     </w:p>
     <w:p>
       <w:pPr>
         <w:numPr>
           <w:ilvl w:val="0"/>
-          <w:numId w:val="13"/>
-        </w:numPr>
-      </w:pPr>
-      <w:r>
-        <w:t>¿Utiliza bien los recursos del sistema? ¿Es rápido?</w:t>
+          <w:numId w:val="23"/>
+        </w:numPr>
+      </w:pPr>
+      <w:r>
+        <w:rPr>
+          <w:b/>
+          <w:bCs/>
+        </w:rPr>
+        <w:t>Descripción:</w:t>
+      </w:r>
+      <w:r>
+        <w:br/>
+        <w:t xml:space="preserve">Se trabaja en la </w:t>
+      </w:r>
+      <w:r>
+        <w:rPr>
+          <w:b/>
+          <w:bCs/>
+        </w:rPr>
+        <w:t>mejora continua de los procesos</w:t>
+      </w:r>
+      <w:r>
+        <w:t>, aplicando innovación y acciones correctivas basadas en los datos recogidos.</w:t>
       </w:r>
     </w:p>
     <w:p>
       <w:pPr>
         <w:numPr>
           <w:ilvl w:val="0"/>
-          <w:numId w:val="13"/>
-        </w:numPr>
-      </w:pPr>
-      <w:r>
-        <w:rPr>
-          <w:rFonts w:ascii="Segoe UI Emoji" w:hAnsi="Segoe UI Emoji" w:cs="Segoe UI Emoji"/>
-        </w:rPr>
-        <w:t>📌</w:t>
+          <w:numId w:val="23"/>
+        </w:numPr>
+      </w:pPr>
+      <w:r>
+        <w:rPr>
+          <w:b/>
+          <w:bCs/>
+        </w:rPr>
+        <w:t>Frase clave:</w:t>
       </w:r>
       <w:r>
         <w:t xml:space="preserve"> </w:t>
-      </w:r>
-      <w:proofErr w:type="spellStart"/>
-      <w:r>
-        <w:t>Ej</w:t>
-      </w:r>
-      <w:proofErr w:type="spellEnd"/>
-      <w:r>
-        <w:t xml:space="preserve">: Una </w:t>
-      </w:r>
-      <w:proofErr w:type="gramStart"/>
-      <w:r>
-        <w:t>app</w:t>
-      </w:r>
-      <w:proofErr w:type="gramEnd"/>
-      <w:r>
-        <w:t xml:space="preserve"> que no consume mucha batería ni se pone lenta.</w:t>
-      </w:r>
-    </w:p>
-    <w:p>
-      <w:pPr>
-        <w:numPr>
-          <w:ilvl w:val="0"/>
-          <w:numId w:val="13"/>
-        </w:numPr>
-      </w:pPr>
-      <w:r>
-        <w:t xml:space="preserve">Primitivas: </w:t>
       </w:r>
       <w:r>
         <w:rPr>
           <w:i/>
           <w:iCs/>
         </w:rPr>
-        <w:t>Accesibilidad, Eficiencia de uso de dispositivos</w:t>
-      </w:r>
-    </w:p>
-    <w:p>
-      <w:r>
-        <w:pict w14:anchorId="47310F8F">
-          <v:rect id="_x0000_i1036" style="width:0;height:1.5pt" o:hralign="center" o:hrstd="t" o:hr="t" fillcolor="#a0a0a0" stroked="f"/>
+        <w:t>“Se actúa para mejorar las mediciones.”</w:t>
+      </w:r>
+    </w:p>
+    <w:p>
+      <w:pPr>
+        <w:numPr>
+          <w:ilvl w:val="0"/>
+          <w:numId w:val="23"/>
+        </w:numPr>
+      </w:pPr>
+      <w:r>
+        <w:rPr>
+          <w:b/>
+          <w:bCs/>
+        </w:rPr>
+        <w:t>Ejemplo:</w:t>
+      </w:r>
+      <w:r>
+        <w:br/>
+        <w:t>La empresa usa inteligencia artificial o aprendizaje automático para predecir retrasos o errores, automatiza pruebas y mejora sus procesos continuamente, según análisis de tendencias.</w:t>
+      </w:r>
+    </w:p>
+    <w:p>
+      <w:r>
+        <w:lastRenderedPageBreak/>
+        <w:pict w14:anchorId="6F746F0B">
+          <v:rect id="_x0000_i1109" style="width:0;height:1.5pt" o:hralign="center" o:hrstd="t" o:hr="t" fillcolor="#a0a0a0" stroked="f"/>
         </w:pict>
       </w:r>
     </w:p>
     <w:p>
       <w:pPr>
-        <w:pStyle w:val="Ttulo4"/>
+        <w:pStyle w:val="Ttulo3"/>
       </w:pPr>
       <w:r>
         <w:rPr>
           <w:rFonts w:ascii="Segoe UI Emoji" w:hAnsi="Segoe UI Emoji" w:cs="Segoe UI Emoji"/>
         </w:rPr>
-        <w:t>🔷</w:t>
-      </w:r>
-      <w:r>
-        <w:t xml:space="preserve"> Usabilidad (Ingeniería Humana)</w:t>
+        <w:t>📘</w:t>
+      </w:r>
+      <w:r>
+        <w:t xml:space="preserve"> Ejemplo resumido tipo historia:</w:t>
+      </w:r>
+    </w:p>
+    <w:p>
+      <w:r>
+        <w:t>Una pequeña empresa comienza su camino en CMMI...</w:t>
       </w:r>
     </w:p>
     <w:p>
       <w:pPr>
         <w:numPr>
           <w:ilvl w:val="0"/>
-          <w:numId w:val="14"/>
-        </w:numPr>
-      </w:pPr>
-      <w:r>
-        <w:t>¿Es fácil de aprender y usar?</w:t>
+          <w:numId w:val="24"/>
+        </w:numPr>
+      </w:pPr>
+      <w:r>
+        <w:t>Al principio (Nivel 1), cada desarrollador trabaja por su cuenta, y los proyectos son un caos.</w:t>
       </w:r>
     </w:p>
     <w:p>
       <w:pPr>
         <w:numPr>
           <w:ilvl w:val="0"/>
-          <w:numId w:val="14"/>
-        </w:numPr>
+          <w:numId w:val="24"/>
+        </w:numPr>
+      </w:pPr>
+      <w:r>
+        <w:t>Luego (Nivel 2), empiezan a usar tareas con responsables y cronogramas.</w:t>
+      </w:r>
+    </w:p>
+    <w:p>
+      <w:pPr>
+        <w:numPr>
+          <w:ilvl w:val="0"/>
+          <w:numId w:val="24"/>
+        </w:numPr>
+      </w:pPr>
+      <w:r>
+        <w:t>Más adelante (Nivel 3), adoptan una metodología común y entrenan a todos.</w:t>
+      </w:r>
+    </w:p>
+    <w:p>
+      <w:pPr>
+        <w:numPr>
+          <w:ilvl w:val="0"/>
+          <w:numId w:val="24"/>
+        </w:numPr>
+      </w:pPr>
+      <w:r>
+        <w:t>Con el tiempo (Nivel 4), implementan métricas de calidad y rendimiento.</w:t>
+      </w:r>
+    </w:p>
+    <w:p>
+      <w:pPr>
+        <w:numPr>
+          <w:ilvl w:val="0"/>
+          <w:numId w:val="24"/>
+        </w:numPr>
+      </w:pPr>
+      <w:r>
+        <w:t>Finalmente (Nivel 5), mejoran continuamente con base en análisis y tecnología.</w:t>
+      </w:r>
+    </w:p>
+    <w:p>
+      <w:r>
+        <w:pict w14:anchorId="60D4E1BF">
+          <v:rect id="_x0000_i1110" style="width:0;height:1.5pt" o:hralign="center" o:hrstd="t" o:hr="t" fillcolor="#a0a0a0" stroked="f"/>
+        </w:pict>
+      </w:r>
+    </w:p>
+    <w:p>
+      <w:pPr>
+        <w:pStyle w:val="Ttulo3"/>
       </w:pPr>
       <w:r>
         <w:rPr>
           <w:rFonts w:ascii="Segoe UI Emoji" w:hAnsi="Segoe UI Emoji" w:cs="Segoe UI Emoji"/>
         </w:rPr>
-        <w:t>📌</w:t>
-      </w:r>
-      <w:r>
-        <w:t xml:space="preserve"> </w:t>
-      </w:r>
-      <w:proofErr w:type="spellStart"/>
-      <w:r>
-        <w:t>Ej</w:t>
-      </w:r>
-      <w:proofErr w:type="spellEnd"/>
-      <w:r>
-        <w:t>: Que el botón de “guardar” sea fácil de encontrar.</w:t>
+        <w:t>✅</w:t>
+      </w:r>
+      <w:r>
+        <w:t xml:space="preserve"> ¿Por qué es útil CMMI?</w:t>
       </w:r>
     </w:p>
     <w:p>
       <w:pPr>
         <w:numPr>
           <w:ilvl w:val="0"/>
-          <w:numId w:val="14"/>
-        </w:numPr>
-      </w:pPr>
-      <w:r>
-        <w:t xml:space="preserve">Primitivas: </w:t>
-      </w:r>
-      <w:r>
-        <w:rPr>
-          <w:i/>
-          <w:iCs/>
-        </w:rPr>
-        <w:t>Accesibilidad, Comunicación, Robustez/Integridad</w:t>
-      </w:r>
-    </w:p>
-    <w:p>
-      <w:r>
-        <w:pict w14:anchorId="402ECA13">
-          <v:rect id="_x0000_i1037" style="width:0;height:1.5pt" o:hralign="center" o:hrstd="t" o:hr="t" fillcolor="#a0a0a0" stroked="f"/>
+          <w:numId w:val="25"/>
+        </w:numPr>
+      </w:pPr>
+      <w:r>
+        <w:t>Mejora la calidad de los productos y servicios.</w:t>
+      </w:r>
+    </w:p>
+    <w:p>
+      <w:pPr>
+        <w:numPr>
+          <w:ilvl w:val="0"/>
+          <w:numId w:val="25"/>
+        </w:numPr>
+      </w:pPr>
+      <w:r>
+        <w:t>Reduce riesgos de fallos y sobrecostos.</w:t>
+      </w:r>
+    </w:p>
+    <w:p>
+      <w:pPr>
+        <w:numPr>
+          <w:ilvl w:val="0"/>
+          <w:numId w:val="25"/>
+        </w:numPr>
+      </w:pPr>
+      <w:r>
+        <w:t>Permite certificaciones que demuestran madurez ante clientes.</w:t>
+      </w:r>
+    </w:p>
+    <w:p>
+      <w:pPr>
+        <w:numPr>
+          <w:ilvl w:val="0"/>
+          <w:numId w:val="25"/>
+        </w:numPr>
+      </w:pPr>
+      <w:r>
+        <w:t>Fomenta la cultura de mejora continua.</w:t>
+      </w:r>
+    </w:p>
+    <w:p>
+      <w:r>
+        <w:pict w14:anchorId="61E54177">
+          <v:rect id="_x0000_i1111" style="width:0;height:1.5pt" o:hralign="center" o:hrstd="t" o:hr="t" fillcolor="#a0a0a0" stroked="f"/>
         </w:pict>
-      </w:r>
-    </w:p>
-    <w:p>
-      <w:pPr>
-        <w:pStyle w:val="Ttulo4"/>
-      </w:pPr>
-      <w:r>
-        <w:rPr>
-          <w:rFonts w:ascii="Segoe UI Emoji" w:hAnsi="Segoe UI Emoji" w:cs="Segoe UI Emoji"/>
-        </w:rPr>
-        <w:t>🔷</w:t>
-      </w:r>
-      <w:r>
-        <w:t xml:space="preserve"> </w:t>
-      </w:r>
-      <w:proofErr w:type="spellStart"/>
-      <w:r>
-        <w:t>Testeabilidad</w:t>
-      </w:r>
-      <w:proofErr w:type="spellEnd"/>
-      <w:r>
-        <w:t xml:space="preserve"> (Facilidad de prueba)</w:t>
-      </w:r>
-    </w:p>
-    <w:p>
-      <w:pPr>
-        <w:numPr>
-          <w:ilvl w:val="0"/>
-          <w:numId w:val="15"/>
-        </w:numPr>
-      </w:pPr>
-      <w:r>
-        <w:t>¿Es fácil de probar para encontrar errores?</w:t>
-      </w:r>
-    </w:p>
-    <w:p>
-      <w:pPr>
-        <w:numPr>
-          <w:ilvl w:val="0"/>
-          <w:numId w:val="15"/>
-        </w:numPr>
-      </w:pPr>
-      <w:r>
-        <w:rPr>
-          <w:rFonts w:ascii="Segoe UI Emoji" w:hAnsi="Segoe UI Emoji" w:cs="Segoe UI Emoji"/>
-        </w:rPr>
-        <w:t>📌</w:t>
-      </w:r>
-      <w:r>
-        <w:t xml:space="preserve"> </w:t>
-      </w:r>
-      <w:proofErr w:type="spellStart"/>
-      <w:r>
-        <w:t>Ej</w:t>
-      </w:r>
-      <w:proofErr w:type="spellEnd"/>
-      <w:r>
-        <w:t>: Un sistema con módulos bien separados facilita las pruebas automáticas.</w:t>
-      </w:r>
-    </w:p>
-    <w:p>
-      <w:pPr>
-        <w:numPr>
-          <w:ilvl w:val="0"/>
-          <w:numId w:val="15"/>
-        </w:numPr>
-      </w:pPr>
-      <w:r>
-        <w:t xml:space="preserve">Primitivas: </w:t>
-      </w:r>
-      <w:r>
-        <w:rPr>
-          <w:i/>
-          <w:iCs/>
-        </w:rPr>
-        <w:t>Comunicación, Auto descripción, Estructuración</w:t>
-      </w:r>
-    </w:p>
-    <w:p>
-      <w:r>
-        <w:pict w14:anchorId="5E0B0EAC">
-          <v:rect id="_x0000_i1038" style="width:0;height:1.5pt" o:hralign="center" o:hrstd="t" o:hr="t" fillcolor="#a0a0a0" stroked="f"/>
-        </w:pict>
-      </w:r>
-    </w:p>
-    <w:p>
-      <w:pPr>
-        <w:pStyle w:val="Ttulo4"/>
-      </w:pPr>
-      <w:r>
-        <w:rPr>
-          <w:rFonts w:ascii="Segoe UI Emoji" w:hAnsi="Segoe UI Emoji" w:cs="Segoe UI Emoji"/>
-        </w:rPr>
-        <w:lastRenderedPageBreak/>
-        <w:t>🔷</w:t>
-      </w:r>
-      <w:r>
-        <w:t xml:space="preserve"> </w:t>
-      </w:r>
-      <w:proofErr w:type="spellStart"/>
-      <w:r>
-        <w:t>Entendibilidad</w:t>
-      </w:r>
-      <w:proofErr w:type="spellEnd"/>
-      <w:r>
-        <w:t xml:space="preserve"> (Facilidad de comprensión)</w:t>
-      </w:r>
-    </w:p>
-    <w:p>
-      <w:pPr>
-        <w:numPr>
-          <w:ilvl w:val="0"/>
-          <w:numId w:val="16"/>
-        </w:numPr>
-      </w:pPr>
-      <w:r>
-        <w:t>¿Es fácil de leer y entender el código y la lógica del sistema?</w:t>
-      </w:r>
-    </w:p>
-    <w:p>
-      <w:pPr>
-        <w:numPr>
-          <w:ilvl w:val="0"/>
-          <w:numId w:val="16"/>
-        </w:numPr>
-      </w:pPr>
-      <w:r>
-        <w:rPr>
-          <w:rFonts w:ascii="Segoe UI Emoji" w:hAnsi="Segoe UI Emoji" w:cs="Segoe UI Emoji"/>
-        </w:rPr>
-        <w:t>📌</w:t>
-      </w:r>
-      <w:r>
-        <w:t xml:space="preserve"> </w:t>
-      </w:r>
-      <w:proofErr w:type="spellStart"/>
-      <w:r>
-        <w:t>Ej</w:t>
-      </w:r>
-      <w:proofErr w:type="spellEnd"/>
-      <w:r>
-        <w:t>: Un código con nombres claros y bien comentado.</w:t>
-      </w:r>
-    </w:p>
-    <w:p>
-      <w:pPr>
-        <w:numPr>
-          <w:ilvl w:val="0"/>
-          <w:numId w:val="16"/>
-        </w:numPr>
-      </w:pPr>
-      <w:r>
-        <w:t xml:space="preserve">Primitivas: </w:t>
-      </w:r>
-      <w:r>
-        <w:rPr>
-          <w:i/>
-          <w:iCs/>
-        </w:rPr>
-        <w:t>Concisión, Legibilidad, Estructuración, Consistencia</w:t>
-      </w:r>
-    </w:p>
-    <w:p>
-      <w:r>
-        <w:pict w14:anchorId="693EB92B">
-          <v:rect id="_x0000_i1039" style="width:0;height:1.5pt" o:hralign="center" o:hrstd="t" o:hr="t" fillcolor="#a0a0a0" stroked="f"/>
-        </w:pict>
-      </w:r>
-    </w:p>
-    <w:p>
-      <w:pPr>
-        <w:rPr>
-          <w:b/>
-          <w:bCs/>
-        </w:rPr>
-      </w:pPr>
-      <w:r>
-        <w:rPr>
-          <w:rFonts w:ascii="Segoe UI Emoji" w:hAnsi="Segoe UI Emoji" w:cs="Segoe UI Emoji"/>
-          <w:b/>
-          <w:bCs/>
-        </w:rPr>
-        <w:t>🔷</w:t>
-      </w:r>
-      <w:r>
-        <w:rPr>
-          <w:b/>
-          <w:bCs/>
-        </w:rPr>
-        <w:t xml:space="preserve"> Modificabilidad (Facilidad de cambio)</w:t>
-      </w:r>
-    </w:p>
-    <w:p>
-      <w:pPr>
-        <w:numPr>
-          <w:ilvl w:val="0"/>
-          <w:numId w:val="17"/>
-        </w:numPr>
-      </w:pPr>
-      <w:r>
-        <w:t>¿Es fácil actualizar o modificar el software?</w:t>
-      </w:r>
-    </w:p>
-    <w:p>
-      <w:pPr>
-        <w:numPr>
-          <w:ilvl w:val="0"/>
-          <w:numId w:val="17"/>
-        </w:numPr>
-      </w:pPr>
-      <w:r>
-        <w:rPr>
-          <w:rFonts w:ascii="Segoe UI Emoji" w:hAnsi="Segoe UI Emoji" w:cs="Segoe UI Emoji"/>
-        </w:rPr>
-        <w:t>📌</w:t>
-      </w:r>
-      <w:r>
-        <w:t xml:space="preserve"> </w:t>
-      </w:r>
-      <w:proofErr w:type="spellStart"/>
-      <w:r>
-        <w:t>Ej</w:t>
-      </w:r>
-      <w:proofErr w:type="spellEnd"/>
-      <w:r>
-        <w:t>: Cambiar el diseño de un formulario sin afectar otras partes del sistema.</w:t>
-      </w:r>
-    </w:p>
-    <w:p>
-      <w:pPr>
-        <w:numPr>
-          <w:ilvl w:val="0"/>
-          <w:numId w:val="17"/>
-        </w:numPr>
-      </w:pPr>
-      <w:r>
-        <w:t xml:space="preserve">Primitivas: </w:t>
-      </w:r>
-      <w:r>
-        <w:rPr>
-          <w:i/>
-          <w:iCs/>
-        </w:rPr>
-        <w:t xml:space="preserve">Estructuración, </w:t>
-      </w:r>
-      <w:proofErr w:type="spellStart"/>
-      <w:r>
-        <w:rPr>
-          <w:i/>
-          <w:iCs/>
-        </w:rPr>
-        <w:t>Automentabilidad</w:t>
-      </w:r>
-      <w:proofErr w:type="spellEnd"/>
-    </w:p>
-    <w:p>
-      <w:r>
-        <w:pict w14:anchorId="26529AE9">
-          <v:rect id="_x0000_i1040" style="width:0;height:1.5pt" o:hralign="center" o:hrstd="t" o:hr="t" fillcolor="#a0a0a0" stroked="f"/>
-        </w:pict>
-      </w:r>
-    </w:p>
-    <w:p>
-      <w:pPr>
-        <w:pStyle w:val="Ttulo2"/>
-      </w:pPr>
-      <w:r>
-        <w:rPr>
-          <w:rFonts w:ascii="Segoe UI Emoji" w:hAnsi="Segoe UI Emoji" w:cs="Segoe UI Emoji"/>
-        </w:rPr>
-        <w:t>📌</w:t>
-      </w:r>
-      <w:r>
-        <w:t xml:space="preserve"> Conclusión</w:t>
-      </w:r>
-    </w:p>
-    <w:p>
-      <w:r>
-        <w:t>El modelo Boehm permite evaluar la calidad del software en profundidad.</w:t>
-      </w:r>
-      <w:r>
-        <w:br/>
-      </w:r>
-      <w:r>
-        <w:rPr>
-          <w:rFonts w:ascii="Segoe UI Emoji" w:hAnsi="Segoe UI Emoji" w:cs="Segoe UI Emoji"/>
-        </w:rPr>
-        <w:t>🔹</w:t>
-      </w:r>
-      <w:r>
-        <w:t xml:space="preserve"> </w:t>
-      </w:r>
-      <w:r>
-        <w:rPr>
-          <w:b/>
-          <w:bCs/>
-        </w:rPr>
-        <w:t>Los usuarios</w:t>
-      </w:r>
-      <w:r>
-        <w:t xml:space="preserve"> obtienen software útil, confiable y fácil de usar.</w:t>
-      </w:r>
-      <w:r>
-        <w:br/>
-      </w:r>
-      <w:r>
-        <w:rPr>
-          <w:rFonts w:ascii="Segoe UI Emoji" w:hAnsi="Segoe UI Emoji" w:cs="Segoe UI Emoji"/>
-        </w:rPr>
-        <w:t>🔹</w:t>
-      </w:r>
-      <w:r>
-        <w:t xml:space="preserve"> </w:t>
-      </w:r>
-      <w:r>
-        <w:rPr>
-          <w:b/>
-          <w:bCs/>
-        </w:rPr>
-        <w:t>Los desarrolladores</w:t>
-      </w:r>
-      <w:r>
-        <w:t xml:space="preserve"> logran sistemas que pueden mantener, probar y modificar sin complicaciones.</w:t>
       </w:r>
     </w:p>
     <w:p/>
@@ -2218,6 +3160,155 @@
 <file path=word/numbering.xml><?xml version="1.0" encoding="utf-8"?>
 <w:numbering xmlns:wpc="http://schemas.microsoft.com/office/word/2010/wordprocessingCanvas" xmlns:cx="http://schemas.microsoft.com/office/drawing/2014/chartex" xmlns:cx1="http://schemas.microsoft.com/office/drawing/2015/9/8/chartex" xmlns:cx2="http://schemas.microsoft.com/office/drawing/2015/10/21/chartex" xmlns:cx3="http://schemas.microsoft.com/office/drawing/2016/5/9/chartex" xmlns:cx4="http://schemas.microsoft.com/office/drawing/2016/5/10/chartex" xmlns:cx5="http://schemas.microsoft.com/office/drawing/2016/5/11/chartex" xmlns:cx6="http://schemas.microsoft.com/office/drawing/2016/5/12/chartex" xmlns:cx7="http://schemas.microsoft.com/office/drawing/2016/5/13/chartex" xmlns:cx8="http://schemas.microsoft.com/office/drawing/2016/5/14/chartex" xmlns:mc="http://schemas.openxmlformats.org/markup-compatibility/2006" xmlns:aink="http://schemas.microsoft.com/office/drawing/2016/ink" xmlns:am3d="http://schemas.microsoft.com/office/drawing/2017/model3d" xmlns:o="urn:schemas-microsoft-com:office:office" xmlns:oel="http://schemas.microsoft.com/office/2019/extlst" xmlns:r="http://schemas.openxmlformats.org/officeDocument/2006/relationships" xmlns:m="http://schemas.openxmlformats.org/officeDocument/2006/math" xmlns:v="urn:schemas-microsoft-com:vml" xmlns:wp14="http://schemas.microsoft.com/office/word/2010/wordprocessingDrawing" xmlns:wp="http://schemas.openxmlformats.org/drawingml/2006/wordprocessingDrawing" xmlns:w10="urn:schemas-microsoft-com:office:word" xmlns:w="http://schemas.openxmlformats.org/wordprocessingml/2006/main" xmlns:w14="http://schemas.microsoft.com/office/word/2010/wordml" xmlns:w15="http://schemas.microsoft.com/office/word/2012/wordml" xmlns:w16cex="http://schemas.microsoft.com/office/word/2018/wordml/cex" xmlns:w16cid="http://schemas.microsoft.com/office/word/2016/wordml/cid" xmlns:w16="http://schemas.microsoft.com/office/word/2018/wordml" xmlns:w16du="http://schemas.microsoft.com/office/word/2023/wordml/word16du" xmlns:w16sdtdh="http://schemas.microsoft.com/office/word/2020/wordml/sdtdatahash" xmlns:w16sdtfl="http://schemas.microsoft.com/office/word/2024/wordml/sdtformatlock" xmlns:w16se="http://schemas.microsoft.com/office/word/2015/wordml/symex" xmlns:wpg="http://schemas.microsoft.com/office/word/2010/wordprocessingGroup" xmlns:wpi="http://schemas.microsoft.com/office/word/2010/wordprocessingInk" xmlns:wne="http://schemas.microsoft.com/office/word/2006/wordml" xmlns:wps="http://schemas.microsoft.com/office/word/2010/wordprocessingShape" mc:Ignorable="w14 w15 w16se w16cid w16 w16cex w16sdtdh w16sdtfl w16du wp14">
   <w:abstractNum w:abstractNumId="0" w15:restartNumberingAfterBreak="0">
+    <w:nsid w:val="023D0478"/>
+    <w:multiLevelType w:val="multilevel"/>
+    <w:tmpl w:val="57BE910A"/>
+    <w:lvl w:ilvl="0">
+      <w:start w:val="1"/>
+      <w:numFmt w:val="bullet"/>
+      <w:lvlText w:val=""/>
+      <w:lvlJc w:val="left"/>
+      <w:pPr>
+        <w:tabs>
+          <w:tab w:val="num" w:pos="720"/>
+        </w:tabs>
+        <w:ind w:left="720" w:hanging="360"/>
+      </w:pPr>
+      <w:rPr>
+        <w:rFonts w:ascii="Symbol" w:hAnsi="Symbol" w:hint="default"/>
+        <w:sz w:val="20"/>
+      </w:rPr>
+    </w:lvl>
+    <w:lvl w:ilvl="1" w:tentative="1">
+      <w:start w:val="1"/>
+      <w:numFmt w:val="bullet"/>
+      <w:lvlText w:val="o"/>
+      <w:lvlJc w:val="left"/>
+      <w:pPr>
+        <w:tabs>
+          <w:tab w:val="num" w:pos="1440"/>
+        </w:tabs>
+        <w:ind w:left="1440" w:hanging="360"/>
+      </w:pPr>
+      <w:rPr>
+        <w:rFonts w:ascii="Courier New" w:hAnsi="Courier New" w:hint="default"/>
+        <w:sz w:val="20"/>
+      </w:rPr>
+    </w:lvl>
+    <w:lvl w:ilvl="2" w:tentative="1">
+      <w:start w:val="1"/>
+      <w:numFmt w:val="bullet"/>
+      <w:lvlText w:val=""/>
+      <w:lvlJc w:val="left"/>
+      <w:pPr>
+        <w:tabs>
+          <w:tab w:val="num" w:pos="2160"/>
+        </w:tabs>
+        <w:ind w:left="2160" w:hanging="360"/>
+      </w:pPr>
+      <w:rPr>
+        <w:rFonts w:ascii="Wingdings" w:hAnsi="Wingdings" w:hint="default"/>
+        <w:sz w:val="20"/>
+      </w:rPr>
+    </w:lvl>
+    <w:lvl w:ilvl="3" w:tentative="1">
+      <w:start w:val="1"/>
+      <w:numFmt w:val="bullet"/>
+      <w:lvlText w:val=""/>
+      <w:lvlJc w:val="left"/>
+      <w:pPr>
+        <w:tabs>
+          <w:tab w:val="num" w:pos="2880"/>
+        </w:tabs>
+        <w:ind w:left="2880" w:hanging="360"/>
+      </w:pPr>
+      <w:rPr>
+        <w:rFonts w:ascii="Wingdings" w:hAnsi="Wingdings" w:hint="default"/>
+        <w:sz w:val="20"/>
+      </w:rPr>
+    </w:lvl>
+    <w:lvl w:ilvl="4" w:tentative="1">
+      <w:start w:val="1"/>
+      <w:numFmt w:val="bullet"/>
+      <w:lvlText w:val=""/>
+      <w:lvlJc w:val="left"/>
+      <w:pPr>
+        <w:tabs>
+          <w:tab w:val="num" w:pos="3600"/>
+        </w:tabs>
+        <w:ind w:left="3600" w:hanging="360"/>
+      </w:pPr>
+      <w:rPr>
+        <w:rFonts w:ascii="Wingdings" w:hAnsi="Wingdings" w:hint="default"/>
+        <w:sz w:val="20"/>
+      </w:rPr>
+    </w:lvl>
+    <w:lvl w:ilvl="5" w:tentative="1">
+      <w:start w:val="1"/>
+      <w:numFmt w:val="bullet"/>
+      <w:lvlText w:val=""/>
+      <w:lvlJc w:val="left"/>
+      <w:pPr>
+        <w:tabs>
+          <w:tab w:val="num" w:pos="4320"/>
+        </w:tabs>
+        <w:ind w:left="4320" w:hanging="360"/>
+      </w:pPr>
+      <w:rPr>
+        <w:rFonts w:ascii="Wingdings" w:hAnsi="Wingdings" w:hint="default"/>
+        <w:sz w:val="20"/>
+      </w:rPr>
+    </w:lvl>
+    <w:lvl w:ilvl="6" w:tentative="1">
+      <w:start w:val="1"/>
+      <w:numFmt w:val="bullet"/>
+      <w:lvlText w:val=""/>
+      <w:lvlJc w:val="left"/>
+      <w:pPr>
+        <w:tabs>
+          <w:tab w:val="num" w:pos="5040"/>
+        </w:tabs>
+        <w:ind w:left="5040" w:hanging="360"/>
+      </w:pPr>
+      <w:rPr>
+        <w:rFonts w:ascii="Wingdings" w:hAnsi="Wingdings" w:hint="default"/>
+        <w:sz w:val="20"/>
+      </w:rPr>
+    </w:lvl>
+    <w:lvl w:ilvl="7" w:tentative="1">
+      <w:start w:val="1"/>
+      <w:numFmt w:val="bullet"/>
+      <w:lvlText w:val=""/>
+      <w:lvlJc w:val="left"/>
+      <w:pPr>
+        <w:tabs>
+          <w:tab w:val="num" w:pos="5760"/>
+        </w:tabs>
+        <w:ind w:left="5760" w:hanging="360"/>
+      </w:pPr>
+      <w:rPr>
+        <w:rFonts w:ascii="Wingdings" w:hAnsi="Wingdings" w:hint="default"/>
+        <w:sz w:val="20"/>
+      </w:rPr>
+    </w:lvl>
+    <w:lvl w:ilvl="8" w:tentative="1">
+      <w:start w:val="1"/>
+      <w:numFmt w:val="bullet"/>
+      <w:lvlText w:val=""/>
+      <w:lvlJc w:val="left"/>
+      <w:pPr>
+        <w:tabs>
+          <w:tab w:val="num" w:pos="6480"/>
+        </w:tabs>
+        <w:ind w:left="6480" w:hanging="360"/>
+      </w:pPr>
+      <w:rPr>
+        <w:rFonts w:ascii="Wingdings" w:hAnsi="Wingdings" w:hint="default"/>
+        <w:sz w:val="20"/>
+      </w:rPr>
+    </w:lvl>
+  </w:abstractNum>
+  <w:abstractNum w:abstractNumId="1" w15:restartNumberingAfterBreak="0">
     <w:nsid w:val="0D2A4718"/>
     <w:multiLevelType w:val="multilevel"/>
     <w:tmpl w:val="56F67EA6"/>
@@ -2366,7 +3457,156 @@
       </w:rPr>
     </w:lvl>
   </w:abstractNum>
-  <w:abstractNum w:abstractNumId="1" w15:restartNumberingAfterBreak="0">
+  <w:abstractNum w:abstractNumId="2" w15:restartNumberingAfterBreak="0">
+    <w:nsid w:val="1E666CD1"/>
+    <w:multiLevelType w:val="multilevel"/>
+    <w:tmpl w:val="D4C28DDA"/>
+    <w:lvl w:ilvl="0">
+      <w:start w:val="1"/>
+      <w:numFmt w:val="bullet"/>
+      <w:lvlText w:val=""/>
+      <w:lvlJc w:val="left"/>
+      <w:pPr>
+        <w:tabs>
+          <w:tab w:val="num" w:pos="720"/>
+        </w:tabs>
+        <w:ind w:left="720" w:hanging="360"/>
+      </w:pPr>
+      <w:rPr>
+        <w:rFonts w:ascii="Symbol" w:hAnsi="Symbol" w:hint="default"/>
+        <w:sz w:val="20"/>
+      </w:rPr>
+    </w:lvl>
+    <w:lvl w:ilvl="1" w:tentative="1">
+      <w:start w:val="1"/>
+      <w:numFmt w:val="bullet"/>
+      <w:lvlText w:val="o"/>
+      <w:lvlJc w:val="left"/>
+      <w:pPr>
+        <w:tabs>
+          <w:tab w:val="num" w:pos="1440"/>
+        </w:tabs>
+        <w:ind w:left="1440" w:hanging="360"/>
+      </w:pPr>
+      <w:rPr>
+        <w:rFonts w:ascii="Courier New" w:hAnsi="Courier New" w:hint="default"/>
+        <w:sz w:val="20"/>
+      </w:rPr>
+    </w:lvl>
+    <w:lvl w:ilvl="2" w:tentative="1">
+      <w:start w:val="1"/>
+      <w:numFmt w:val="bullet"/>
+      <w:lvlText w:val=""/>
+      <w:lvlJc w:val="left"/>
+      <w:pPr>
+        <w:tabs>
+          <w:tab w:val="num" w:pos="2160"/>
+        </w:tabs>
+        <w:ind w:left="2160" w:hanging="360"/>
+      </w:pPr>
+      <w:rPr>
+        <w:rFonts w:ascii="Wingdings" w:hAnsi="Wingdings" w:hint="default"/>
+        <w:sz w:val="20"/>
+      </w:rPr>
+    </w:lvl>
+    <w:lvl w:ilvl="3" w:tentative="1">
+      <w:start w:val="1"/>
+      <w:numFmt w:val="bullet"/>
+      <w:lvlText w:val=""/>
+      <w:lvlJc w:val="left"/>
+      <w:pPr>
+        <w:tabs>
+          <w:tab w:val="num" w:pos="2880"/>
+        </w:tabs>
+        <w:ind w:left="2880" w:hanging="360"/>
+      </w:pPr>
+      <w:rPr>
+        <w:rFonts w:ascii="Wingdings" w:hAnsi="Wingdings" w:hint="default"/>
+        <w:sz w:val="20"/>
+      </w:rPr>
+    </w:lvl>
+    <w:lvl w:ilvl="4" w:tentative="1">
+      <w:start w:val="1"/>
+      <w:numFmt w:val="bullet"/>
+      <w:lvlText w:val=""/>
+      <w:lvlJc w:val="left"/>
+      <w:pPr>
+        <w:tabs>
+          <w:tab w:val="num" w:pos="3600"/>
+        </w:tabs>
+        <w:ind w:left="3600" w:hanging="360"/>
+      </w:pPr>
+      <w:rPr>
+        <w:rFonts w:ascii="Wingdings" w:hAnsi="Wingdings" w:hint="default"/>
+        <w:sz w:val="20"/>
+      </w:rPr>
+    </w:lvl>
+    <w:lvl w:ilvl="5" w:tentative="1">
+      <w:start w:val="1"/>
+      <w:numFmt w:val="bullet"/>
+      <w:lvlText w:val=""/>
+      <w:lvlJc w:val="left"/>
+      <w:pPr>
+        <w:tabs>
+          <w:tab w:val="num" w:pos="4320"/>
+        </w:tabs>
+        <w:ind w:left="4320" w:hanging="360"/>
+      </w:pPr>
+      <w:rPr>
+        <w:rFonts w:ascii="Wingdings" w:hAnsi="Wingdings" w:hint="default"/>
+        <w:sz w:val="20"/>
+      </w:rPr>
+    </w:lvl>
+    <w:lvl w:ilvl="6" w:tentative="1">
+      <w:start w:val="1"/>
+      <w:numFmt w:val="bullet"/>
+      <w:lvlText w:val=""/>
+      <w:lvlJc w:val="left"/>
+      <w:pPr>
+        <w:tabs>
+          <w:tab w:val="num" w:pos="5040"/>
+        </w:tabs>
+        <w:ind w:left="5040" w:hanging="360"/>
+      </w:pPr>
+      <w:rPr>
+        <w:rFonts w:ascii="Wingdings" w:hAnsi="Wingdings" w:hint="default"/>
+        <w:sz w:val="20"/>
+      </w:rPr>
+    </w:lvl>
+    <w:lvl w:ilvl="7" w:tentative="1">
+      <w:start w:val="1"/>
+      <w:numFmt w:val="bullet"/>
+      <w:lvlText w:val=""/>
+      <w:lvlJc w:val="left"/>
+      <w:pPr>
+        <w:tabs>
+          <w:tab w:val="num" w:pos="5760"/>
+        </w:tabs>
+        <w:ind w:left="5760" w:hanging="360"/>
+      </w:pPr>
+      <w:rPr>
+        <w:rFonts w:ascii="Wingdings" w:hAnsi="Wingdings" w:hint="default"/>
+        <w:sz w:val="20"/>
+      </w:rPr>
+    </w:lvl>
+    <w:lvl w:ilvl="8" w:tentative="1">
+      <w:start w:val="1"/>
+      <w:numFmt w:val="bullet"/>
+      <w:lvlText w:val=""/>
+      <w:lvlJc w:val="left"/>
+      <w:pPr>
+        <w:tabs>
+          <w:tab w:val="num" w:pos="6480"/>
+        </w:tabs>
+        <w:ind w:left="6480" w:hanging="360"/>
+      </w:pPr>
+      <w:rPr>
+        <w:rFonts w:ascii="Wingdings" w:hAnsi="Wingdings" w:hint="default"/>
+        <w:sz w:val="20"/>
+      </w:rPr>
+    </w:lvl>
+  </w:abstractNum>
+  <w:abstractNum w:abstractNumId="3" w15:restartNumberingAfterBreak="0">
     <w:nsid w:val="22857872"/>
     <w:multiLevelType w:val="multilevel"/>
     <w:tmpl w:val="25C0A9C8"/>
@@ -2515,7 +3755,7 @@
       </w:rPr>
     </w:lvl>
   </w:abstractNum>
-  <w:abstractNum w:abstractNumId="2" w15:restartNumberingAfterBreak="0">
+  <w:abstractNum w:abstractNumId="4" w15:restartNumberingAfterBreak="0">
     <w:nsid w:val="26E43ABD"/>
     <w:multiLevelType w:val="multilevel"/>
     <w:tmpl w:val="41A603B2"/>
@@ -2664,7 +3904,156 @@
       </w:rPr>
     </w:lvl>
   </w:abstractNum>
-  <w:abstractNum w:abstractNumId="3" w15:restartNumberingAfterBreak="0">
+  <w:abstractNum w:abstractNumId="5" w15:restartNumberingAfterBreak="0">
+    <w:nsid w:val="26E73743"/>
+    <w:multiLevelType w:val="multilevel"/>
+    <w:tmpl w:val="9D1CA57E"/>
+    <w:lvl w:ilvl="0">
+      <w:start w:val="1"/>
+      <w:numFmt w:val="bullet"/>
+      <w:lvlText w:val=""/>
+      <w:lvlJc w:val="left"/>
+      <w:pPr>
+        <w:tabs>
+          <w:tab w:val="num" w:pos="720"/>
+        </w:tabs>
+        <w:ind w:left="720" w:hanging="360"/>
+      </w:pPr>
+      <w:rPr>
+        <w:rFonts w:ascii="Symbol" w:hAnsi="Symbol" w:hint="default"/>
+        <w:sz w:val="20"/>
+      </w:rPr>
+    </w:lvl>
+    <w:lvl w:ilvl="1" w:tentative="1">
+      <w:start w:val="1"/>
+      <w:numFmt w:val="bullet"/>
+      <w:lvlText w:val="o"/>
+      <w:lvlJc w:val="left"/>
+      <w:pPr>
+        <w:tabs>
+          <w:tab w:val="num" w:pos="1440"/>
+        </w:tabs>
+        <w:ind w:left="1440" w:hanging="360"/>
+      </w:pPr>
+      <w:rPr>
+        <w:rFonts w:ascii="Courier New" w:hAnsi="Courier New" w:hint="default"/>
+        <w:sz w:val="20"/>
+      </w:rPr>
+    </w:lvl>
+    <w:lvl w:ilvl="2" w:tentative="1">
+      <w:start w:val="1"/>
+      <w:numFmt w:val="bullet"/>
+      <w:lvlText w:val=""/>
+      <w:lvlJc w:val="left"/>
+      <w:pPr>
+        <w:tabs>
+          <w:tab w:val="num" w:pos="2160"/>
+        </w:tabs>
+        <w:ind w:left="2160" w:hanging="360"/>
+      </w:pPr>
+      <w:rPr>
+        <w:rFonts w:ascii="Wingdings" w:hAnsi="Wingdings" w:hint="default"/>
+        <w:sz w:val="20"/>
+      </w:rPr>
+    </w:lvl>
+    <w:lvl w:ilvl="3" w:tentative="1">
+      <w:start w:val="1"/>
+      <w:numFmt w:val="bullet"/>
+      <w:lvlText w:val=""/>
+      <w:lvlJc w:val="left"/>
+      <w:pPr>
+        <w:tabs>
+          <w:tab w:val="num" w:pos="2880"/>
+        </w:tabs>
+        <w:ind w:left="2880" w:hanging="360"/>
+      </w:pPr>
+      <w:rPr>
+        <w:rFonts w:ascii="Wingdings" w:hAnsi="Wingdings" w:hint="default"/>
+        <w:sz w:val="20"/>
+      </w:rPr>
+    </w:lvl>
+    <w:lvl w:ilvl="4" w:tentative="1">
+      <w:start w:val="1"/>
+      <w:numFmt w:val="bullet"/>
+      <w:lvlText w:val=""/>
+      <w:lvlJc w:val="left"/>
+      <w:pPr>
+        <w:tabs>
+          <w:tab w:val="num" w:pos="3600"/>
+        </w:tabs>
+        <w:ind w:left="3600" w:hanging="360"/>
+      </w:pPr>
+      <w:rPr>
+        <w:rFonts w:ascii="Wingdings" w:hAnsi="Wingdings" w:hint="default"/>
+        <w:sz w:val="20"/>
+      </w:rPr>
+    </w:lvl>
+    <w:lvl w:ilvl="5" w:tentative="1">
+      <w:start w:val="1"/>
+      <w:numFmt w:val="bullet"/>
+      <w:lvlText w:val=""/>
+      <w:lvlJc w:val="left"/>
+      <w:pPr>
+        <w:tabs>
+          <w:tab w:val="num" w:pos="4320"/>
+        </w:tabs>
+        <w:ind w:left="4320" w:hanging="360"/>
+      </w:pPr>
+      <w:rPr>
+        <w:rFonts w:ascii="Wingdings" w:hAnsi="Wingdings" w:hint="default"/>
+        <w:sz w:val="20"/>
+      </w:rPr>
+    </w:lvl>
+    <w:lvl w:ilvl="6" w:tentative="1">
+      <w:start w:val="1"/>
+      <w:numFmt w:val="bullet"/>
+      <w:lvlText w:val=""/>
+      <w:lvlJc w:val="left"/>
+      <w:pPr>
+        <w:tabs>
+          <w:tab w:val="num" w:pos="5040"/>
+        </w:tabs>
+        <w:ind w:left="5040" w:hanging="360"/>
+      </w:pPr>
+      <w:rPr>
+        <w:rFonts w:ascii="Wingdings" w:hAnsi="Wingdings" w:hint="default"/>
+        <w:sz w:val="20"/>
+      </w:rPr>
+    </w:lvl>
+    <w:lvl w:ilvl="7" w:tentative="1">
+      <w:start w:val="1"/>
+      <w:numFmt w:val="bullet"/>
+      <w:lvlText w:val=""/>
+      <w:lvlJc w:val="left"/>
+      <w:pPr>
+        <w:tabs>
+          <w:tab w:val="num" w:pos="5760"/>
+        </w:tabs>
+        <w:ind w:left="5760" w:hanging="360"/>
+      </w:pPr>
+      <w:rPr>
+        <w:rFonts w:ascii="Wingdings" w:hAnsi="Wingdings" w:hint="default"/>
+        <w:sz w:val="20"/>
+      </w:rPr>
+    </w:lvl>
+    <w:lvl w:ilvl="8" w:tentative="1">
+      <w:start w:val="1"/>
+      <w:numFmt w:val="bullet"/>
+      <w:lvlText w:val=""/>
+      <w:lvlJc w:val="left"/>
+      <w:pPr>
+        <w:tabs>
+          <w:tab w:val="num" w:pos="6480"/>
+        </w:tabs>
+        <w:ind w:left="6480" w:hanging="360"/>
+      </w:pPr>
+      <w:rPr>
+        <w:rFonts w:ascii="Wingdings" w:hAnsi="Wingdings" w:hint="default"/>
+        <w:sz w:val="20"/>
+      </w:rPr>
+    </w:lvl>
+  </w:abstractNum>
+  <w:abstractNum w:abstractNumId="6" w15:restartNumberingAfterBreak="0">
     <w:nsid w:val="26F079AB"/>
     <w:multiLevelType w:val="multilevel"/>
     <w:tmpl w:val="B2560974"/>
@@ -2777,7 +4166,7 @@
       </w:pPr>
     </w:lvl>
   </w:abstractNum>
-  <w:abstractNum w:abstractNumId="4" w15:restartNumberingAfterBreak="0">
+  <w:abstractNum w:abstractNumId="7" w15:restartNumberingAfterBreak="0">
     <w:nsid w:val="2A037980"/>
     <w:multiLevelType w:val="multilevel"/>
     <w:tmpl w:val="CE0E77E8"/>
@@ -2926,7 +4315,7 @@
       </w:rPr>
     </w:lvl>
   </w:abstractNum>
-  <w:abstractNum w:abstractNumId="5" w15:restartNumberingAfterBreak="0">
+  <w:abstractNum w:abstractNumId="8" w15:restartNumberingAfterBreak="0">
     <w:nsid w:val="2BA80AE1"/>
     <w:multiLevelType w:val="multilevel"/>
     <w:tmpl w:val="3410C632"/>
@@ -3075,7 +4464,156 @@
       </w:rPr>
     </w:lvl>
   </w:abstractNum>
-  <w:abstractNum w:abstractNumId="6" w15:restartNumberingAfterBreak="0">
+  <w:abstractNum w:abstractNumId="9" w15:restartNumberingAfterBreak="0">
+    <w:nsid w:val="469B5DD5"/>
+    <w:multiLevelType w:val="multilevel"/>
+    <w:tmpl w:val="EB6E7654"/>
+    <w:lvl w:ilvl="0">
+      <w:start w:val="1"/>
+      <w:numFmt w:val="bullet"/>
+      <w:lvlText w:val=""/>
+      <w:lvlJc w:val="left"/>
+      <w:pPr>
+        <w:tabs>
+          <w:tab w:val="num" w:pos="720"/>
+        </w:tabs>
+        <w:ind w:left="720" w:hanging="360"/>
+      </w:pPr>
+      <w:rPr>
+        <w:rFonts w:ascii="Symbol" w:hAnsi="Symbol" w:hint="default"/>
+        <w:sz w:val="20"/>
+      </w:rPr>
+    </w:lvl>
+    <w:lvl w:ilvl="1" w:tentative="1">
+      <w:start w:val="1"/>
+      <w:numFmt w:val="bullet"/>
+      <w:lvlText w:val="o"/>
+      <w:lvlJc w:val="left"/>
+      <w:pPr>
+        <w:tabs>
+          <w:tab w:val="num" w:pos="1440"/>
+        </w:tabs>
+        <w:ind w:left="1440" w:hanging="360"/>
+      </w:pPr>
+      <w:rPr>
+        <w:rFonts w:ascii="Courier New" w:hAnsi="Courier New" w:hint="default"/>
+        <w:sz w:val="20"/>
+      </w:rPr>
+    </w:lvl>
+    <w:lvl w:ilvl="2" w:tentative="1">
+      <w:start w:val="1"/>
+      <w:numFmt w:val="bullet"/>
+      <w:lvlText w:val=""/>
+      <w:lvlJc w:val="left"/>
+      <w:pPr>
+        <w:tabs>
+          <w:tab w:val="num" w:pos="2160"/>
+        </w:tabs>
+        <w:ind w:left="2160" w:hanging="360"/>
+      </w:pPr>
+      <w:rPr>
+        <w:rFonts w:ascii="Wingdings" w:hAnsi="Wingdings" w:hint="default"/>
+        <w:sz w:val="20"/>
+      </w:rPr>
+    </w:lvl>
+    <w:lvl w:ilvl="3" w:tentative="1">
+      <w:start w:val="1"/>
+      <w:numFmt w:val="bullet"/>
+      <w:lvlText w:val=""/>
+      <w:lvlJc w:val="left"/>
+      <w:pPr>
+        <w:tabs>
+          <w:tab w:val="num" w:pos="2880"/>
+        </w:tabs>
+        <w:ind w:left="2880" w:hanging="360"/>
+      </w:pPr>
+      <w:rPr>
+        <w:rFonts w:ascii="Wingdings" w:hAnsi="Wingdings" w:hint="default"/>
+        <w:sz w:val="20"/>
+      </w:rPr>
+    </w:lvl>
+    <w:lvl w:ilvl="4" w:tentative="1">
+      <w:start w:val="1"/>
+      <w:numFmt w:val="bullet"/>
+      <w:lvlText w:val=""/>
+      <w:lvlJc w:val="left"/>
+      <w:pPr>
+        <w:tabs>
+          <w:tab w:val="num" w:pos="3600"/>
+        </w:tabs>
+        <w:ind w:left="3600" w:hanging="360"/>
+      </w:pPr>
+      <w:rPr>
+        <w:rFonts w:ascii="Wingdings" w:hAnsi="Wingdings" w:hint="default"/>
+        <w:sz w:val="20"/>
+      </w:rPr>
+    </w:lvl>
+    <w:lvl w:ilvl="5" w:tentative="1">
+      <w:start w:val="1"/>
+      <w:numFmt w:val="bullet"/>
+      <w:lvlText w:val=""/>
+      <w:lvlJc w:val="left"/>
+      <w:pPr>
+        <w:tabs>
+          <w:tab w:val="num" w:pos="4320"/>
+        </w:tabs>
+        <w:ind w:left="4320" w:hanging="360"/>
+      </w:pPr>
+      <w:rPr>
+        <w:rFonts w:ascii="Wingdings" w:hAnsi="Wingdings" w:hint="default"/>
+        <w:sz w:val="20"/>
+      </w:rPr>
+    </w:lvl>
+    <w:lvl w:ilvl="6" w:tentative="1">
+      <w:start w:val="1"/>
+      <w:numFmt w:val="bullet"/>
+      <w:lvlText w:val=""/>
+      <w:lvlJc w:val="left"/>
+      <w:pPr>
+        <w:tabs>
+          <w:tab w:val="num" w:pos="5040"/>
+        </w:tabs>
+        <w:ind w:left="5040" w:hanging="360"/>
+      </w:pPr>
+      <w:rPr>
+        <w:rFonts w:ascii="Wingdings" w:hAnsi="Wingdings" w:hint="default"/>
+        <w:sz w:val="20"/>
+      </w:rPr>
+    </w:lvl>
+    <w:lvl w:ilvl="7" w:tentative="1">
+      <w:start w:val="1"/>
+      <w:numFmt w:val="bullet"/>
+      <w:lvlText w:val=""/>
+      <w:lvlJc w:val="left"/>
+      <w:pPr>
+        <w:tabs>
+          <w:tab w:val="num" w:pos="5760"/>
+        </w:tabs>
+        <w:ind w:left="5760" w:hanging="360"/>
+      </w:pPr>
+      <w:rPr>
+        <w:rFonts w:ascii="Wingdings" w:hAnsi="Wingdings" w:hint="default"/>
+        <w:sz w:val="20"/>
+      </w:rPr>
+    </w:lvl>
+    <w:lvl w:ilvl="8" w:tentative="1">
+      <w:start w:val="1"/>
+      <w:numFmt w:val="bullet"/>
+      <w:lvlText w:val=""/>
+      <w:lvlJc w:val="left"/>
+      <w:pPr>
+        <w:tabs>
+          <w:tab w:val="num" w:pos="6480"/>
+        </w:tabs>
+        <w:ind w:left="6480" w:hanging="360"/>
+      </w:pPr>
+      <w:rPr>
+        <w:rFonts w:ascii="Wingdings" w:hAnsi="Wingdings" w:hint="default"/>
+        <w:sz w:val="20"/>
+      </w:rPr>
+    </w:lvl>
+  </w:abstractNum>
+  <w:abstractNum w:abstractNumId="10" w15:restartNumberingAfterBreak="0">
     <w:nsid w:val="47CC187B"/>
     <w:multiLevelType w:val="multilevel"/>
     <w:tmpl w:val="BD1EA566"/>
@@ -3224,7 +4762,156 @@
       </w:rPr>
     </w:lvl>
   </w:abstractNum>
-  <w:abstractNum w:abstractNumId="7" w15:restartNumberingAfterBreak="0">
+  <w:abstractNum w:abstractNumId="11" w15:restartNumberingAfterBreak="0">
+    <w:nsid w:val="496B4EA2"/>
+    <w:multiLevelType w:val="multilevel"/>
+    <w:tmpl w:val="C4CA314E"/>
+    <w:lvl w:ilvl="0">
+      <w:start w:val="1"/>
+      <w:numFmt w:val="bullet"/>
+      <w:lvlText w:val=""/>
+      <w:lvlJc w:val="left"/>
+      <w:pPr>
+        <w:tabs>
+          <w:tab w:val="num" w:pos="720"/>
+        </w:tabs>
+        <w:ind w:left="720" w:hanging="360"/>
+      </w:pPr>
+      <w:rPr>
+        <w:rFonts w:ascii="Symbol" w:hAnsi="Symbol" w:hint="default"/>
+        <w:sz w:val="20"/>
+      </w:rPr>
+    </w:lvl>
+    <w:lvl w:ilvl="1" w:tentative="1">
+      <w:start w:val="1"/>
+      <w:numFmt w:val="bullet"/>
+      <w:lvlText w:val="o"/>
+      <w:lvlJc w:val="left"/>
+      <w:pPr>
+        <w:tabs>
+          <w:tab w:val="num" w:pos="1440"/>
+        </w:tabs>
+        <w:ind w:left="1440" w:hanging="360"/>
+      </w:pPr>
+      <w:rPr>
+        <w:rFonts w:ascii="Courier New" w:hAnsi="Courier New" w:hint="default"/>
+        <w:sz w:val="20"/>
+      </w:rPr>
+    </w:lvl>
+    <w:lvl w:ilvl="2" w:tentative="1">
+      <w:start w:val="1"/>
+      <w:numFmt w:val="bullet"/>
+      <w:lvlText w:val=""/>
+      <w:lvlJc w:val="left"/>
+      <w:pPr>
+        <w:tabs>
+          <w:tab w:val="num" w:pos="2160"/>
+        </w:tabs>
+        <w:ind w:left="2160" w:hanging="360"/>
+      </w:pPr>
+      <w:rPr>
+        <w:rFonts w:ascii="Wingdings" w:hAnsi="Wingdings" w:hint="default"/>
+        <w:sz w:val="20"/>
+      </w:rPr>
+    </w:lvl>
+    <w:lvl w:ilvl="3" w:tentative="1">
+      <w:start w:val="1"/>
+      <w:numFmt w:val="bullet"/>
+      <w:lvlText w:val=""/>
+      <w:lvlJc w:val="left"/>
+      <w:pPr>
+        <w:tabs>
+          <w:tab w:val="num" w:pos="2880"/>
+        </w:tabs>
+        <w:ind w:left="2880" w:hanging="360"/>
+      </w:pPr>
+      <w:rPr>
+        <w:rFonts w:ascii="Wingdings" w:hAnsi="Wingdings" w:hint="default"/>
+        <w:sz w:val="20"/>
+      </w:rPr>
+    </w:lvl>
+    <w:lvl w:ilvl="4" w:tentative="1">
+      <w:start w:val="1"/>
+      <w:numFmt w:val="bullet"/>
+      <w:lvlText w:val=""/>
+      <w:lvlJc w:val="left"/>
+      <w:pPr>
+        <w:tabs>
+          <w:tab w:val="num" w:pos="3600"/>
+        </w:tabs>
+        <w:ind w:left="3600" w:hanging="360"/>
+      </w:pPr>
+      <w:rPr>
+        <w:rFonts w:ascii="Wingdings" w:hAnsi="Wingdings" w:hint="default"/>
+        <w:sz w:val="20"/>
+      </w:rPr>
+    </w:lvl>
+    <w:lvl w:ilvl="5" w:tentative="1">
+      <w:start w:val="1"/>
+      <w:numFmt w:val="bullet"/>
+      <w:lvlText w:val=""/>
+      <w:lvlJc w:val="left"/>
+      <w:pPr>
+        <w:tabs>
+          <w:tab w:val="num" w:pos="4320"/>
+        </w:tabs>
+        <w:ind w:left="4320" w:hanging="360"/>
+      </w:pPr>
+      <w:rPr>
+        <w:rFonts w:ascii="Wingdings" w:hAnsi="Wingdings" w:hint="default"/>
+        <w:sz w:val="20"/>
+      </w:rPr>
+    </w:lvl>
+    <w:lvl w:ilvl="6" w:tentative="1">
+      <w:start w:val="1"/>
+      <w:numFmt w:val="bullet"/>
+      <w:lvlText w:val=""/>
+      <w:lvlJc w:val="left"/>
+      <w:pPr>
+        <w:tabs>
+          <w:tab w:val="num" w:pos="5040"/>
+        </w:tabs>
+        <w:ind w:left="5040" w:hanging="360"/>
+      </w:pPr>
+      <w:rPr>
+        <w:rFonts w:ascii="Wingdings" w:hAnsi="Wingdings" w:hint="default"/>
+        <w:sz w:val="20"/>
+      </w:rPr>
+    </w:lvl>
+    <w:lvl w:ilvl="7" w:tentative="1">
+      <w:start w:val="1"/>
+      <w:numFmt w:val="bullet"/>
+      <w:lvlText w:val=""/>
+      <w:lvlJc w:val="left"/>
+      <w:pPr>
+        <w:tabs>
+          <w:tab w:val="num" w:pos="5760"/>
+        </w:tabs>
+        <w:ind w:left="5760" w:hanging="360"/>
+      </w:pPr>
+      <w:rPr>
+        <w:rFonts w:ascii="Wingdings" w:hAnsi="Wingdings" w:hint="default"/>
+        <w:sz w:val="20"/>
+      </w:rPr>
+    </w:lvl>
+    <w:lvl w:ilvl="8" w:tentative="1">
+      <w:start w:val="1"/>
+      <w:numFmt w:val="bullet"/>
+      <w:lvlText w:val=""/>
+      <w:lvlJc w:val="left"/>
+      <w:pPr>
+        <w:tabs>
+          <w:tab w:val="num" w:pos="6480"/>
+        </w:tabs>
+        <w:ind w:left="6480" w:hanging="360"/>
+      </w:pPr>
+      <w:rPr>
+        <w:rFonts w:ascii="Wingdings" w:hAnsi="Wingdings" w:hint="default"/>
+        <w:sz w:val="20"/>
+      </w:rPr>
+    </w:lvl>
+  </w:abstractNum>
+  <w:abstractNum w:abstractNumId="12" w15:restartNumberingAfterBreak="0">
     <w:nsid w:val="49A749AE"/>
     <w:multiLevelType w:val="multilevel"/>
     <w:tmpl w:val="945C30BC"/>
@@ -3373,7 +5060,7 @@
       </w:rPr>
     </w:lvl>
   </w:abstractNum>
-  <w:abstractNum w:abstractNumId="8" w15:restartNumberingAfterBreak="0">
+  <w:abstractNum w:abstractNumId="13" w15:restartNumberingAfterBreak="0">
     <w:nsid w:val="4A5F5DDA"/>
     <w:multiLevelType w:val="multilevel"/>
     <w:tmpl w:val="9DD810C2"/>
@@ -3522,7 +5209,7 @@
       </w:rPr>
     </w:lvl>
   </w:abstractNum>
-  <w:abstractNum w:abstractNumId="9" w15:restartNumberingAfterBreak="0">
+  <w:abstractNum w:abstractNumId="14" w15:restartNumberingAfterBreak="0">
     <w:nsid w:val="4FE120FE"/>
     <w:multiLevelType w:val="multilevel"/>
     <w:tmpl w:val="E77AECD6"/>
@@ -3671,7 +5358,156 @@
       </w:rPr>
     </w:lvl>
   </w:abstractNum>
-  <w:abstractNum w:abstractNumId="10" w15:restartNumberingAfterBreak="0">
+  <w:abstractNum w:abstractNumId="15" w15:restartNumberingAfterBreak="0">
+    <w:nsid w:val="516711E9"/>
+    <w:multiLevelType w:val="multilevel"/>
+    <w:tmpl w:val="70C49946"/>
+    <w:lvl w:ilvl="0">
+      <w:start w:val="1"/>
+      <w:numFmt w:val="bullet"/>
+      <w:lvlText w:val=""/>
+      <w:lvlJc w:val="left"/>
+      <w:pPr>
+        <w:tabs>
+          <w:tab w:val="num" w:pos="720"/>
+        </w:tabs>
+        <w:ind w:left="720" w:hanging="360"/>
+      </w:pPr>
+      <w:rPr>
+        <w:rFonts w:ascii="Symbol" w:hAnsi="Symbol" w:hint="default"/>
+        <w:sz w:val="20"/>
+      </w:rPr>
+    </w:lvl>
+    <w:lvl w:ilvl="1" w:tentative="1">
+      <w:start w:val="1"/>
+      <w:numFmt w:val="bullet"/>
+      <w:lvlText w:val="o"/>
+      <w:lvlJc w:val="left"/>
+      <w:pPr>
+        <w:tabs>
+          <w:tab w:val="num" w:pos="1440"/>
+        </w:tabs>
+        <w:ind w:left="1440" w:hanging="360"/>
+      </w:pPr>
+      <w:rPr>
+        <w:rFonts w:ascii="Courier New" w:hAnsi="Courier New" w:hint="default"/>
+        <w:sz w:val="20"/>
+      </w:rPr>
+    </w:lvl>
+    <w:lvl w:ilvl="2" w:tentative="1">
+      <w:start w:val="1"/>
+      <w:numFmt w:val="bullet"/>
+      <w:lvlText w:val=""/>
+      <w:lvlJc w:val="left"/>
+      <w:pPr>
+        <w:tabs>
+          <w:tab w:val="num" w:pos="2160"/>
+        </w:tabs>
+        <w:ind w:left="2160" w:hanging="360"/>
+      </w:pPr>
+      <w:rPr>
+        <w:rFonts w:ascii="Wingdings" w:hAnsi="Wingdings" w:hint="default"/>
+        <w:sz w:val="20"/>
+      </w:rPr>
+    </w:lvl>
+    <w:lvl w:ilvl="3" w:tentative="1">
+      <w:start w:val="1"/>
+      <w:numFmt w:val="bullet"/>
+      <w:lvlText w:val=""/>
+      <w:lvlJc w:val="left"/>
+      <w:pPr>
+        <w:tabs>
+          <w:tab w:val="num" w:pos="2880"/>
+        </w:tabs>
+        <w:ind w:left="2880" w:hanging="360"/>
+      </w:pPr>
+      <w:rPr>
+        <w:rFonts w:ascii="Wingdings" w:hAnsi="Wingdings" w:hint="default"/>
+        <w:sz w:val="20"/>
+      </w:rPr>
+    </w:lvl>
+    <w:lvl w:ilvl="4" w:tentative="1">
+      <w:start w:val="1"/>
+      <w:numFmt w:val="bullet"/>
+      <w:lvlText w:val=""/>
+      <w:lvlJc w:val="left"/>
+      <w:pPr>
+        <w:tabs>
+          <w:tab w:val="num" w:pos="3600"/>
+        </w:tabs>
+        <w:ind w:left="3600" w:hanging="360"/>
+      </w:pPr>
+      <w:rPr>
+        <w:rFonts w:ascii="Wingdings" w:hAnsi="Wingdings" w:hint="default"/>
+        <w:sz w:val="20"/>
+      </w:rPr>
+    </w:lvl>
+    <w:lvl w:ilvl="5" w:tentative="1">
+      <w:start w:val="1"/>
+      <w:numFmt w:val="bullet"/>
+      <w:lvlText w:val=""/>
+      <w:lvlJc w:val="left"/>
+      <w:pPr>
+        <w:tabs>
+          <w:tab w:val="num" w:pos="4320"/>
+        </w:tabs>
+        <w:ind w:left="4320" w:hanging="360"/>
+      </w:pPr>
+      <w:rPr>
+        <w:rFonts w:ascii="Wingdings" w:hAnsi="Wingdings" w:hint="default"/>
+        <w:sz w:val="20"/>
+      </w:rPr>
+    </w:lvl>
+    <w:lvl w:ilvl="6" w:tentative="1">
+      <w:start w:val="1"/>
+      <w:numFmt w:val="bullet"/>
+      <w:lvlText w:val=""/>
+      <w:lvlJc w:val="left"/>
+      <w:pPr>
+        <w:tabs>
+          <w:tab w:val="num" w:pos="5040"/>
+        </w:tabs>
+        <w:ind w:left="5040" w:hanging="360"/>
+      </w:pPr>
+      <w:rPr>
+        <w:rFonts w:ascii="Wingdings" w:hAnsi="Wingdings" w:hint="default"/>
+        <w:sz w:val="20"/>
+      </w:rPr>
+    </w:lvl>
+    <w:lvl w:ilvl="7" w:tentative="1">
+      <w:start w:val="1"/>
+      <w:numFmt w:val="bullet"/>
+      <w:lvlText w:val=""/>
+      <w:lvlJc w:val="left"/>
+      <w:pPr>
+        <w:tabs>
+          <w:tab w:val="num" w:pos="5760"/>
+        </w:tabs>
+        <w:ind w:left="5760" w:hanging="360"/>
+      </w:pPr>
+      <w:rPr>
+        <w:rFonts w:ascii="Wingdings" w:hAnsi="Wingdings" w:hint="default"/>
+        <w:sz w:val="20"/>
+      </w:rPr>
+    </w:lvl>
+    <w:lvl w:ilvl="8" w:tentative="1">
+      <w:start w:val="1"/>
+      <w:numFmt w:val="bullet"/>
+      <w:lvlText w:val=""/>
+      <w:lvlJc w:val="left"/>
+      <w:pPr>
+        <w:tabs>
+          <w:tab w:val="num" w:pos="6480"/>
+        </w:tabs>
+        <w:ind w:left="6480" w:hanging="360"/>
+      </w:pPr>
+      <w:rPr>
+        <w:rFonts w:ascii="Wingdings" w:hAnsi="Wingdings" w:hint="default"/>
+        <w:sz w:val="20"/>
+      </w:rPr>
+    </w:lvl>
+  </w:abstractNum>
+  <w:abstractNum w:abstractNumId="16" w15:restartNumberingAfterBreak="0">
     <w:nsid w:val="5B8C4D71"/>
     <w:multiLevelType w:val="multilevel"/>
     <w:tmpl w:val="7564EAB8"/>
@@ -3820,7 +5656,120 @@
       </w:rPr>
     </w:lvl>
   </w:abstractNum>
-  <w:abstractNum w:abstractNumId="11" w15:restartNumberingAfterBreak="0">
+  <w:abstractNum w:abstractNumId="17" w15:restartNumberingAfterBreak="0">
+    <w:nsid w:val="5C8B79A5"/>
+    <w:multiLevelType w:val="multilevel"/>
+    <w:tmpl w:val="1BFABFCA"/>
+    <w:lvl w:ilvl="0">
+      <w:start w:val="1"/>
+      <w:numFmt w:val="decimal"/>
+      <w:lvlText w:val="%1."/>
+      <w:lvlJc w:val="left"/>
+      <w:pPr>
+        <w:tabs>
+          <w:tab w:val="num" w:pos="720"/>
+        </w:tabs>
+        <w:ind w:left="720" w:hanging="360"/>
+      </w:pPr>
+    </w:lvl>
+    <w:lvl w:ilvl="1" w:tentative="1">
+      <w:start w:val="1"/>
+      <w:numFmt w:val="decimal"/>
+      <w:lvlText w:val="%2."/>
+      <w:lvlJc w:val="left"/>
+      <w:pPr>
+        <w:tabs>
+          <w:tab w:val="num" w:pos="1440"/>
+        </w:tabs>
+        <w:ind w:left="1440" w:hanging="360"/>
+      </w:pPr>
+    </w:lvl>
+    <w:lvl w:ilvl="2" w:tentative="1">
+      <w:start w:val="1"/>
+      <w:numFmt w:val="decimal"/>
+      <w:lvlText w:val="%3."/>
+      <w:lvlJc w:val="left"/>
+      <w:pPr>
+        <w:tabs>
+          <w:tab w:val="num" w:pos="2160"/>
+        </w:tabs>
+        <w:ind w:left="2160" w:hanging="360"/>
+      </w:pPr>
+    </w:lvl>
+    <w:lvl w:ilvl="3" w:tentative="1">
+      <w:start w:val="1"/>
+      <w:numFmt w:val="decimal"/>
+      <w:lvlText w:val="%4."/>
+      <w:lvlJc w:val="left"/>
+      <w:pPr>
+        <w:tabs>
+          <w:tab w:val="num" w:pos="2880"/>
+        </w:tabs>
+        <w:ind w:left="2880" w:hanging="360"/>
+      </w:pPr>
+    </w:lvl>
+    <w:lvl w:ilvl="4" w:tentative="1">
+      <w:start w:val="1"/>
+      <w:numFmt w:val="decimal"/>
+      <w:lvlText w:val="%5."/>
+      <w:lvlJc w:val="left"/>
+      <w:pPr>
+        <w:tabs>
+          <w:tab w:val="num" w:pos="3600"/>
+        </w:tabs>
+        <w:ind w:left="3600" w:hanging="360"/>
+      </w:pPr>
+    </w:lvl>
+    <w:lvl w:ilvl="5" w:tentative="1">
+      <w:start w:val="1"/>
+      <w:numFmt w:val="decimal"/>
+      <w:lvlText w:val="%6."/>
+      <w:lvlJc w:val="left"/>
+      <w:pPr>
+        <w:tabs>
+          <w:tab w:val="num" w:pos="4320"/>
+        </w:tabs>
+        <w:ind w:left="4320" w:hanging="360"/>
+      </w:pPr>
+    </w:lvl>
+    <w:lvl w:ilvl="6" w:tentative="1">
+      <w:start w:val="1"/>
+      <w:numFmt w:val="decimal"/>
+      <w:lvlText w:val="%7."/>
+      <w:lvlJc w:val="left"/>
+      <w:pPr>
+        <w:tabs>
+          <w:tab w:val="num" w:pos="5040"/>
+        </w:tabs>
+        <w:ind w:left="5040" w:hanging="360"/>
+      </w:pPr>
+    </w:lvl>
+    <w:lvl w:ilvl="7" w:tentative="1">
+      <w:start w:val="1"/>
+      <w:numFmt w:val="decimal"/>
+      <w:lvlText w:val="%8."/>
+      <w:lvlJc w:val="left"/>
+      <w:pPr>
+        <w:tabs>
+          <w:tab w:val="num" w:pos="5760"/>
+        </w:tabs>
+        <w:ind w:left="5760" w:hanging="360"/>
+      </w:pPr>
+    </w:lvl>
+    <w:lvl w:ilvl="8" w:tentative="1">
+      <w:start w:val="1"/>
+      <w:numFmt w:val="decimal"/>
+      <w:lvlText w:val="%9."/>
+      <w:lvlJc w:val="left"/>
+      <w:pPr>
+        <w:tabs>
+          <w:tab w:val="num" w:pos="6480"/>
+        </w:tabs>
+        <w:ind w:left="6480" w:hanging="360"/>
+      </w:pPr>
+    </w:lvl>
+  </w:abstractNum>
+  <w:abstractNum w:abstractNumId="18" w15:restartNumberingAfterBreak="0">
     <w:nsid w:val="5DAC4C88"/>
     <w:multiLevelType w:val="multilevel"/>
     <w:tmpl w:val="734A3CD4"/>
@@ -3969,7 +5918,7 @@
       </w:rPr>
     </w:lvl>
   </w:abstractNum>
-  <w:abstractNum w:abstractNumId="12" w15:restartNumberingAfterBreak="0">
+  <w:abstractNum w:abstractNumId="19" w15:restartNumberingAfterBreak="0">
     <w:nsid w:val="60654B9B"/>
     <w:multiLevelType w:val="multilevel"/>
     <w:tmpl w:val="8D00DE04"/>
@@ -4118,7 +6067,7 @@
       </w:rPr>
     </w:lvl>
   </w:abstractNum>
-  <w:abstractNum w:abstractNumId="13" w15:restartNumberingAfterBreak="0">
+  <w:abstractNum w:abstractNumId="20" w15:restartNumberingAfterBreak="0">
     <w:nsid w:val="63642EAB"/>
     <w:multiLevelType w:val="multilevel"/>
     <w:tmpl w:val="164A5D8C"/>
@@ -4267,7 +6216,7 @@
       </w:rPr>
     </w:lvl>
   </w:abstractNum>
-  <w:abstractNum w:abstractNumId="14" w15:restartNumberingAfterBreak="0">
+  <w:abstractNum w:abstractNumId="21" w15:restartNumberingAfterBreak="0">
     <w:nsid w:val="69E8312D"/>
     <w:multiLevelType w:val="multilevel"/>
     <w:tmpl w:val="775C8F38"/>
@@ -4416,7 +6365,305 @@
       </w:rPr>
     </w:lvl>
   </w:abstractNum>
-  <w:abstractNum w:abstractNumId="15" w15:restartNumberingAfterBreak="0">
+  <w:abstractNum w:abstractNumId="22" w15:restartNumberingAfterBreak="0">
+    <w:nsid w:val="69EA0DED"/>
+    <w:multiLevelType w:val="multilevel"/>
+    <w:tmpl w:val="EF02D1F4"/>
+    <w:lvl w:ilvl="0">
+      <w:start w:val="1"/>
+      <w:numFmt w:val="bullet"/>
+      <w:lvlText w:val=""/>
+      <w:lvlJc w:val="left"/>
+      <w:pPr>
+        <w:tabs>
+          <w:tab w:val="num" w:pos="720"/>
+        </w:tabs>
+        <w:ind w:left="720" w:hanging="360"/>
+      </w:pPr>
+      <w:rPr>
+        <w:rFonts w:ascii="Symbol" w:hAnsi="Symbol" w:hint="default"/>
+        <w:sz w:val="20"/>
+      </w:rPr>
+    </w:lvl>
+    <w:lvl w:ilvl="1" w:tentative="1">
+      <w:start w:val="1"/>
+      <w:numFmt w:val="bullet"/>
+      <w:lvlText w:val="o"/>
+      <w:lvlJc w:val="left"/>
+      <w:pPr>
+        <w:tabs>
+          <w:tab w:val="num" w:pos="1440"/>
+        </w:tabs>
+        <w:ind w:left="1440" w:hanging="360"/>
+      </w:pPr>
+      <w:rPr>
+        <w:rFonts w:ascii="Courier New" w:hAnsi="Courier New" w:hint="default"/>
+        <w:sz w:val="20"/>
+      </w:rPr>
+    </w:lvl>
+    <w:lvl w:ilvl="2" w:tentative="1">
+      <w:start w:val="1"/>
+      <w:numFmt w:val="bullet"/>
+      <w:lvlText w:val=""/>
+      <w:lvlJc w:val="left"/>
+      <w:pPr>
+        <w:tabs>
+          <w:tab w:val="num" w:pos="2160"/>
+        </w:tabs>
+        <w:ind w:left="2160" w:hanging="360"/>
+      </w:pPr>
+      <w:rPr>
+        <w:rFonts w:ascii="Wingdings" w:hAnsi="Wingdings" w:hint="default"/>
+        <w:sz w:val="20"/>
+      </w:rPr>
+    </w:lvl>
+    <w:lvl w:ilvl="3" w:tentative="1">
+      <w:start w:val="1"/>
+      <w:numFmt w:val="bullet"/>
+      <w:lvlText w:val=""/>
+      <w:lvlJc w:val="left"/>
+      <w:pPr>
+        <w:tabs>
+          <w:tab w:val="num" w:pos="2880"/>
+        </w:tabs>
+        <w:ind w:left="2880" w:hanging="360"/>
+      </w:pPr>
+      <w:rPr>
+        <w:rFonts w:ascii="Wingdings" w:hAnsi="Wingdings" w:hint="default"/>
+        <w:sz w:val="20"/>
+      </w:rPr>
+    </w:lvl>
+    <w:lvl w:ilvl="4" w:tentative="1">
+      <w:start w:val="1"/>
+      <w:numFmt w:val="bullet"/>
+      <w:lvlText w:val=""/>
+      <w:lvlJc w:val="left"/>
+      <w:pPr>
+        <w:tabs>
+          <w:tab w:val="num" w:pos="3600"/>
+        </w:tabs>
+        <w:ind w:left="3600" w:hanging="360"/>
+      </w:pPr>
+      <w:rPr>
+        <w:rFonts w:ascii="Wingdings" w:hAnsi="Wingdings" w:hint="default"/>
+        <w:sz w:val="20"/>
+      </w:rPr>
+    </w:lvl>
+    <w:lvl w:ilvl="5" w:tentative="1">
+      <w:start w:val="1"/>
+      <w:numFmt w:val="bullet"/>
+      <w:lvlText w:val=""/>
+      <w:lvlJc w:val="left"/>
+      <w:pPr>
+        <w:tabs>
+          <w:tab w:val="num" w:pos="4320"/>
+        </w:tabs>
+        <w:ind w:left="4320" w:hanging="360"/>
+      </w:pPr>
+      <w:rPr>
+        <w:rFonts w:ascii="Wingdings" w:hAnsi="Wingdings" w:hint="default"/>
+        <w:sz w:val="20"/>
+      </w:rPr>
+    </w:lvl>
+    <w:lvl w:ilvl="6" w:tentative="1">
+      <w:start w:val="1"/>
+      <w:numFmt w:val="bullet"/>
+      <w:lvlText w:val=""/>
+      <w:lvlJc w:val="left"/>
+      <w:pPr>
+        <w:tabs>
+          <w:tab w:val="num" w:pos="5040"/>
+        </w:tabs>
+        <w:ind w:left="5040" w:hanging="360"/>
+      </w:pPr>
+      <w:rPr>
+        <w:rFonts w:ascii="Wingdings" w:hAnsi="Wingdings" w:hint="default"/>
+        <w:sz w:val="20"/>
+      </w:rPr>
+    </w:lvl>
+    <w:lvl w:ilvl="7" w:tentative="1">
+      <w:start w:val="1"/>
+      <w:numFmt w:val="bullet"/>
+      <w:lvlText w:val=""/>
+      <w:lvlJc w:val="left"/>
+      <w:pPr>
+        <w:tabs>
+          <w:tab w:val="num" w:pos="5760"/>
+        </w:tabs>
+        <w:ind w:left="5760" w:hanging="360"/>
+      </w:pPr>
+      <w:rPr>
+        <w:rFonts w:ascii="Wingdings" w:hAnsi="Wingdings" w:hint="default"/>
+        <w:sz w:val="20"/>
+      </w:rPr>
+    </w:lvl>
+    <w:lvl w:ilvl="8" w:tentative="1">
+      <w:start w:val="1"/>
+      <w:numFmt w:val="bullet"/>
+      <w:lvlText w:val=""/>
+      <w:lvlJc w:val="left"/>
+      <w:pPr>
+        <w:tabs>
+          <w:tab w:val="num" w:pos="6480"/>
+        </w:tabs>
+        <w:ind w:left="6480" w:hanging="360"/>
+      </w:pPr>
+      <w:rPr>
+        <w:rFonts w:ascii="Wingdings" w:hAnsi="Wingdings" w:hint="default"/>
+        <w:sz w:val="20"/>
+      </w:rPr>
+    </w:lvl>
+  </w:abstractNum>
+  <w:abstractNum w:abstractNumId="23" w15:restartNumberingAfterBreak="0">
+    <w:nsid w:val="6BCE0904"/>
+    <w:multiLevelType w:val="multilevel"/>
+    <w:tmpl w:val="FC9A5550"/>
+    <w:lvl w:ilvl="0">
+      <w:start w:val="1"/>
+      <w:numFmt w:val="bullet"/>
+      <w:lvlText w:val=""/>
+      <w:lvlJc w:val="left"/>
+      <w:pPr>
+        <w:tabs>
+          <w:tab w:val="num" w:pos="720"/>
+        </w:tabs>
+        <w:ind w:left="720" w:hanging="360"/>
+      </w:pPr>
+      <w:rPr>
+        <w:rFonts w:ascii="Symbol" w:hAnsi="Symbol" w:hint="default"/>
+        <w:sz w:val="20"/>
+      </w:rPr>
+    </w:lvl>
+    <w:lvl w:ilvl="1" w:tentative="1">
+      <w:start w:val="1"/>
+      <w:numFmt w:val="bullet"/>
+      <w:lvlText w:val="o"/>
+      <w:lvlJc w:val="left"/>
+      <w:pPr>
+        <w:tabs>
+          <w:tab w:val="num" w:pos="1440"/>
+        </w:tabs>
+        <w:ind w:left="1440" w:hanging="360"/>
+      </w:pPr>
+      <w:rPr>
+        <w:rFonts w:ascii="Courier New" w:hAnsi="Courier New" w:hint="default"/>
+        <w:sz w:val="20"/>
+      </w:rPr>
+    </w:lvl>
+    <w:lvl w:ilvl="2" w:tentative="1">
+      <w:start w:val="1"/>
+      <w:numFmt w:val="bullet"/>
+      <w:lvlText w:val=""/>
+      <w:lvlJc w:val="left"/>
+      <w:pPr>
+        <w:tabs>
+          <w:tab w:val="num" w:pos="2160"/>
+        </w:tabs>
+        <w:ind w:left="2160" w:hanging="360"/>
+      </w:pPr>
+      <w:rPr>
+        <w:rFonts w:ascii="Wingdings" w:hAnsi="Wingdings" w:hint="default"/>
+        <w:sz w:val="20"/>
+      </w:rPr>
+    </w:lvl>
+    <w:lvl w:ilvl="3" w:tentative="1">
+      <w:start w:val="1"/>
+      <w:numFmt w:val="bullet"/>
+      <w:lvlText w:val=""/>
+      <w:lvlJc w:val="left"/>
+      <w:pPr>
+        <w:tabs>
+          <w:tab w:val="num" w:pos="2880"/>
+        </w:tabs>
+        <w:ind w:left="2880" w:hanging="360"/>
+      </w:pPr>
+      <w:rPr>
+        <w:rFonts w:ascii="Wingdings" w:hAnsi="Wingdings" w:hint="default"/>
+        <w:sz w:val="20"/>
+      </w:rPr>
+    </w:lvl>
+    <w:lvl w:ilvl="4" w:tentative="1">
+      <w:start w:val="1"/>
+      <w:numFmt w:val="bullet"/>
+      <w:lvlText w:val=""/>
+      <w:lvlJc w:val="left"/>
+      <w:pPr>
+        <w:tabs>
+          <w:tab w:val="num" w:pos="3600"/>
+        </w:tabs>
+        <w:ind w:left="3600" w:hanging="360"/>
+      </w:pPr>
+      <w:rPr>
+        <w:rFonts w:ascii="Wingdings" w:hAnsi="Wingdings" w:hint="default"/>
+        <w:sz w:val="20"/>
+      </w:rPr>
+    </w:lvl>
+    <w:lvl w:ilvl="5" w:tentative="1">
+      <w:start w:val="1"/>
+      <w:numFmt w:val="bullet"/>
+      <w:lvlText w:val=""/>
+      <w:lvlJc w:val="left"/>
+      <w:pPr>
+        <w:tabs>
+          <w:tab w:val="num" w:pos="4320"/>
+        </w:tabs>
+        <w:ind w:left="4320" w:hanging="360"/>
+      </w:pPr>
+      <w:rPr>
+        <w:rFonts w:ascii="Wingdings" w:hAnsi="Wingdings" w:hint="default"/>
+        <w:sz w:val="20"/>
+      </w:rPr>
+    </w:lvl>
+    <w:lvl w:ilvl="6" w:tentative="1">
+      <w:start w:val="1"/>
+      <w:numFmt w:val="bullet"/>
+      <w:lvlText w:val=""/>
+      <w:lvlJc w:val="left"/>
+      <w:pPr>
+        <w:tabs>
+          <w:tab w:val="num" w:pos="5040"/>
+        </w:tabs>
+        <w:ind w:left="5040" w:hanging="360"/>
+      </w:pPr>
+      <w:rPr>
+        <w:rFonts w:ascii="Wingdings" w:hAnsi="Wingdings" w:hint="default"/>
+        <w:sz w:val="20"/>
+      </w:rPr>
+    </w:lvl>
+    <w:lvl w:ilvl="7" w:tentative="1">
+      <w:start w:val="1"/>
+      <w:numFmt w:val="bullet"/>
+      <w:lvlText w:val=""/>
+      <w:lvlJc w:val="left"/>
+      <w:pPr>
+        <w:tabs>
+          <w:tab w:val="num" w:pos="5760"/>
+        </w:tabs>
+        <w:ind w:left="5760" w:hanging="360"/>
+      </w:pPr>
+      <w:rPr>
+        <w:rFonts w:ascii="Wingdings" w:hAnsi="Wingdings" w:hint="default"/>
+        <w:sz w:val="20"/>
+      </w:rPr>
+    </w:lvl>
+    <w:lvl w:ilvl="8" w:tentative="1">
+      <w:start w:val="1"/>
+      <w:numFmt w:val="bullet"/>
+      <w:lvlText w:val=""/>
+      <w:lvlJc w:val="left"/>
+      <w:pPr>
+        <w:tabs>
+          <w:tab w:val="num" w:pos="6480"/>
+        </w:tabs>
+        <w:ind w:left="6480" w:hanging="360"/>
+      </w:pPr>
+      <w:rPr>
+        <w:rFonts w:ascii="Wingdings" w:hAnsi="Wingdings" w:hint="default"/>
+        <w:sz w:val="20"/>
+      </w:rPr>
+    </w:lvl>
+  </w:abstractNum>
+  <w:abstractNum w:abstractNumId="24" w15:restartNumberingAfterBreak="0">
     <w:nsid w:val="70802689"/>
     <w:multiLevelType w:val="multilevel"/>
     <w:tmpl w:val="21E2660A"/>
@@ -4565,7 +6812,7 @@
       </w:rPr>
     </w:lvl>
   </w:abstractNum>
-  <w:abstractNum w:abstractNumId="16" w15:restartNumberingAfterBreak="0">
+  <w:abstractNum w:abstractNumId="25" w15:restartNumberingAfterBreak="0">
     <w:nsid w:val="79131350"/>
     <w:multiLevelType w:val="multilevel"/>
     <w:tmpl w:val="48B846C8"/>
@@ -4679,55 +6926,82 @@
     </w:lvl>
   </w:abstractNum>
   <w:num w:numId="1" w16cid:durableId="40055330">
+    <w:abstractNumId w:val="19"/>
+  </w:num>
+  <w:num w:numId="2" w16cid:durableId="1518692523">
+    <w:abstractNumId w:val="25"/>
+  </w:num>
+  <w:num w:numId="3" w16cid:durableId="458887046">
+    <w:abstractNumId w:val="4"/>
+  </w:num>
+  <w:num w:numId="4" w16cid:durableId="175120327">
     <w:abstractNumId w:val="12"/>
   </w:num>
-  <w:num w:numId="2" w16cid:durableId="1518692523">
+  <w:num w:numId="5" w16cid:durableId="1244680397">
+    <w:abstractNumId w:val="14"/>
+  </w:num>
+  <w:num w:numId="6" w16cid:durableId="2142184477">
+    <w:abstractNumId w:val="21"/>
+  </w:num>
+  <w:num w:numId="7" w16cid:durableId="1244996478">
+    <w:abstractNumId w:val="7"/>
+  </w:num>
+  <w:num w:numId="8" w16cid:durableId="493839302">
+    <w:abstractNumId w:val="13"/>
+  </w:num>
+  <w:num w:numId="9" w16cid:durableId="1994330251">
+    <w:abstractNumId w:val="6"/>
+  </w:num>
+  <w:num w:numId="10" w16cid:durableId="626619367">
+    <w:abstractNumId w:val="20"/>
+  </w:num>
+  <w:num w:numId="11" w16cid:durableId="2015915304">
+    <w:abstractNumId w:val="8"/>
+  </w:num>
+  <w:num w:numId="12" w16cid:durableId="38207586">
+    <w:abstractNumId w:val="24"/>
+  </w:num>
+  <w:num w:numId="13" w16cid:durableId="522666169">
     <w:abstractNumId w:val="16"/>
   </w:num>
-  <w:num w:numId="3" w16cid:durableId="458887046">
+  <w:num w:numId="14" w16cid:durableId="1592200888">
+    <w:abstractNumId w:val="10"/>
+  </w:num>
+  <w:num w:numId="15" w16cid:durableId="174617568">
+    <w:abstractNumId w:val="18"/>
+  </w:num>
+  <w:num w:numId="16" w16cid:durableId="2129428368">
+    <w:abstractNumId w:val="3"/>
+  </w:num>
+  <w:num w:numId="17" w16cid:durableId="170611226">
+    <w:abstractNumId w:val="1"/>
+  </w:num>
+  <w:num w:numId="18" w16cid:durableId="1444807423">
+    <w:abstractNumId w:val="15"/>
+  </w:num>
+  <w:num w:numId="19" w16cid:durableId="1498303096">
+    <w:abstractNumId w:val="0"/>
+  </w:num>
+  <w:num w:numId="20" w16cid:durableId="959608558">
+    <w:abstractNumId w:val="5"/>
+  </w:num>
+  <w:num w:numId="21" w16cid:durableId="1949502498">
+    <w:abstractNumId w:val="11"/>
+  </w:num>
+  <w:num w:numId="22" w16cid:durableId="1060515674">
     <w:abstractNumId w:val="2"/>
   </w:num>
-  <w:num w:numId="4" w16cid:durableId="175120327">
-    <w:abstractNumId w:val="7"/>
-  </w:num>
-  <w:num w:numId="5" w16cid:durableId="1244680397">
+  <w:num w:numId="23" w16cid:durableId="2061635843">
     <w:abstractNumId w:val="9"/>
   </w:num>
-  <w:num w:numId="6" w16cid:durableId="2142184477">
-    <w:abstractNumId w:val="14"/>
+  <w:num w:numId="24" w16cid:durableId="321130112">
+    <w:abstractNumId w:val="17"/>
   </w:num>
-  <w:num w:numId="7" w16cid:durableId="1244996478">
-    <w:abstractNumId w:val="4"/>
+  <w:num w:numId="25" w16cid:durableId="798302792">
+    <w:abstractNumId w:val="23"/>
   </w:num>
-  <w:num w:numId="8" w16cid:durableId="493839302">
-    <w:abstractNumId w:val="8"/>
-  </w:num>
-  <w:num w:numId="9" w16cid:durableId="1994330251">
-    <w:abstractNumId w:val="3"/>
-  </w:num>
-  <w:num w:numId="10" w16cid:durableId="626619367">
-    <w:abstractNumId w:val="13"/>
-  </w:num>
-  <w:num w:numId="11" w16cid:durableId="2015915304">
-    <w:abstractNumId w:val="5"/>
-  </w:num>
-  <w:num w:numId="12" w16cid:durableId="38207586">
-    <w:abstractNumId w:val="15"/>
-  </w:num>
-  <w:num w:numId="13" w16cid:durableId="522666169">
-    <w:abstractNumId w:val="10"/>
-  </w:num>
-  <w:num w:numId="14" w16cid:durableId="1592200888">
-    <w:abstractNumId w:val="6"/>
-  </w:num>
-  <w:num w:numId="15" w16cid:durableId="174617568">
-    <w:abstractNumId w:val="11"/>
-  </w:num>
-  <w:num w:numId="16" w16cid:durableId="2129428368">
-    <w:abstractNumId w:val="1"/>
-  </w:num>
-  <w:num w:numId="17" w16cid:durableId="170611226">
-    <w:abstractNumId w:val="0"/>
+  <w:num w:numId="26" w16cid:durableId="168716202">
+    <w:abstractNumId w:val="22"/>
   </w:num>
 </w:numbering>
 </file>

</xml_diff>